<commit_message>
add: estudo interrupcoes e exercicio segmentacao
</commit_message>
<xml_diff>
--- a/Exercicios/RevisãoProva2/ExercicioPaginacaoSegmentacao.DOCX
+++ b/Exercicios/RevisãoProva2/ExercicioPaginacaoSegmentacao.DOCX
@@ -521,7 +521,7 @@
                     <pic:cNvPicPr/>
                   </pic:nvPicPr>
                   <pic:blipFill>
-                    <a:blip r:embed="rId4"/>
+                    <a:blip r:embed="rId5"/>
                     <a:stretch>
                       <a:fillRect/>
                     </a:stretch>
@@ -781,6 +781,31 @@
         <w:outlineLvl w:val="2"/>
         <w:rPr>
           <w:rFonts w:ascii="Calibri" w:eastAsia="Times New Roman" w:hAnsi="Calibri" w:cs="Calibri"/>
+          <w:kern w:val="0"/>
+          <w:sz w:val="24"/>
+          <w:szCs w:val="24"/>
+          <w:lang w:eastAsia="pt-BR"/>
+          <w14:ligatures w14:val="none"/>
+        </w:rPr>
+      </w:pPr>
+      <w:r>
+        <w:rPr>
+          <w:rFonts w:ascii="Calibri" w:eastAsia="Times New Roman" w:hAnsi="Calibri" w:cs="Calibri"/>
+          <w:kern w:val="0"/>
+          <w:sz w:val="24"/>
+          <w:szCs w:val="24"/>
+          <w:lang w:eastAsia="pt-BR"/>
+          <w14:ligatures w14:val="none"/>
+        </w:rPr>
+        <w:t xml:space="preserve">Porque quando um processo tenta acessar uma memória, o MMU verifica a tabela de páginas e se não possui, ocorre uma page fault. </w:t>
+      </w:r>
+    </w:p>
+    <w:p>
+      <w:pPr>
+        <w:spacing w:before="100" w:beforeAutospacing="1" w:after="100" w:afterAutospacing="1" w:line="240" w:lineRule="auto"/>
+        <w:outlineLvl w:val="2"/>
+        <w:rPr>
+          <w:rFonts w:ascii="Calibri" w:eastAsia="Times New Roman" w:hAnsi="Calibri" w:cs="Calibri"/>
           <w:b/>
           <w:bCs/>
           <w:kern w:val="0"/>
@@ -837,51 +862,749 @@
           <w:lang w:eastAsia="pt-BR"/>
           <w14:ligatures w14:val="none"/>
         </w:rPr>
+        <w:t xml:space="preserve"> endereçamento virtual </w:t>
+      </w:r>
+      <w:r>
+        <w:rPr>
+          <w:rFonts w:ascii="Calibri" w:eastAsia="Times New Roman" w:hAnsi="Calibri" w:cs="Calibri"/>
+          <w:kern w:val="0"/>
+          <w:sz w:val="24"/>
+          <w:szCs w:val="24"/>
+          <w:lang w:eastAsia="pt-BR"/>
+          <w14:ligatures w14:val="none"/>
+        </w:rPr>
+        <w:t>sem precisar que o Sistema Operacional procure</w:t>
+      </w:r>
+      <w:r>
+        <w:rPr>
+          <w:rFonts w:ascii="Calibri" w:eastAsia="Times New Roman" w:hAnsi="Calibri" w:cs="Calibri"/>
+          <w:kern w:val="0"/>
+          <w:sz w:val="24"/>
+          <w:szCs w:val="24"/>
+          <w:lang w:eastAsia="pt-BR"/>
+          <w14:ligatures w14:val="none"/>
+        </w:rPr>
+        <w:t>-o</w:t>
+      </w:r>
+      <w:r>
+        <w:rPr>
+          <w:rFonts w:ascii="Calibri" w:eastAsia="Times New Roman" w:hAnsi="Calibri" w:cs="Calibri"/>
+          <w:kern w:val="0"/>
+          <w:sz w:val="24"/>
+          <w:szCs w:val="24"/>
+          <w:lang w:eastAsia="pt-BR"/>
+          <w14:ligatures w14:val="none"/>
+        </w:rPr>
+        <w:t xml:space="preserve"> pela tabela de páginas.</w:t>
+      </w:r>
+    </w:p>
+    <w:p>
+      <w:pPr>
+        <w:spacing w:before="100" w:beforeAutospacing="1" w:after="100" w:afterAutospacing="1" w:line="240" w:lineRule="auto"/>
+        <w:outlineLvl w:val="2"/>
+        <w:rPr>
+          <w:rFonts w:ascii="Calibri" w:eastAsia="Times New Roman" w:hAnsi="Calibri" w:cs="Calibri"/>
+          <w:kern w:val="0"/>
+          <w:sz w:val="24"/>
+          <w:szCs w:val="24"/>
+          <w:lang w:eastAsia="pt-BR"/>
+          <w14:ligatures w14:val="none"/>
+        </w:rPr>
+      </w:pPr>
+      <w:r>
+        <w:rPr>
+          <w:rFonts w:ascii="Calibri" w:eastAsia="Times New Roman" w:hAnsi="Calibri" w:cs="Calibri"/>
+          <w:kern w:val="0"/>
+          <w:sz w:val="24"/>
+          <w:szCs w:val="24"/>
+          <w:lang w:eastAsia="pt-BR"/>
+          <w14:ligatures w14:val="none"/>
+        </w:rPr>
+        <w:t xml:space="preserve">Endereço gerado </w:t>
+      </w:r>
+      <w:r>
+        <w:rPr>
+          <w:rFonts w:ascii="Calibri" w:eastAsia="Times New Roman" w:hAnsi="Calibri" w:cs="Calibri"/>
+          <w:kern w:val="0"/>
+          <w:sz w:val="24"/>
+          <w:szCs w:val="24"/>
+          <w:lang w:eastAsia="pt-BR"/>
+          <w14:ligatures w14:val="none"/>
+        </w:rPr>
+        <w:t xml:space="preserve">na CPU </w:t>
+      </w:r>
+      <w:r>
+        <w:rPr>
+          <w:rFonts w:ascii="Calibri" w:eastAsia="Times New Roman" w:hAnsi="Calibri" w:cs="Calibri"/>
+          <w:kern w:val="0"/>
+          <w:sz w:val="24"/>
+          <w:szCs w:val="24"/>
+          <w:lang w:eastAsia="pt-BR"/>
+          <w14:ligatures w14:val="none"/>
+        </w:rPr>
+        <w:t>-&gt; busca por tradução pela TLB no MMU -&gt; se possui, vai para o endereço físico e se não possui, procura pelo endereço na tabela de páginas e depois vai para o endereço físico.</w:t>
+      </w:r>
+    </w:p>
+    <w:p>
+      <w:pPr>
+        <w:spacing w:before="100" w:beforeAutospacing="1" w:after="100" w:afterAutospacing="1" w:line="240" w:lineRule="auto"/>
+        <w:outlineLvl w:val="2"/>
+        <w:rPr>
+          <w:rFonts w:ascii="Calibri" w:eastAsia="Times New Roman" w:hAnsi="Calibri" w:cs="Calibri"/>
+          <w:b/>
+          <w:bCs/>
+          <w:kern w:val="0"/>
+          <w:sz w:val="24"/>
+          <w:szCs w:val="24"/>
+          <w:lang w:eastAsia="pt-BR"/>
+          <w14:ligatures w14:val="none"/>
+        </w:rPr>
+      </w:pPr>
+      <w:r>
+        <w:rPr>
+          <w:rFonts w:ascii="Calibri" w:eastAsia="Times New Roman" w:hAnsi="Calibri" w:cs="Calibri"/>
+          <w:b/>
+          <w:bCs/>
+          <w:kern w:val="0"/>
+          <w:sz w:val="24"/>
+          <w:szCs w:val="24"/>
+          <w:lang w:eastAsia="pt-BR"/>
+          <w14:ligatures w14:val="none"/>
+        </w:rPr>
+        <w:t>9. Assuma que um programa está para acessar um endereço na memória virtual. Explique quando cada uma das situações abaixo pode acontecer.</w:t>
+      </w:r>
+    </w:p>
+    <w:p>
+      <w:pPr>
+        <w:spacing w:before="100" w:beforeAutospacing="1" w:after="100" w:afterAutospacing="1" w:line="240" w:lineRule="auto"/>
+        <w:outlineLvl w:val="3"/>
+        <w:rPr>
+          <w:rFonts w:ascii="Calibri" w:eastAsia="Times New Roman" w:hAnsi="Calibri" w:cs="Calibri"/>
+          <w:b/>
+          <w:bCs/>
+          <w:kern w:val="0"/>
+          <w:sz w:val="24"/>
+          <w:szCs w:val="24"/>
+          <w:lang w:eastAsia="pt-BR"/>
+          <w14:ligatures w14:val="none"/>
+        </w:rPr>
+      </w:pPr>
+      <w:r>
+        <w:rPr>
+          <w:rFonts w:ascii="Calibri" w:eastAsia="Times New Roman" w:hAnsi="Calibri" w:cs="Calibri"/>
+          <w:b/>
+          <w:bCs/>
+          <w:kern w:val="0"/>
+          <w:sz w:val="24"/>
+          <w:szCs w:val="24"/>
+          <w:lang w:eastAsia="pt-BR"/>
+          <w14:ligatures w14:val="none"/>
+        </w:rPr>
+        <w:t>a) TLB miss sem page fault.</w:t>
+      </w:r>
+    </w:p>
+    <w:p>
+      <w:pPr>
+        <w:spacing w:before="100" w:beforeAutospacing="1" w:after="100" w:afterAutospacing="1" w:line="240" w:lineRule="auto"/>
+        <w:outlineLvl w:val="3"/>
+        <w:rPr>
+          <w:rFonts w:ascii="Calibri" w:eastAsia="Times New Roman" w:hAnsi="Calibri" w:cs="Calibri"/>
+          <w:kern w:val="0"/>
+          <w:sz w:val="24"/>
+          <w:szCs w:val="24"/>
+          <w:lang w:eastAsia="pt-BR"/>
+          <w14:ligatures w14:val="none"/>
+        </w:rPr>
+      </w:pPr>
+      <w:r>
+        <w:rPr>
+          <w:rFonts w:ascii="Calibri" w:eastAsia="Times New Roman" w:hAnsi="Calibri" w:cs="Calibri"/>
+          <w:kern w:val="0"/>
+          <w:sz w:val="24"/>
+          <w:szCs w:val="24"/>
+          <w:lang w:eastAsia="pt-BR"/>
+          <w14:ligatures w14:val="none"/>
+        </w:rPr>
+        <w:t>Ocorre quando o TLB não possui a tradução deste endereço virtual, mas a tabela de páginas possui.</w:t>
+      </w:r>
+    </w:p>
+    <w:p>
+      <w:pPr>
+        <w:spacing w:before="100" w:beforeAutospacing="1" w:after="100" w:afterAutospacing="1" w:line="240" w:lineRule="auto"/>
+        <w:outlineLvl w:val="3"/>
+        <w:rPr>
+          <w:rFonts w:ascii="Calibri" w:eastAsia="Times New Roman" w:hAnsi="Calibri" w:cs="Calibri"/>
+          <w:b/>
+          <w:bCs/>
+          <w:kern w:val="0"/>
+          <w:sz w:val="24"/>
+          <w:szCs w:val="24"/>
+          <w:lang w:val="en-US" w:eastAsia="pt-BR"/>
+          <w14:ligatures w14:val="none"/>
+        </w:rPr>
+      </w:pPr>
+      <w:r>
+        <w:rPr>
+          <w:rFonts w:ascii="Calibri" w:eastAsia="Times New Roman" w:hAnsi="Calibri" w:cs="Calibri"/>
+          <w:b/>
+          <w:bCs/>
+          <w:kern w:val="0"/>
+          <w:sz w:val="24"/>
+          <w:szCs w:val="24"/>
+          <w:lang w:val="en-US" w:eastAsia="pt-BR"/>
+          <w14:ligatures w14:val="none"/>
+        </w:rPr>
+        <w:t>b) TLB miss e page fault.</w:t>
+      </w:r>
+    </w:p>
+    <w:p>
+      <w:pPr>
+        <w:spacing w:before="100" w:beforeAutospacing="1" w:after="100" w:afterAutospacing="1" w:line="240" w:lineRule="auto"/>
+        <w:outlineLvl w:val="3"/>
+        <w:rPr>
+          <w:rFonts w:ascii="Calibri" w:eastAsia="Times New Roman" w:hAnsi="Calibri" w:cs="Calibri"/>
+          <w:kern w:val="0"/>
+          <w:sz w:val="24"/>
+          <w:szCs w:val="24"/>
+          <w:lang w:eastAsia="pt-BR"/>
+          <w14:ligatures w14:val="none"/>
+        </w:rPr>
+      </w:pPr>
+      <w:r>
+        <w:rPr>
+          <w:rFonts w:ascii="Calibri" w:eastAsia="Times New Roman" w:hAnsi="Calibri" w:cs="Calibri"/>
+          <w:kern w:val="0"/>
+          <w:sz w:val="24"/>
+          <w:szCs w:val="24"/>
+          <w:lang w:eastAsia="pt-BR"/>
+          <w14:ligatures w14:val="none"/>
+        </w:rPr>
+        <w:t xml:space="preserve">Ocorre quando nem o TLB e a </w:t>
+      </w:r>
+      <w:r>
+        <w:rPr>
+          <w:rFonts w:ascii="Calibri" w:eastAsia="Times New Roman" w:hAnsi="Calibri" w:cs="Calibri"/>
+          <w:kern w:val="0"/>
+          <w:sz w:val="24"/>
+          <w:szCs w:val="24"/>
+          <w:lang w:eastAsia="pt-BR"/>
+          <w14:ligatures w14:val="none"/>
+        </w:rPr>
+        <w:t>t</w:t>
+      </w:r>
+      <w:r>
+        <w:rPr>
+          <w:rFonts w:ascii="Calibri" w:eastAsia="Times New Roman" w:hAnsi="Calibri" w:cs="Calibri"/>
+          <w:kern w:val="0"/>
+          <w:sz w:val="24"/>
+          <w:szCs w:val="24"/>
+          <w:lang w:eastAsia="pt-BR"/>
+          <w14:ligatures w14:val="none"/>
+        </w:rPr>
+        <w:t xml:space="preserve">abela de </w:t>
+      </w:r>
+      <w:r>
+        <w:rPr>
+          <w:rFonts w:ascii="Calibri" w:eastAsia="Times New Roman" w:hAnsi="Calibri" w:cs="Calibri"/>
+          <w:kern w:val="0"/>
+          <w:sz w:val="24"/>
+          <w:szCs w:val="24"/>
+          <w:lang w:eastAsia="pt-BR"/>
+          <w14:ligatures w14:val="none"/>
+        </w:rPr>
+        <w:t>p</w:t>
+      </w:r>
+      <w:r>
+        <w:rPr>
+          <w:rFonts w:ascii="Calibri" w:eastAsia="Times New Roman" w:hAnsi="Calibri" w:cs="Calibri"/>
+          <w:kern w:val="0"/>
+          <w:sz w:val="24"/>
+          <w:szCs w:val="24"/>
+          <w:lang w:eastAsia="pt-BR"/>
+          <w14:ligatures w14:val="none"/>
+        </w:rPr>
+        <w:t>áginas possuem tradução para este endereço virtual.</w:t>
+      </w:r>
+    </w:p>
+    <w:p>
+      <w:pPr>
+        <w:spacing w:before="100" w:beforeAutospacing="1" w:after="100" w:afterAutospacing="1" w:line="240" w:lineRule="auto"/>
+        <w:outlineLvl w:val="3"/>
+        <w:rPr>
+          <w:rFonts w:ascii="Calibri" w:eastAsia="Times New Roman" w:hAnsi="Calibri" w:cs="Calibri"/>
+          <w:b/>
+          <w:bCs/>
+          <w:kern w:val="0"/>
+          <w:sz w:val="24"/>
+          <w:szCs w:val="24"/>
+          <w:lang w:val="en-US" w:eastAsia="pt-BR"/>
+          <w14:ligatures w14:val="none"/>
+        </w:rPr>
+      </w:pPr>
+      <w:r>
+        <w:rPr>
+          <w:rFonts w:ascii="Calibri" w:eastAsia="Times New Roman" w:hAnsi="Calibri" w:cs="Calibri"/>
+          <w:b/>
+          <w:bCs/>
+          <w:kern w:val="0"/>
+          <w:sz w:val="24"/>
+          <w:szCs w:val="24"/>
+          <w:lang w:val="en-US" w:eastAsia="pt-BR"/>
+          <w14:ligatures w14:val="none"/>
+        </w:rPr>
+        <w:t xml:space="preserve">c) TLB hit </w:t>
+      </w:r>
+      <w:proofErr w:type="spellStart"/>
+      <w:r>
+        <w:rPr>
+          <w:rFonts w:ascii="Calibri" w:eastAsia="Times New Roman" w:hAnsi="Calibri" w:cs="Calibri"/>
+          <w:b/>
+          <w:bCs/>
+          <w:kern w:val="0"/>
+          <w:sz w:val="24"/>
+          <w:szCs w:val="24"/>
+          <w:lang w:val="en-US" w:eastAsia="pt-BR"/>
+          <w14:ligatures w14:val="none"/>
+        </w:rPr>
+        <w:t>sem</w:t>
+      </w:r>
+      <w:proofErr w:type="spellEnd"/>
+      <w:r>
+        <w:rPr>
+          <w:rFonts w:ascii="Calibri" w:eastAsia="Times New Roman" w:hAnsi="Calibri" w:cs="Calibri"/>
+          <w:b/>
+          <w:bCs/>
+          <w:kern w:val="0"/>
+          <w:sz w:val="24"/>
+          <w:szCs w:val="24"/>
+          <w:lang w:val="en-US" w:eastAsia="pt-BR"/>
+          <w14:ligatures w14:val="none"/>
+        </w:rPr>
+        <w:t xml:space="preserve"> page fault.</w:t>
+      </w:r>
+    </w:p>
+    <w:p>
+      <w:pPr>
+        <w:spacing w:before="100" w:beforeAutospacing="1" w:after="100" w:afterAutospacing="1" w:line="240" w:lineRule="auto"/>
+        <w:outlineLvl w:val="3"/>
+        <w:rPr>
+          <w:rFonts w:ascii="Calibri" w:eastAsia="Times New Roman" w:hAnsi="Calibri" w:cs="Calibri"/>
+          <w:kern w:val="0"/>
+          <w:sz w:val="24"/>
+          <w:szCs w:val="24"/>
+          <w:lang w:eastAsia="pt-BR"/>
+          <w14:ligatures w14:val="none"/>
+        </w:rPr>
+      </w:pPr>
+      <w:r>
+        <w:rPr>
+          <w:rFonts w:ascii="Calibri" w:eastAsia="Times New Roman" w:hAnsi="Calibri" w:cs="Calibri"/>
+          <w:kern w:val="0"/>
+          <w:sz w:val="24"/>
+          <w:szCs w:val="24"/>
+          <w:lang w:eastAsia="pt-BR"/>
+          <w14:ligatures w14:val="none"/>
+        </w:rPr>
+        <w:t>Ocorre quando o TLB p</w:t>
+      </w:r>
+      <w:r>
+        <w:rPr>
+          <w:rFonts w:ascii="Calibri" w:eastAsia="Times New Roman" w:hAnsi="Calibri" w:cs="Calibri"/>
+          <w:kern w:val="0"/>
+          <w:sz w:val="24"/>
+          <w:szCs w:val="24"/>
+          <w:lang w:eastAsia="pt-BR"/>
+          <w14:ligatures w14:val="none"/>
+        </w:rPr>
+        <w:t xml:space="preserve">ossui uma tradução para o </w:t>
+      </w:r>
+      <w:r>
+        <w:rPr>
+          <w:rFonts w:ascii="Calibri" w:eastAsia="Times New Roman" w:hAnsi="Calibri" w:cs="Calibri"/>
+          <w:kern w:val="0"/>
+          <w:sz w:val="24"/>
+          <w:szCs w:val="24"/>
+          <w:lang w:eastAsia="pt-BR"/>
+          <w14:ligatures w14:val="none"/>
+        </w:rPr>
+        <w:t>endereço virtual, não sendo necessário percorrer a tabela de páginas.</w:t>
+      </w:r>
+    </w:p>
+    <w:p>
+      <w:pPr>
+        <w:spacing w:before="100" w:beforeAutospacing="1" w:after="100" w:afterAutospacing="1" w:line="240" w:lineRule="auto"/>
+        <w:outlineLvl w:val="2"/>
+        <w:rPr>
+          <w:rFonts w:ascii="Calibri" w:eastAsia="Times New Roman" w:hAnsi="Calibri" w:cs="Calibri"/>
+          <w:b/>
+          <w:bCs/>
+          <w:kern w:val="0"/>
+          <w:sz w:val="24"/>
+          <w:szCs w:val="24"/>
+          <w:lang w:eastAsia="pt-BR"/>
+          <w14:ligatures w14:val="none"/>
+        </w:rPr>
+      </w:pPr>
+      <w:r>
+        <w:rPr>
+          <w:rFonts w:ascii="Calibri" w:eastAsia="Times New Roman" w:hAnsi="Calibri" w:cs="Calibri"/>
+          <w:b/>
+          <w:bCs/>
+          <w:kern w:val="0"/>
+          <w:sz w:val="24"/>
+          <w:szCs w:val="24"/>
+          <w:lang w:eastAsia="pt-BR"/>
+          <w14:ligatures w14:val="none"/>
+        </w:rPr>
+        <w:t>10. Descreva o funcionamento de um sistema de memória que utiliza segmentação. Apresente um exemplo mostrando como o endereço físico é calculado a partir de um endereço virtual e de uma tabela de segmentos.</w:t>
+      </w:r>
+    </w:p>
+    <w:p>
+      <w:pPr>
+        <w:spacing w:before="100" w:beforeAutospacing="1" w:after="100" w:afterAutospacing="1" w:line="240" w:lineRule="auto"/>
+        <w:outlineLvl w:val="2"/>
+        <w:rPr>
+          <w:rFonts w:ascii="Calibri" w:eastAsia="Times New Roman" w:hAnsi="Calibri" w:cs="Calibri"/>
+          <w:kern w:val="0"/>
+          <w:sz w:val="24"/>
+          <w:szCs w:val="24"/>
+          <w:lang w:eastAsia="pt-BR"/>
+          <w14:ligatures w14:val="none"/>
+        </w:rPr>
+      </w:pPr>
+      <w:r>
+        <w:rPr>
+          <w:rFonts w:ascii="Calibri" w:eastAsia="Times New Roman" w:hAnsi="Calibri" w:cs="Calibri"/>
+          <w:kern w:val="0"/>
+          <w:sz w:val="24"/>
+          <w:szCs w:val="24"/>
+          <w:lang w:eastAsia="pt-BR"/>
+          <w14:ligatures w14:val="none"/>
+        </w:rPr>
+        <w:t xml:space="preserve">Na segmentação </w:t>
+      </w:r>
+      <w:r>
+        <w:rPr>
+          <w:rFonts w:ascii="Calibri" w:eastAsia="Times New Roman" w:hAnsi="Calibri" w:cs="Calibri"/>
+          <w:kern w:val="0"/>
+          <w:sz w:val="24"/>
+          <w:szCs w:val="24"/>
+          <w:lang w:eastAsia="pt-BR"/>
+          <w14:ligatures w14:val="none"/>
+        </w:rPr>
+        <w:t>os programas são</w:t>
+      </w:r>
+      <w:r>
+        <w:rPr>
+          <w:rFonts w:ascii="Calibri" w:eastAsia="Times New Roman" w:hAnsi="Calibri" w:cs="Calibri"/>
+          <w:kern w:val="0"/>
+          <w:sz w:val="24"/>
+          <w:szCs w:val="24"/>
+          <w:lang w:eastAsia="pt-BR"/>
+          <w14:ligatures w14:val="none"/>
+        </w:rPr>
+        <w:t xml:space="preserve"> dividid</w:t>
+      </w:r>
+      <w:r>
+        <w:rPr>
+          <w:rFonts w:ascii="Calibri" w:eastAsia="Times New Roman" w:hAnsi="Calibri" w:cs="Calibri"/>
+          <w:kern w:val="0"/>
+          <w:sz w:val="24"/>
+          <w:szCs w:val="24"/>
+          <w:lang w:eastAsia="pt-BR"/>
+          <w14:ligatures w14:val="none"/>
+        </w:rPr>
+        <w:t xml:space="preserve">os </w:t>
+      </w:r>
+      <w:r>
+        <w:rPr>
+          <w:rFonts w:ascii="Calibri" w:eastAsia="Times New Roman" w:hAnsi="Calibri" w:cs="Calibri"/>
+          <w:kern w:val="0"/>
+          <w:sz w:val="24"/>
+          <w:szCs w:val="24"/>
+          <w:lang w:eastAsia="pt-BR"/>
+          <w14:ligatures w14:val="none"/>
+        </w:rPr>
+        <w:t>em partições de tamanhos diferentes,</w:t>
+      </w:r>
+      <w:r>
+        <w:rPr>
+          <w:rFonts w:ascii="Calibri" w:eastAsia="Times New Roman" w:hAnsi="Calibri" w:cs="Calibri"/>
+          <w:kern w:val="0"/>
+          <w:sz w:val="24"/>
+          <w:szCs w:val="24"/>
+          <w:lang w:eastAsia="pt-BR"/>
+          <w14:ligatures w14:val="none"/>
+        </w:rPr>
+        <w:t xml:space="preserve"> impossibilitando a fragmentação interna e facilitando para o Sistema Operacional alocá-los na memória.</w:t>
+      </w:r>
+    </w:p>
+    <w:p>
+      <w:pPr>
+        <w:spacing w:before="100" w:beforeAutospacing="1" w:after="100" w:afterAutospacing="1" w:line="240" w:lineRule="auto"/>
+        <w:outlineLvl w:val="2"/>
+        <w:rPr>
+          <w:rFonts w:ascii="Calibri" w:eastAsia="Times New Roman" w:hAnsi="Calibri" w:cs="Calibri"/>
+          <w:kern w:val="0"/>
+          <w:sz w:val="24"/>
+          <w:szCs w:val="24"/>
+          <w:lang w:eastAsia="pt-BR"/>
+          <w14:ligatures w14:val="none"/>
+        </w:rPr>
+      </w:pPr>
+      <w:r>
+        <w:rPr>
+          <w:rFonts w:ascii="Calibri" w:eastAsia="Times New Roman" w:hAnsi="Calibri" w:cs="Calibri"/>
+          <w:kern w:val="0"/>
+          <w:sz w:val="24"/>
+          <w:szCs w:val="24"/>
+          <w:lang w:eastAsia="pt-BR"/>
+          <w14:ligatures w14:val="none"/>
+        </w:rPr>
+        <w:t>O endereço virtual é dado como número do segmento e deslocamento, se o deslocamento for maior ou igual ao limite, ocorre uma falha.</w:t>
+      </w:r>
+    </w:p>
+    <w:p>
+      <w:pPr>
+        <w:spacing w:before="100" w:beforeAutospacing="1" w:after="100" w:afterAutospacing="1" w:line="240" w:lineRule="auto"/>
+        <w:outlineLvl w:val="2"/>
+        <w:rPr>
+          <w:rFonts w:ascii="Calibri" w:eastAsia="Times New Roman" w:hAnsi="Calibri" w:cs="Calibri"/>
+          <w:kern w:val="0"/>
+          <w:sz w:val="24"/>
+          <w:szCs w:val="24"/>
+          <w:lang w:eastAsia="pt-BR"/>
+          <w14:ligatures w14:val="none"/>
+        </w:rPr>
+      </w:pPr>
+      <w:r>
+        <w:rPr>
+          <w:rFonts w:ascii="Calibri" w:eastAsia="Times New Roman" w:hAnsi="Calibri" w:cs="Calibri"/>
+          <w:kern w:val="0"/>
+          <w:sz w:val="24"/>
+          <w:szCs w:val="24"/>
+          <w:lang w:eastAsia="pt-BR"/>
+          <w14:ligatures w14:val="none"/>
+        </w:rPr>
+        <w:lastRenderedPageBreak/>
+        <w:t>O endereço físico é calculado pela soma do deslocamento com a base do segmento</w:t>
+      </w:r>
+      <w:r>
+        <w:rPr>
+          <w:rFonts w:ascii="Calibri" w:eastAsia="Times New Roman" w:hAnsi="Calibri" w:cs="Calibri"/>
+          <w:kern w:val="0"/>
+          <w:sz w:val="24"/>
+          <w:szCs w:val="24"/>
+          <w:lang w:eastAsia="pt-BR"/>
+          <w14:ligatures w14:val="none"/>
+        </w:rPr>
+        <w:t>.</w:t>
+      </w:r>
+    </w:p>
+    <w:p>
+      <w:pPr>
+        <w:spacing w:before="100" w:beforeAutospacing="1" w:after="100" w:afterAutospacing="1" w:line="240" w:lineRule="auto"/>
+        <w:rPr>
+          <w:rFonts w:ascii="Calibri" w:eastAsia="Times New Roman" w:hAnsi="Calibri" w:cs="Calibri"/>
+          <w:kern w:val="0"/>
+          <w:sz w:val="24"/>
+          <w:szCs w:val="24"/>
+          <w14:ligatures w14:val="none"/>
+        </w:rPr>
+      </w:pPr>
+      <w:r>
+        <w:rPr>
+          <w:rFonts w:ascii="Calibri" w:eastAsia="Times New Roman" w:hAnsi="Calibri" w:cs="Calibri"/>
+          <w:b/>
+          <w:bCs/>
+          <w:kern w:val="0"/>
+          <w:sz w:val="24"/>
+          <w:szCs w:val="24"/>
+          <w14:ligatures w14:val="none"/>
+        </w:rPr>
+        <w:t>Exemplo de cálculo:</w:t>
+      </w:r>
+    </w:p>
+    <w:p>
+      <w:pPr>
+        <w:spacing w:before="100" w:beforeAutospacing="1" w:after="100" w:afterAutospacing="1" w:line="240" w:lineRule="auto"/>
+        <w:rPr>
+          <w:rFonts w:ascii="Calibri" w:eastAsia="Times New Roman" w:hAnsi="Calibri" w:cs="Calibri"/>
+          <w:kern w:val="0"/>
+          <w:sz w:val="24"/>
+          <w:szCs w:val="24"/>
+          <w14:ligatures w14:val="none"/>
+        </w:rPr>
+      </w:pPr>
+      <w:r>
+        <w:rPr>
+          <w:rFonts w:ascii="Calibri" w:eastAsia="Times New Roman" w:hAnsi="Calibri" w:cs="Calibri"/>
+          <w:kern w:val="0"/>
+          <w:sz w:val="24"/>
+          <w:szCs w:val="24"/>
+          <w14:ligatures w14:val="none"/>
+        </w:rPr>
+        <w:t>Vamos considerar um endereço virtual (1, 450):</w:t>
+      </w:r>
+    </w:p>
+    <w:p>
+      <w:pPr>
+        <w:numPr>
+          <w:ilvl w:val="0"/>
+          <w:numId w:val="1"/>
+        </w:numPr>
+        <w:spacing w:before="100" w:beforeAutospacing="1" w:after="100" w:afterAutospacing="1" w:line="240" w:lineRule="auto"/>
+        <w:rPr>
+          <w:rFonts w:ascii="Calibri" w:eastAsia="Times New Roman" w:hAnsi="Calibri" w:cs="Calibri"/>
+          <w:kern w:val="0"/>
+          <w:sz w:val="24"/>
+          <w:szCs w:val="24"/>
+          <w14:ligatures w14:val="none"/>
+        </w:rPr>
+      </w:pPr>
+      <w:r>
+        <w:rPr>
+          <w:rFonts w:ascii="Calibri" w:eastAsia="Times New Roman" w:hAnsi="Calibri" w:cs="Calibri"/>
+          <w:kern w:val="0"/>
+          <w:sz w:val="24"/>
+          <w:szCs w:val="24"/>
+          <w14:ligatures w14:val="none"/>
+        </w:rPr>
+        <w:t>O número do segmento é 1 e o deslocamento é 450.</w:t>
+      </w:r>
+    </w:p>
+    <w:p>
+      <w:pPr>
+        <w:numPr>
+          <w:ilvl w:val="0"/>
+          <w:numId w:val="1"/>
+        </w:numPr>
+        <w:spacing w:before="100" w:beforeAutospacing="1" w:after="100" w:afterAutospacing="1" w:line="240" w:lineRule="auto"/>
+        <w:rPr>
+          <w:rFonts w:ascii="Calibri" w:eastAsia="Times New Roman" w:hAnsi="Calibri" w:cs="Calibri"/>
+          <w:kern w:val="0"/>
+          <w:sz w:val="24"/>
+          <w:szCs w:val="24"/>
+          <w14:ligatures w14:val="none"/>
+        </w:rPr>
+      </w:pPr>
+      <w:r>
+        <w:rPr>
+          <w:rFonts w:ascii="Calibri" w:eastAsia="Times New Roman" w:hAnsi="Calibri" w:cs="Calibri"/>
+          <w:kern w:val="0"/>
+          <w:sz w:val="24"/>
+          <w:szCs w:val="24"/>
+          <w14:ligatures w14:val="none"/>
+        </w:rPr>
+        <w:t>O limite do segmento 1 é 600. Como 450 &lt; 600, não há falha de segmentação.</w:t>
+      </w:r>
+    </w:p>
+    <w:p>
+      <w:pPr>
+        <w:numPr>
+          <w:ilvl w:val="0"/>
+          <w:numId w:val="1"/>
+        </w:numPr>
+        <w:spacing w:before="100" w:beforeAutospacing="1" w:after="100" w:afterAutospacing="1" w:line="240" w:lineRule="auto"/>
+        <w:rPr>
+          <w:rFonts w:ascii="Calibri" w:eastAsia="Times New Roman" w:hAnsi="Calibri" w:cs="Calibri"/>
+          <w:kern w:val="0"/>
+          <w:sz w:val="24"/>
+          <w:szCs w:val="24"/>
+          <w:lang w:val="en-US"/>
+          <w14:ligatures w14:val="none"/>
+        </w:rPr>
+      </w:pPr>
+      <w:r>
+        <w:rPr>
+          <w:rFonts w:ascii="Calibri" w:eastAsia="Times New Roman" w:hAnsi="Calibri" w:cs="Calibri"/>
+          <w:kern w:val="0"/>
+          <w:sz w:val="24"/>
+          <w:szCs w:val="24"/>
+          <w14:ligatures w14:val="none"/>
+        </w:rPr>
+        <w:t xml:space="preserve">A base do segmento 1 é 2000. </w:t>
+      </w:r>
+      <w:r>
+        <w:rPr>
+          <w:rFonts w:ascii="Calibri" w:eastAsia="Times New Roman" w:hAnsi="Calibri" w:cs="Calibri"/>
+          <w:kern w:val="0"/>
+          <w:sz w:val="24"/>
+          <w:szCs w:val="24"/>
+          <w:lang w:val="en-US"/>
+          <w14:ligatures w14:val="none"/>
+        </w:rPr>
+        <w:t xml:space="preserve">O </w:t>
+      </w:r>
+      <w:proofErr w:type="spellStart"/>
+      <w:r>
+        <w:rPr>
+          <w:rFonts w:ascii="Calibri" w:eastAsia="Times New Roman" w:hAnsi="Calibri" w:cs="Calibri"/>
+          <w:kern w:val="0"/>
+          <w:sz w:val="24"/>
+          <w:szCs w:val="24"/>
+          <w:lang w:val="en-US"/>
+          <w14:ligatures w14:val="none"/>
+        </w:rPr>
+        <w:t>endereço</w:t>
+      </w:r>
+      <w:proofErr w:type="spellEnd"/>
+      <w:r>
+        <w:rPr>
+          <w:rFonts w:ascii="Calibri" w:eastAsia="Times New Roman" w:hAnsi="Calibri" w:cs="Calibri"/>
+          <w:kern w:val="0"/>
+          <w:sz w:val="24"/>
+          <w:szCs w:val="24"/>
+          <w:lang w:val="en-US"/>
+          <w14:ligatures w14:val="none"/>
+        </w:rPr>
         <w:t xml:space="preserve"> </w:t>
       </w:r>
-      <w:r>
-        <w:rPr>
-          <w:rFonts w:ascii="Calibri" w:eastAsia="Times New Roman" w:hAnsi="Calibri" w:cs="Calibri"/>
-          <w:kern w:val="0"/>
-          <w:sz w:val="24"/>
-          <w:szCs w:val="24"/>
-          <w:lang w:eastAsia="pt-BR"/>
-          <w14:ligatures w14:val="none"/>
-        </w:rPr>
-        <w:t xml:space="preserve">endereçamento virtual </w:t>
-      </w:r>
-      <w:r>
-        <w:rPr>
-          <w:rFonts w:ascii="Calibri" w:eastAsia="Times New Roman" w:hAnsi="Calibri" w:cs="Calibri"/>
-          <w:kern w:val="0"/>
-          <w:sz w:val="24"/>
-          <w:szCs w:val="24"/>
-          <w:lang w:eastAsia="pt-BR"/>
-          <w14:ligatures w14:val="none"/>
-        </w:rPr>
-        <w:t>sem precisar que o Sistema Operacional procure</w:t>
-      </w:r>
-      <w:r>
-        <w:rPr>
-          <w:rFonts w:ascii="Calibri" w:eastAsia="Times New Roman" w:hAnsi="Calibri" w:cs="Calibri"/>
-          <w:kern w:val="0"/>
-          <w:sz w:val="24"/>
-          <w:szCs w:val="24"/>
-          <w:lang w:eastAsia="pt-BR"/>
-          <w14:ligatures w14:val="none"/>
-        </w:rPr>
-        <w:t>-o</w:t>
-      </w:r>
-      <w:r>
-        <w:rPr>
-          <w:rFonts w:ascii="Calibri" w:eastAsia="Times New Roman" w:hAnsi="Calibri" w:cs="Calibri"/>
-          <w:kern w:val="0"/>
-          <w:sz w:val="24"/>
-          <w:szCs w:val="24"/>
-          <w:lang w:eastAsia="pt-BR"/>
-          <w14:ligatures w14:val="none"/>
-        </w:rPr>
-        <w:t xml:space="preserve"> pela tabela de páginas.</w:t>
+      <w:proofErr w:type="spellStart"/>
+      <w:r>
+        <w:rPr>
+          <w:rFonts w:ascii="Calibri" w:eastAsia="Times New Roman" w:hAnsi="Calibri" w:cs="Calibri"/>
+          <w:kern w:val="0"/>
+          <w:sz w:val="24"/>
+          <w:szCs w:val="24"/>
+          <w:lang w:val="en-US"/>
+          <w14:ligatures w14:val="none"/>
+        </w:rPr>
+        <w:t>físico</w:t>
+      </w:r>
+      <w:proofErr w:type="spellEnd"/>
+      <w:r>
+        <w:rPr>
+          <w:rFonts w:ascii="Calibri" w:eastAsia="Times New Roman" w:hAnsi="Calibri" w:cs="Calibri"/>
+          <w:kern w:val="0"/>
+          <w:sz w:val="24"/>
+          <w:szCs w:val="24"/>
+          <w:lang w:val="en-US"/>
+          <w14:ligatures w14:val="none"/>
+        </w:rPr>
+        <w:t xml:space="preserve"> é 2000 + 450 = 2450.</w:t>
+      </w:r>
+    </w:p>
+    <w:p>
+      <w:pPr>
+        <w:spacing w:before="100" w:beforeAutospacing="1" w:after="100" w:afterAutospacing="1" w:line="240" w:lineRule="auto"/>
+        <w:rPr>
+          <w:rFonts w:ascii="Calibri" w:eastAsia="Times New Roman" w:hAnsi="Calibri" w:cs="Calibri"/>
+          <w:kern w:val="0"/>
+          <w:sz w:val="24"/>
+          <w:szCs w:val="24"/>
+          <w14:ligatures w14:val="none"/>
+        </w:rPr>
+      </w:pPr>
+      <w:r>
+        <w:rPr>
+          <w:rFonts w:ascii="Calibri" w:eastAsia="Times New Roman" w:hAnsi="Calibri" w:cs="Calibri"/>
+          <w:kern w:val="0"/>
+          <w:sz w:val="24"/>
+          <w:szCs w:val="24"/>
+          <w14:ligatures w14:val="none"/>
+        </w:rPr>
+        <w:t>Portanto, o endereço físico correspondente ao endereço virtual (1, 450) é 2450.</w:t>
       </w:r>
     </w:p>
     <w:p>
@@ -890,23 +1613,40 @@
         <w:outlineLvl w:val="2"/>
         <w:rPr>
           <w:rFonts w:ascii="Calibri" w:eastAsia="Times New Roman" w:hAnsi="Calibri" w:cs="Calibri"/>
-          <w:kern w:val="0"/>
-          <w:sz w:val="24"/>
-          <w:szCs w:val="24"/>
-          <w:lang w:eastAsia="pt-BR"/>
-          <w14:ligatures w14:val="none"/>
-        </w:rPr>
-      </w:pPr>
-      <w:r>
-        <w:rPr>
-          <w:rFonts w:ascii="Calibri" w:eastAsia="Times New Roman" w:hAnsi="Calibri" w:cs="Calibri"/>
-          <w:kern w:val="0"/>
-          <w:sz w:val="24"/>
-          <w:szCs w:val="24"/>
-          <w:lang w:eastAsia="pt-BR"/>
-          <w14:ligatures w14:val="none"/>
-        </w:rPr>
-        <w:t>Endereço gerado -&gt; busca por tradução pela TLB no MMU -&gt; se possui, vai para o endereço físico e se não possui, procura pelo endereço na tabela de páginas e depois vai para o endereço físico.</w:t>
+          <w:b/>
+          <w:bCs/>
+          <w:kern w:val="0"/>
+          <w:sz w:val="24"/>
+          <w:szCs w:val="24"/>
+          <w:lang w:eastAsia="pt-BR"/>
+          <w14:ligatures w14:val="none"/>
+        </w:rPr>
+      </w:pPr>
+      <w:r>
+        <w:rPr>
+          <w:rFonts w:ascii="Calibri" w:eastAsia="Times New Roman" w:hAnsi="Calibri" w:cs="Calibri"/>
+          <w:b/>
+          <w:bCs/>
+          <w:kern w:val="0"/>
+          <w:sz w:val="24"/>
+          <w:szCs w:val="24"/>
+          <w:lang w:eastAsia="pt-BR"/>
+          <w14:ligatures w14:val="none"/>
+        </w:rPr>
+        <w:t>11. Apresente como funciona um mecanismo pelo qual um segmento pode pertencer ao espaço de endereçamento de dois processos diferentes. Em que situações isso seria útil?</w:t>
+      </w:r>
+      <w:r>
+        <w:rPr>
+          <w:rFonts w:ascii="Calibri" w:eastAsia="Times New Roman" w:hAnsi="Calibri" w:cs="Calibri"/>
+          <w:b/>
+          <w:bCs/>
+          <w:kern w:val="0"/>
+          <w:sz w:val="24"/>
+          <w:szCs w:val="24"/>
+          <w:lang w:eastAsia="pt-BR"/>
+          <w14:ligatures w14:val="none"/>
+        </w:rPr>
+        <w:t xml:space="preserve"> </w:t>
       </w:r>
     </w:p>
     <w:p>
@@ -915,255 +1655,23 @@
         <w:outlineLvl w:val="2"/>
         <w:rPr>
           <w:rFonts w:ascii="Calibri" w:eastAsia="Times New Roman" w:hAnsi="Calibri" w:cs="Calibri"/>
-          <w:b/>
-          <w:bCs/>
-          <w:kern w:val="0"/>
-          <w:sz w:val="24"/>
-          <w:szCs w:val="24"/>
-          <w:lang w:eastAsia="pt-BR"/>
-          <w14:ligatures w14:val="none"/>
-        </w:rPr>
-      </w:pPr>
-      <w:r>
-        <w:rPr>
-          <w:rFonts w:ascii="Calibri" w:eastAsia="Times New Roman" w:hAnsi="Calibri" w:cs="Calibri"/>
-          <w:b/>
-          <w:bCs/>
-          <w:kern w:val="0"/>
-          <w:sz w:val="24"/>
-          <w:szCs w:val="24"/>
-          <w:lang w:eastAsia="pt-BR"/>
-          <w14:ligatures w14:val="none"/>
-        </w:rPr>
-        <w:t>9. Assuma que um programa está para acessar um endereço na memória virtual. Explique quando cada uma das situações abaixo pode acontecer.</w:t>
-      </w:r>
-    </w:p>
-    <w:p>
-      <w:pPr>
-        <w:spacing w:before="100" w:beforeAutospacing="1" w:after="100" w:afterAutospacing="1" w:line="240" w:lineRule="auto"/>
-        <w:outlineLvl w:val="3"/>
-        <w:rPr>
-          <w:rFonts w:ascii="Calibri" w:eastAsia="Times New Roman" w:hAnsi="Calibri" w:cs="Calibri"/>
-          <w:b/>
-          <w:bCs/>
-          <w:kern w:val="0"/>
-          <w:sz w:val="24"/>
-          <w:szCs w:val="24"/>
-          <w:lang w:eastAsia="pt-BR"/>
-          <w14:ligatures w14:val="none"/>
-        </w:rPr>
-      </w:pPr>
-      <w:r>
-        <w:rPr>
-          <w:rFonts w:ascii="Calibri" w:eastAsia="Times New Roman" w:hAnsi="Calibri" w:cs="Calibri"/>
-          <w:b/>
-          <w:bCs/>
-          <w:kern w:val="0"/>
-          <w:sz w:val="24"/>
-          <w:szCs w:val="24"/>
-          <w:lang w:eastAsia="pt-BR"/>
-          <w14:ligatures w14:val="none"/>
-        </w:rPr>
-        <w:t>a) TLB miss sem page fault.</w:t>
-      </w:r>
-    </w:p>
-    <w:p>
-      <w:pPr>
-        <w:spacing w:before="100" w:beforeAutospacing="1" w:after="100" w:afterAutospacing="1" w:line="240" w:lineRule="auto"/>
-        <w:outlineLvl w:val="3"/>
-        <w:rPr>
-          <w:rFonts w:ascii="Calibri" w:eastAsia="Times New Roman" w:hAnsi="Calibri" w:cs="Calibri"/>
-          <w:kern w:val="0"/>
-          <w:sz w:val="24"/>
-          <w:szCs w:val="24"/>
-          <w:lang w:eastAsia="pt-BR"/>
-          <w14:ligatures w14:val="none"/>
-        </w:rPr>
-      </w:pPr>
-      <w:r>
-        <w:rPr>
-          <w:rFonts w:ascii="Calibri" w:eastAsia="Times New Roman" w:hAnsi="Calibri" w:cs="Calibri"/>
-          <w:kern w:val="0"/>
-          <w:sz w:val="24"/>
-          <w:szCs w:val="24"/>
-          <w:lang w:eastAsia="pt-BR"/>
-          <w14:ligatures w14:val="none"/>
-        </w:rPr>
-        <w:t>Ocorre quando o TLB não possui a tradução deste endereço virtual, mas a tabela de páginas possui.</w:t>
-      </w:r>
-    </w:p>
-    <w:p>
-      <w:pPr>
-        <w:spacing w:before="100" w:beforeAutospacing="1" w:after="100" w:afterAutospacing="1" w:line="240" w:lineRule="auto"/>
-        <w:outlineLvl w:val="3"/>
-        <w:rPr>
-          <w:rFonts w:ascii="Calibri" w:eastAsia="Times New Roman" w:hAnsi="Calibri" w:cs="Calibri"/>
-          <w:b/>
-          <w:bCs/>
-          <w:kern w:val="0"/>
-          <w:sz w:val="24"/>
-          <w:szCs w:val="24"/>
-          <w:lang w:val="en-US" w:eastAsia="pt-BR"/>
-          <w14:ligatures w14:val="none"/>
-        </w:rPr>
-      </w:pPr>
-      <w:r>
-        <w:rPr>
-          <w:rFonts w:ascii="Calibri" w:eastAsia="Times New Roman" w:hAnsi="Calibri" w:cs="Calibri"/>
-          <w:b/>
-          <w:bCs/>
-          <w:kern w:val="0"/>
-          <w:sz w:val="24"/>
-          <w:szCs w:val="24"/>
-          <w:lang w:val="en-US" w:eastAsia="pt-BR"/>
-          <w14:ligatures w14:val="none"/>
-        </w:rPr>
-        <w:t>b) TLB miss e page fault.</w:t>
-      </w:r>
-    </w:p>
-    <w:p>
-      <w:pPr>
-        <w:spacing w:before="100" w:beforeAutospacing="1" w:after="100" w:afterAutospacing="1" w:line="240" w:lineRule="auto"/>
-        <w:outlineLvl w:val="3"/>
-        <w:rPr>
-          <w:rFonts w:ascii="Calibri" w:eastAsia="Times New Roman" w:hAnsi="Calibri" w:cs="Calibri"/>
-          <w:kern w:val="0"/>
-          <w:sz w:val="24"/>
-          <w:szCs w:val="24"/>
-          <w:lang w:eastAsia="pt-BR"/>
-          <w14:ligatures w14:val="none"/>
-        </w:rPr>
-      </w:pPr>
-      <w:r>
-        <w:rPr>
-          <w:rFonts w:ascii="Calibri" w:eastAsia="Times New Roman" w:hAnsi="Calibri" w:cs="Calibri"/>
-          <w:kern w:val="0"/>
-          <w:sz w:val="24"/>
-          <w:szCs w:val="24"/>
-          <w:lang w:eastAsia="pt-BR"/>
-          <w14:ligatures w14:val="none"/>
-        </w:rPr>
-        <w:t xml:space="preserve">Ocorre quando nem o TLB e a </w:t>
-      </w:r>
-      <w:r>
-        <w:rPr>
-          <w:rFonts w:ascii="Calibri" w:eastAsia="Times New Roman" w:hAnsi="Calibri" w:cs="Calibri"/>
-          <w:kern w:val="0"/>
-          <w:sz w:val="24"/>
-          <w:szCs w:val="24"/>
-          <w:lang w:eastAsia="pt-BR"/>
-          <w14:ligatures w14:val="none"/>
-        </w:rPr>
-        <w:t>t</w:t>
-      </w:r>
-      <w:r>
-        <w:rPr>
-          <w:rFonts w:ascii="Calibri" w:eastAsia="Times New Roman" w:hAnsi="Calibri" w:cs="Calibri"/>
-          <w:kern w:val="0"/>
-          <w:sz w:val="24"/>
-          <w:szCs w:val="24"/>
-          <w:lang w:eastAsia="pt-BR"/>
-          <w14:ligatures w14:val="none"/>
-        </w:rPr>
-        <w:t xml:space="preserve">abela de </w:t>
-      </w:r>
-      <w:r>
-        <w:rPr>
-          <w:rFonts w:ascii="Calibri" w:eastAsia="Times New Roman" w:hAnsi="Calibri" w:cs="Calibri"/>
-          <w:kern w:val="0"/>
-          <w:sz w:val="24"/>
-          <w:szCs w:val="24"/>
-          <w:lang w:eastAsia="pt-BR"/>
-          <w14:ligatures w14:val="none"/>
-        </w:rPr>
-        <w:t>p</w:t>
-      </w:r>
-      <w:r>
-        <w:rPr>
-          <w:rFonts w:ascii="Calibri" w:eastAsia="Times New Roman" w:hAnsi="Calibri" w:cs="Calibri"/>
-          <w:kern w:val="0"/>
-          <w:sz w:val="24"/>
-          <w:szCs w:val="24"/>
-          <w:lang w:eastAsia="pt-BR"/>
-          <w14:ligatures w14:val="none"/>
-        </w:rPr>
-        <w:t>áginas possuem tradução para este endereço virtual.</w:t>
-      </w:r>
-    </w:p>
-    <w:p>
-      <w:pPr>
-        <w:spacing w:before="100" w:beforeAutospacing="1" w:after="100" w:afterAutospacing="1" w:line="240" w:lineRule="auto"/>
-        <w:outlineLvl w:val="3"/>
-        <w:rPr>
-          <w:rFonts w:ascii="Calibri" w:eastAsia="Times New Roman" w:hAnsi="Calibri" w:cs="Calibri"/>
-          <w:b/>
-          <w:bCs/>
-          <w:kern w:val="0"/>
-          <w:sz w:val="24"/>
-          <w:szCs w:val="24"/>
-          <w:lang w:val="en-US" w:eastAsia="pt-BR"/>
-          <w14:ligatures w14:val="none"/>
-        </w:rPr>
-      </w:pPr>
-      <w:r>
-        <w:rPr>
-          <w:rFonts w:ascii="Calibri" w:eastAsia="Times New Roman" w:hAnsi="Calibri" w:cs="Calibri"/>
-          <w:b/>
-          <w:bCs/>
-          <w:kern w:val="0"/>
-          <w:sz w:val="24"/>
-          <w:szCs w:val="24"/>
-          <w:lang w:val="en-US" w:eastAsia="pt-BR"/>
-          <w14:ligatures w14:val="none"/>
-        </w:rPr>
-        <w:t>c) TLB hit sem page fault.</w:t>
-      </w:r>
-    </w:p>
-    <w:p>
-      <w:pPr>
-        <w:spacing w:before="100" w:beforeAutospacing="1" w:after="100" w:afterAutospacing="1" w:line="240" w:lineRule="auto"/>
-        <w:outlineLvl w:val="3"/>
-        <w:rPr>
-          <w:rFonts w:ascii="Calibri" w:eastAsia="Times New Roman" w:hAnsi="Calibri" w:cs="Calibri"/>
-          <w:kern w:val="0"/>
-          <w:sz w:val="24"/>
-          <w:szCs w:val="24"/>
-          <w:lang w:eastAsia="pt-BR"/>
-          <w14:ligatures w14:val="none"/>
-        </w:rPr>
-      </w:pPr>
-      <w:r>
-        <w:rPr>
-          <w:rFonts w:ascii="Calibri" w:eastAsia="Times New Roman" w:hAnsi="Calibri" w:cs="Calibri"/>
-          <w:kern w:val="0"/>
-          <w:sz w:val="24"/>
-          <w:szCs w:val="24"/>
-          <w:lang w:eastAsia="pt-BR"/>
-          <w14:ligatures w14:val="none"/>
-        </w:rPr>
-        <w:t>Ocorre quando o TLB p</w:t>
-      </w:r>
-      <w:r>
-        <w:rPr>
-          <w:rFonts w:ascii="Calibri" w:eastAsia="Times New Roman" w:hAnsi="Calibri" w:cs="Calibri"/>
-          <w:kern w:val="0"/>
-          <w:sz w:val="24"/>
-          <w:szCs w:val="24"/>
-          <w:lang w:eastAsia="pt-BR"/>
-          <w14:ligatures w14:val="none"/>
-        </w:rPr>
-        <w:t xml:space="preserve">ossui uma tradução para o </w:t>
-      </w:r>
-      <w:r>
-        <w:rPr>
-          <w:rFonts w:ascii="Calibri" w:eastAsia="Times New Roman" w:hAnsi="Calibri" w:cs="Calibri"/>
-          <w:kern w:val="0"/>
-          <w:sz w:val="24"/>
-          <w:szCs w:val="24"/>
-          <w:lang w:eastAsia="pt-BR"/>
-          <w14:ligatures w14:val="none"/>
-        </w:rPr>
-        <w:t>endereço virtual, não sendo necessário percorrer a tabela de páginas.</w:t>
+          <w:kern w:val="0"/>
+          <w:sz w:val="24"/>
+          <w:szCs w:val="24"/>
+          <w:lang w:eastAsia="pt-BR"/>
+          <w14:ligatures w14:val="none"/>
+        </w:rPr>
+      </w:pPr>
+      <w:r>
+        <w:rPr>
+          <w:rFonts w:ascii="Calibri" w:eastAsia="Times New Roman" w:hAnsi="Calibri" w:cs="Calibri"/>
+          <w:kern w:val="0"/>
+          <w:sz w:val="24"/>
+          <w:szCs w:val="24"/>
+          <w:lang w:eastAsia="pt-BR"/>
+          <w14:ligatures w14:val="none"/>
+        </w:rPr>
+        <w:t xml:space="preserve">Funciona alocando no mesmo endereço virtual os dados semelhantes de processos diferentes. É útil quando processos possuem códigos semelhantes e podem ser compartilhados entre si, mesmo quando os processos são diferentes. </w:t>
       </w:r>
     </w:p>
     <w:p>
@@ -1192,103 +1700,6 @@
           <w:lang w:eastAsia="pt-BR"/>
           <w14:ligatures w14:val="none"/>
         </w:rPr>
-        <w:t>10. Descreva o funcionamento de um sistema de memória que utiliza segmentação. Apresente um exemplo mostrando como o endereço físico é calculado a partir de um endereço virtual e de uma tabela de segmentos.</w:t>
-      </w:r>
-    </w:p>
-    <w:p>
-      <w:pPr>
-        <w:spacing w:before="100" w:beforeAutospacing="1" w:after="100" w:afterAutospacing="1" w:line="240" w:lineRule="auto"/>
-        <w:outlineLvl w:val="2"/>
-        <w:rPr>
-          <w:rFonts w:ascii="Calibri" w:eastAsia="Times New Roman" w:hAnsi="Calibri" w:cs="Calibri"/>
-          <w:b/>
-          <w:bCs/>
-          <w:kern w:val="0"/>
-          <w:sz w:val="24"/>
-          <w:szCs w:val="24"/>
-          <w:lang w:eastAsia="pt-BR"/>
-          <w14:ligatures w14:val="none"/>
-        </w:rPr>
-      </w:pPr>
-      <w:r>
-        <w:rPr>
-          <w:rFonts w:ascii="Calibri" w:eastAsia="Times New Roman" w:hAnsi="Calibri" w:cs="Calibri"/>
-          <w:b/>
-          <w:bCs/>
-          <w:kern w:val="0"/>
-          <w:sz w:val="24"/>
-          <w:szCs w:val="24"/>
-          <w:lang w:eastAsia="pt-BR"/>
-          <w14:ligatures w14:val="none"/>
-        </w:rPr>
-        <w:t>11. Apresente como funciona um mecanismo pelo qual um segmento pode pertencer ao espaço de endereçamento de dois processos diferentes. Em que situações isso seria útil?</w:t>
-      </w:r>
-      <w:r>
-        <w:rPr>
-          <w:rFonts w:ascii="Calibri" w:eastAsia="Times New Roman" w:hAnsi="Calibri" w:cs="Calibri"/>
-          <w:b/>
-          <w:bCs/>
-          <w:kern w:val="0"/>
-          <w:sz w:val="24"/>
-          <w:szCs w:val="24"/>
-          <w:lang w:eastAsia="pt-BR"/>
-          <w14:ligatures w14:val="none"/>
-        </w:rPr>
-        <w:t xml:space="preserve"> </w:t>
-      </w:r>
-    </w:p>
-    <w:p>
-      <w:pPr>
-        <w:spacing w:before="100" w:beforeAutospacing="1" w:after="100" w:afterAutospacing="1" w:line="240" w:lineRule="auto"/>
-        <w:outlineLvl w:val="2"/>
-        <w:rPr>
-          <w:rFonts w:ascii="Calibri" w:eastAsia="Times New Roman" w:hAnsi="Calibri" w:cs="Calibri"/>
-          <w:kern w:val="0"/>
-          <w:sz w:val="24"/>
-          <w:szCs w:val="24"/>
-          <w:lang w:eastAsia="pt-BR"/>
-          <w14:ligatures w14:val="none"/>
-        </w:rPr>
-      </w:pPr>
-      <w:r>
-        <w:rPr>
-          <w:rFonts w:ascii="Calibri" w:eastAsia="Times New Roman" w:hAnsi="Calibri" w:cs="Calibri"/>
-          <w:kern w:val="0"/>
-          <w:sz w:val="24"/>
-          <w:szCs w:val="24"/>
-          <w:lang w:eastAsia="pt-BR"/>
-          <w14:ligatures w14:val="none"/>
-        </w:rPr>
-        <w:t xml:space="preserve">Funciona alocando no mesmo endereço virtual os dados semelhantes de processos diferentes. É útil quando processos possuem códigos semelhantes e podem ser compartilhados entre si, mesmo quando os processos são diferentes. </w:t>
-      </w:r>
-    </w:p>
-    <w:p>
-      <w:pPr>
-        <w:spacing w:before="100" w:beforeAutospacing="1" w:after="100" w:afterAutospacing="1" w:line="240" w:lineRule="auto"/>
-        <w:outlineLvl w:val="2"/>
-        <w:rPr>
-          <w:rFonts w:ascii="Calibri" w:eastAsia="Times New Roman" w:hAnsi="Calibri" w:cs="Calibri"/>
-          <w:b/>
-          <w:bCs/>
-          <w:kern w:val="0"/>
-          <w:sz w:val="24"/>
-          <w:szCs w:val="24"/>
-          <w:lang w:eastAsia="pt-BR"/>
-          <w14:ligatures w14:val="none"/>
-        </w:rPr>
-      </w:pPr>
-      <w:r>
-        <w:rPr>
-          <w:rFonts w:ascii="Calibri" w:eastAsia="Times New Roman" w:hAnsi="Calibri" w:cs="Calibri"/>
-          <w:b/>
-          <w:bCs/>
-          <w:kern w:val="0"/>
-          <w:sz w:val="24"/>
-          <w:szCs w:val="24"/>
-          <w:lang w:eastAsia="pt-BR"/>
-          <w14:ligatures w14:val="none"/>
-        </w:rPr>
-        <w:lastRenderedPageBreak/>
         <w:t>12. Qual a diferença entre a gerência de memória com segmentação e gerência de memória real utilizando um esquema de partições com tamanho variável?</w:t>
       </w:r>
     </w:p>
@@ -1300,6 +1711,9 @@
           <w:szCs w:val="24"/>
         </w:rPr>
       </w:pPr>
+      <w:r>
+        <w:t>Segmentação é mais flexível e alinhada com a lógica do programa, enquanto partições de tamanho variável são mais simples mas podem ser menos eficientes devido à fragmentação.</w:t>
+      </w:r>
     </w:p>
     <w:sectPr>
       <w:pgSz w:w="11906" w:h="16838"/>
@@ -1309,6 +1723,127 @@
     </w:sectPr>
   </w:body>
 </w:document>
+</file>
+
+<file path=word/numbering.xml><?xml version="1.0" encoding="utf-8"?>
+<w:numbering xmlns:wpc="http://schemas.microsoft.com/office/word/2010/wordprocessingCanvas" xmlns:cx="http://schemas.microsoft.com/office/drawing/2014/chartex" xmlns:cx1="http://schemas.microsoft.com/office/drawing/2015/9/8/chartex" xmlns:cx2="http://schemas.microsoft.com/office/drawing/2015/10/21/chartex" xmlns:cx3="http://schemas.microsoft.com/office/drawing/2016/5/9/chartex" xmlns:cx4="http://schemas.microsoft.com/office/drawing/2016/5/10/chartex" xmlns:cx5="http://schemas.microsoft.com/office/drawing/2016/5/11/chartex" xmlns:cx6="http://schemas.microsoft.com/office/drawing/2016/5/12/chartex" xmlns:cx7="http://schemas.microsoft.com/office/drawing/2016/5/13/chartex" xmlns:cx8="http://schemas.microsoft.com/office/drawing/2016/5/14/chartex" xmlns:mc="http://schemas.openxmlformats.org/markup-compatibility/2006" xmlns:aink="http://schemas.microsoft.com/office/drawing/2016/ink" xmlns:am3d="http://schemas.microsoft.com/office/drawing/2017/model3d" xmlns:o="urn:schemas-microsoft-com:office:office" xmlns:oel="http://schemas.microsoft.com/office/2019/extlst" xmlns:r="http://schemas.openxmlformats.org/officeDocument/2006/relationships" xmlns:m="http://schemas.openxmlformats.org/officeDocument/2006/math" xmlns:v="urn:schemas-microsoft-com:vml" xmlns:wp14="http://schemas.microsoft.com/office/word/2010/wordprocessingDrawing" xmlns:wp="http://schemas.openxmlformats.org/drawingml/2006/wordprocessingDrawing" xmlns:w10="urn:schemas-microsoft-com:office:word" xmlns:w="http://schemas.openxmlformats.org/wordprocessingml/2006/main" xmlns:w14="http://schemas.microsoft.com/office/word/2010/wordml" xmlns:w15="http://schemas.microsoft.com/office/word/2012/wordml" xmlns:w16cex="http://schemas.microsoft.com/office/word/2018/wordml/cex" xmlns:w16cid="http://schemas.microsoft.com/office/word/2016/wordml/cid" xmlns:w16="http://schemas.microsoft.com/office/word/2018/wordml" xmlns:w16du="http://schemas.microsoft.com/office/word/2023/wordml/word16du" xmlns:w16sdtdh="http://schemas.microsoft.com/office/word/2020/wordml/sdtdatahash" xmlns:w16se="http://schemas.microsoft.com/office/word/2015/wordml/symex" xmlns:wpg="http://schemas.microsoft.com/office/word/2010/wordprocessingGroup" xmlns:wpi="http://schemas.microsoft.com/office/word/2010/wordprocessingInk" xmlns:wne="http://schemas.microsoft.com/office/word/2006/wordml" xmlns:wps="http://schemas.microsoft.com/office/word/2010/wordprocessingShape" mc:Ignorable="w14 w15 w16se w16cid w16 w16cex w16sdtdh w16du wp14">
+  <w:abstractNum w:abstractNumId="0" w15:restartNumberingAfterBreak="0">
+    <w:nsid w:val="40DC0072"/>
+    <w:multiLevelType w:val="multilevel"/>
+    <w:tmpl w:val="99F02D38"/>
+    <w:lvl w:ilvl="0">
+      <w:start w:val="1"/>
+      <w:numFmt w:val="decimal"/>
+      <w:lvlText w:val="%1."/>
+      <w:lvlJc w:val="left"/>
+      <w:pPr>
+        <w:tabs>
+          <w:tab w:val="num" w:pos="720"/>
+        </w:tabs>
+        <w:ind w:left="720" w:hanging="360"/>
+      </w:pPr>
+    </w:lvl>
+    <w:lvl w:ilvl="1" w:tentative="1">
+      <w:start w:val="1"/>
+      <w:numFmt w:val="decimal"/>
+      <w:lvlText w:val="%2."/>
+      <w:lvlJc w:val="left"/>
+      <w:pPr>
+        <w:tabs>
+          <w:tab w:val="num" w:pos="1440"/>
+        </w:tabs>
+        <w:ind w:left="1440" w:hanging="360"/>
+      </w:pPr>
+    </w:lvl>
+    <w:lvl w:ilvl="2" w:tentative="1">
+      <w:start w:val="1"/>
+      <w:numFmt w:val="decimal"/>
+      <w:lvlText w:val="%3."/>
+      <w:lvlJc w:val="left"/>
+      <w:pPr>
+        <w:tabs>
+          <w:tab w:val="num" w:pos="2160"/>
+        </w:tabs>
+        <w:ind w:left="2160" w:hanging="360"/>
+      </w:pPr>
+    </w:lvl>
+    <w:lvl w:ilvl="3" w:tentative="1">
+      <w:start w:val="1"/>
+      <w:numFmt w:val="decimal"/>
+      <w:lvlText w:val="%4."/>
+      <w:lvlJc w:val="left"/>
+      <w:pPr>
+        <w:tabs>
+          <w:tab w:val="num" w:pos="2880"/>
+        </w:tabs>
+        <w:ind w:left="2880" w:hanging="360"/>
+      </w:pPr>
+    </w:lvl>
+    <w:lvl w:ilvl="4" w:tentative="1">
+      <w:start w:val="1"/>
+      <w:numFmt w:val="decimal"/>
+      <w:lvlText w:val="%5."/>
+      <w:lvlJc w:val="left"/>
+      <w:pPr>
+        <w:tabs>
+          <w:tab w:val="num" w:pos="3600"/>
+        </w:tabs>
+        <w:ind w:left="3600" w:hanging="360"/>
+      </w:pPr>
+    </w:lvl>
+    <w:lvl w:ilvl="5" w:tentative="1">
+      <w:start w:val="1"/>
+      <w:numFmt w:val="decimal"/>
+      <w:lvlText w:val="%6."/>
+      <w:lvlJc w:val="left"/>
+      <w:pPr>
+        <w:tabs>
+          <w:tab w:val="num" w:pos="4320"/>
+        </w:tabs>
+        <w:ind w:left="4320" w:hanging="360"/>
+      </w:pPr>
+    </w:lvl>
+    <w:lvl w:ilvl="6" w:tentative="1">
+      <w:start w:val="1"/>
+      <w:numFmt w:val="decimal"/>
+      <w:lvlText w:val="%7."/>
+      <w:lvlJc w:val="left"/>
+      <w:pPr>
+        <w:tabs>
+          <w:tab w:val="num" w:pos="5040"/>
+        </w:tabs>
+        <w:ind w:left="5040" w:hanging="360"/>
+      </w:pPr>
+    </w:lvl>
+    <w:lvl w:ilvl="7" w:tentative="1">
+      <w:start w:val="1"/>
+      <w:numFmt w:val="decimal"/>
+      <w:lvlText w:val="%8."/>
+      <w:lvlJc w:val="left"/>
+      <w:pPr>
+        <w:tabs>
+          <w:tab w:val="num" w:pos="5760"/>
+        </w:tabs>
+        <w:ind w:left="5760" w:hanging="360"/>
+      </w:pPr>
+    </w:lvl>
+    <w:lvl w:ilvl="8" w:tentative="1">
+      <w:start w:val="1"/>
+      <w:numFmt w:val="decimal"/>
+      <w:lvlText w:val="%9."/>
+      <w:lvlJc w:val="left"/>
+      <w:pPr>
+        <w:tabs>
+          <w:tab w:val="num" w:pos="6480"/>
+        </w:tabs>
+        <w:ind w:left="6480" w:hanging="360"/>
+      </w:pPr>
+    </w:lvl>
+  </w:abstractNum>
+  <w:num w:numId="1" w16cid:durableId="615142662">
+    <w:abstractNumId w:val="0"/>
+  </w:num>
+</w:numbering>
 </file>
 
 <file path=word/styles.xml><?xml version="1.0" encoding="utf-8"?>
@@ -2224,6 +2759,36 @@
       <w:spacing w:val="5"/>
     </w:rPr>
   </w:style>
+  <w:style w:type="paragraph" w:styleId="NormalWeb">
+    <w:name w:val="Normal (Web)"/>
+    <w:basedOn w:val="Normal"/>
+    <w:uiPriority w:val="99"/>
+    <w:semiHidden/>
+    <w:unhideWhenUsed/>
+    <w:rsid w:val="002B5A69"/>
+    <w:pPr>
+      <w:spacing w:before="100" w:beforeAutospacing="1" w:after="100" w:afterAutospacing="1" w:line="240" w:lineRule="auto"/>
+    </w:pPr>
+    <w:rPr>
+      <w:rFonts w:ascii="Times New Roman" w:eastAsia="Times New Roman" w:hAnsi="Times New Roman" w:cs="Times New Roman"/>
+      <w:kern w:val="0"/>
+      <w:sz w:val="24"/>
+      <w:szCs w:val="24"/>
+      <w:lang w:val="en-US"/>
+      <w14:ligatures w14:val="none"/>
+    </w:rPr>
+  </w:style>
+  <w:style w:type="character" w:styleId="Strong">
+    <w:name w:val="Strong"/>
+    <w:basedOn w:val="DefaultParagraphFont"/>
+    <w:uiPriority w:val="22"/>
+    <w:qFormat/>
+    <w:rsid w:val="002B5A69"/>
+    <w:rPr>
+      <w:b/>
+      <w:bCs/>
+    </w:rPr>
+  </w:style>
 </w:styles>
 </file>
 

</xml_diff>

<commit_message>
add: revisao para prova completo
</commit_message>
<xml_diff>
--- a/Exercicios/RevisãoProva2/ExercicioPaginacaoSegmentacao.DOCX
+++ b/Exercicios/RevisãoProva2/ExercicioPaginacaoSegmentacao.DOCX
@@ -721,7 +721,7 @@
     </w:p>
     <w:p>
       <w:pPr>
-        <w:pStyle w:val="PargrafodaLista"/>
+        <w:pStyle w:val="ListParagraph"/>
         <w:numPr>
           <w:ilvl w:val="0"/>
           <w:numId w:val="2"/>
@@ -765,7 +765,7 @@
     </w:p>
     <w:p>
       <w:pPr>
-        <w:pStyle w:val="PargrafodaLista"/>
+        <w:pStyle w:val="ListParagraph"/>
         <w:numPr>
           <w:ilvl w:val="0"/>
           <w:numId w:val="2"/>
@@ -797,7 +797,7 @@
     </w:p>
     <w:p>
       <w:pPr>
-        <w:pStyle w:val="PargrafodaLista"/>
+        <w:pStyle w:val="ListParagraph"/>
         <w:numPr>
           <w:ilvl w:val="0"/>
           <w:numId w:val="2"/>
@@ -938,18 +938,7 @@
           <w:lang w:eastAsia="pt-BR"/>
           <w14:ligatures w14:val="none"/>
         </w:rPr>
-        <w:t>Página = 8292 mod 4096 = 2</w:t>
-      </w:r>
-      <w:r>
-        <w:rPr>
-          <w:rFonts w:ascii="Calibri" w:eastAsia="Times New Roman" w:hAnsi="Calibri" w:cs="Calibri"/>
-          <w:kern w:val="0"/>
-          <w:sz w:val="24"/>
-          <w:szCs w:val="24"/>
-          <w:lang w:eastAsia="pt-BR"/>
-          <w14:ligatures w14:val="none"/>
-        </w:rPr>
-        <w:t xml:space="preserve"> (moldura 6)</w:t>
+        <w:t>Página = 8292 mod 4096 = 2 (moldura 6)</w:t>
       </w:r>
     </w:p>
     <w:p>
@@ -1191,6 +1180,94 @@
           <w:lang w:eastAsia="pt-BR"/>
           <w14:ligatures w14:val="none"/>
         </w:rPr>
+        <w:drawing>
+          <wp:inline distT="0" distB="0" distL="0" distR="0" wp14:anchorId="5E6405A6" wp14:editId="3FC2CF5A">
+            <wp:extent cx="4927600" cy="2084264"/>
+            <wp:effectExtent l="0" t="0" r="6350" b="0"/>
+            <wp:docPr id="1347621265" name="Picture 1" descr="A screenshot of a computer&#10;&#10;Description automatically generated"/>
+            <wp:cNvGraphicFramePr>
+              <a:graphicFrameLocks xmlns:a="http://schemas.openxmlformats.org/drawingml/2006/main" noChangeAspect="1"/>
+            </wp:cNvGraphicFramePr>
+            <a:graphic xmlns:a="http://schemas.openxmlformats.org/drawingml/2006/main">
+              <a:graphicData uri="http://schemas.openxmlformats.org/drawingml/2006/picture">
+                <pic:pic xmlns:pic="http://schemas.openxmlformats.org/drawingml/2006/picture">
+                  <pic:nvPicPr>
+                    <pic:cNvPr id="1347621265" name="Picture 1" descr="A screenshot of a computer&#10;&#10;Description automatically generated"/>
+                    <pic:cNvPicPr/>
+                  </pic:nvPicPr>
+                  <pic:blipFill>
+                    <a:blip r:embed="rId6"/>
+                    <a:stretch>
+                      <a:fillRect/>
+                    </a:stretch>
+                  </pic:blipFill>
+                  <pic:spPr>
+                    <a:xfrm>
+                      <a:off x="0" y="0"/>
+                      <a:ext cx="4941557" cy="2090168"/>
+                    </a:xfrm>
+                    <a:prstGeom prst="rect">
+                      <a:avLst/>
+                    </a:prstGeom>
+                  </pic:spPr>
+                </pic:pic>
+              </a:graphicData>
+            </a:graphic>
+          </wp:inline>
+        </w:drawing>
+      </w:r>
+    </w:p>
+    <w:p>
+      <w:pPr>
+        <w:spacing w:before="100" w:beforeAutospacing="1" w:after="100" w:afterAutospacing="1" w:line="240" w:lineRule="auto"/>
+        <w:outlineLvl w:val="3"/>
+        <w:rPr>
+          <w:rFonts w:ascii="Calibri" w:eastAsia="Times New Roman" w:hAnsi="Calibri" w:cs="Calibri"/>
+          <w:kern w:val="0"/>
+          <w:sz w:val="24"/>
+          <w:szCs w:val="24"/>
+          <w:lang w:eastAsia="pt-BR"/>
+          <w14:ligatures w14:val="none"/>
+        </w:rPr>
+      </w:pPr>
+      <w:r>
+        <w:rPr>
+          <w:rFonts w:ascii="Calibri" w:eastAsia="Times New Roman" w:hAnsi="Calibri" w:cs="Calibri"/>
+          <w:kern w:val="0"/>
+          <w:sz w:val="24"/>
+          <w:szCs w:val="24"/>
+          <w:lang w:eastAsia="pt-BR"/>
+          <w14:ligatures w14:val="none"/>
+        </w:rPr>
+        <w:t>Endereços ficam iguais a letra A.</w:t>
+      </w:r>
+    </w:p>
+    <w:p>
+      <w:pPr>
+        <w:spacing w:before="100" w:beforeAutospacing="1" w:after="100" w:afterAutospacing="1" w:line="240" w:lineRule="auto"/>
+        <w:outlineLvl w:val="3"/>
+        <w:rPr>
+          <w:rFonts w:ascii="Calibri" w:eastAsia="Times New Roman" w:hAnsi="Calibri" w:cs="Calibri"/>
+          <w:b/>
+          <w:bCs/>
+          <w:kern w:val="0"/>
+          <w:sz w:val="24"/>
+          <w:szCs w:val="24"/>
+          <w:lang w:eastAsia="pt-BR"/>
+          <w14:ligatures w14:val="none"/>
+        </w:rPr>
+      </w:pPr>
+      <w:r>
+        <w:rPr>
+          <w:rFonts w:ascii="Calibri" w:eastAsia="Times New Roman" w:hAnsi="Calibri" w:cs="Calibri"/>
+          <w:b/>
+          <w:bCs/>
+          <w:kern w:val="0"/>
+          <w:sz w:val="24"/>
+          <w:szCs w:val="24"/>
+          <w:lang w:eastAsia="pt-BR"/>
+          <w14:ligatures w14:val="none"/>
+        </w:rPr>
         <w:t>c) Mostre como fica uma Tabela em dois níveis para este sistema com o mesmo mapeamento, se o primeiro e segundo níveis suportarem 4 entradas cada. Além disso, mostre como os endereços do item a) são traduzidos com esta tabela.</w:t>
       </w:r>
     </w:p>
@@ -1209,6 +1286,53 @@
           <w14:ligatures w14:val="none"/>
         </w:rPr>
       </w:pPr>
+      <w:r>
+        <w:rPr>
+          <w:rFonts w:ascii="Calibri" w:eastAsia="Times New Roman" w:hAnsi="Calibri" w:cs="Calibri"/>
+          <w:b/>
+          <w:bCs/>
+          <w:kern w:val="0"/>
+          <w:sz w:val="24"/>
+          <w:szCs w:val="24"/>
+          <w:lang w:eastAsia="pt-BR"/>
+          <w14:ligatures w14:val="none"/>
+        </w:rPr>
+        <w:drawing>
+          <wp:inline distT="0" distB="0" distL="0" distR="0" wp14:anchorId="0E4349A2" wp14:editId="033648DA">
+            <wp:extent cx="3716867" cy="3064317"/>
+            <wp:effectExtent l="0" t="0" r="0" b="3175"/>
+            <wp:docPr id="1273247963" name="Picture 1" descr="A screenshot of a computer&#10;&#10;Description automatically generated"/>
+            <wp:cNvGraphicFramePr>
+              <a:graphicFrameLocks xmlns:a="http://schemas.openxmlformats.org/drawingml/2006/main" noChangeAspect="1"/>
+            </wp:cNvGraphicFramePr>
+            <a:graphic xmlns:a="http://schemas.openxmlformats.org/drawingml/2006/main">
+              <a:graphicData uri="http://schemas.openxmlformats.org/drawingml/2006/picture">
+                <pic:pic xmlns:pic="http://schemas.openxmlformats.org/drawingml/2006/picture">
+                  <pic:nvPicPr>
+                    <pic:cNvPr id="1273247963" name="Picture 1" descr="A screenshot of a computer&#10;&#10;Description automatically generated"/>
+                    <pic:cNvPicPr/>
+                  </pic:nvPicPr>
+                  <pic:blipFill>
+                    <a:blip r:embed="rId7"/>
+                    <a:stretch>
+                      <a:fillRect/>
+                    </a:stretch>
+                  </pic:blipFill>
+                  <pic:spPr>
+                    <a:xfrm>
+                      <a:off x="0" y="0"/>
+                      <a:ext cx="3731240" cy="3076167"/>
+                    </a:xfrm>
+                    <a:prstGeom prst="rect">
+                      <a:avLst/>
+                    </a:prstGeom>
+                  </pic:spPr>
+                </pic:pic>
+              </a:graphicData>
+            </a:graphic>
+          </wp:inline>
+        </w:drawing>
+      </w:r>
     </w:p>
     <w:p>
       <w:pPr>
@@ -1216,15 +1340,538 @@
         <w:outlineLvl w:val="3"/>
         <w:rPr>
           <w:rFonts w:ascii="Calibri" w:eastAsia="Times New Roman" w:hAnsi="Calibri" w:cs="Calibri"/>
-          <w:b/>
-          <w:bCs/>
-          <w:kern w:val="0"/>
-          <w:sz w:val="24"/>
-          <w:szCs w:val="24"/>
-          <w:lang w:eastAsia="pt-BR"/>
-          <w14:ligatures w14:val="none"/>
-        </w:rPr>
-      </w:pPr>
+          <w:kern w:val="0"/>
+          <w:sz w:val="24"/>
+          <w:szCs w:val="24"/>
+          <w:lang w:eastAsia="pt-BR"/>
+          <w14:ligatures w14:val="none"/>
+        </w:rPr>
+      </w:pPr>
+      <w:r>
+        <w:rPr>
+          <w:rFonts w:ascii="Calibri" w:eastAsia="Times New Roman" w:hAnsi="Calibri" w:cs="Calibri"/>
+          <w:kern w:val="0"/>
+          <w:sz w:val="24"/>
+          <w:szCs w:val="24"/>
+          <w:lang w:eastAsia="pt-BR"/>
+          <w14:ligatures w14:val="none"/>
+        </w:rPr>
+        <w:t>Endereços ficam iguais a letra A.</w:t>
+      </w:r>
+    </w:p>
+    <w:p>
+      <w:pPr>
+        <w:spacing w:before="100" w:beforeAutospacing="1" w:after="100" w:afterAutospacing="1" w:line="240" w:lineRule="auto"/>
+        <w:outlineLvl w:val="2"/>
+        <w:rPr>
+          <w:rFonts w:ascii="Calibri" w:eastAsia="Times New Roman" w:hAnsi="Calibri" w:cs="Calibri"/>
+          <w:b/>
+          <w:bCs/>
+          <w:kern w:val="0"/>
+          <w:sz w:val="24"/>
+          <w:szCs w:val="24"/>
+          <w:lang w:eastAsia="pt-BR"/>
+          <w14:ligatures w14:val="none"/>
+        </w:rPr>
+      </w:pPr>
+      <w:r>
+        <w:rPr>
+          <w:rFonts w:ascii="Calibri" w:eastAsia="Times New Roman" w:hAnsi="Calibri" w:cs="Calibri"/>
+          <w:b/>
+          <w:bCs/>
+          <w:kern w:val="0"/>
+          <w:sz w:val="24"/>
+          <w:szCs w:val="24"/>
+          <w:lang w:eastAsia="pt-BR"/>
+          <w14:ligatures w14:val="none"/>
+        </w:rPr>
+        <w:lastRenderedPageBreak/>
+        <w:t>5. Considere um espaço de endereçamento lógico de oito páginas de 1024 palavras de 2 bytes cada, mapeado em uma memória física de 32 quadros. Quantos bits existem no endereço lógico? E no endereço físico?</w:t>
+      </w:r>
+    </w:p>
+    <w:p>
+      <w:pPr>
+        <w:spacing w:before="100" w:beforeAutospacing="1" w:after="100" w:afterAutospacing="1" w:line="240" w:lineRule="auto"/>
+        <w:outlineLvl w:val="2"/>
+        <w:rPr>
+          <w:rFonts w:ascii="Calibri" w:eastAsia="Times New Roman" w:hAnsi="Calibri" w:cs="Calibri"/>
+          <w:kern w:val="0"/>
+          <w:sz w:val="24"/>
+          <w:szCs w:val="24"/>
+          <w:lang w:eastAsia="pt-BR"/>
+          <w14:ligatures w14:val="none"/>
+        </w:rPr>
+      </w:pPr>
+      <w:r>
+        <w:rPr>
+          <w:rFonts w:ascii="Calibri" w:eastAsia="Times New Roman" w:hAnsi="Calibri" w:cs="Calibri"/>
+          <w:kern w:val="0"/>
+          <w:sz w:val="24"/>
+          <w:szCs w:val="24"/>
+          <w:lang w:eastAsia="pt-BR"/>
+          <w14:ligatures w14:val="none"/>
+        </w:rPr>
+        <w:t>Tamanho da página = 2kB (1024 x 2b = 2048)</w:t>
+      </w:r>
+    </w:p>
+    <w:p>
+      <w:pPr>
+        <w:spacing w:before="100" w:beforeAutospacing="1" w:after="100" w:afterAutospacing="1" w:line="240" w:lineRule="auto"/>
+        <w:outlineLvl w:val="2"/>
+        <w:rPr>
+          <w:rFonts w:ascii="Calibri" w:eastAsia="Times New Roman" w:hAnsi="Calibri" w:cs="Calibri"/>
+          <w:kern w:val="0"/>
+          <w:sz w:val="24"/>
+          <w:szCs w:val="24"/>
+          <w:lang w:eastAsia="pt-BR"/>
+          <w14:ligatures w14:val="none"/>
+        </w:rPr>
+      </w:pPr>
+      <w:r>
+        <w:rPr>
+          <w:rFonts w:ascii="Calibri" w:eastAsia="Times New Roman" w:hAnsi="Calibri" w:cs="Calibri"/>
+          <w:kern w:val="0"/>
+          <w:sz w:val="24"/>
+          <w:szCs w:val="24"/>
+          <w:lang w:eastAsia="pt-BR"/>
+          <w14:ligatures w14:val="none"/>
+        </w:rPr>
+        <w:t>2kB = 11 bits (2</w:t>
+      </w:r>
+      <w:r>
+        <w:rPr>
+          <w:rFonts w:ascii="Calibri" w:eastAsia="Times New Roman" w:hAnsi="Calibri" w:cs="Calibri"/>
+          <w:kern w:val="0"/>
+          <w:sz w:val="24"/>
+          <w:szCs w:val="24"/>
+          <w:vertAlign w:val="superscript"/>
+          <w:lang w:eastAsia="pt-BR"/>
+          <w14:ligatures w14:val="none"/>
+        </w:rPr>
+        <w:t>11</w:t>
+      </w:r>
+      <w:r>
+        <w:rPr>
+          <w:rFonts w:ascii="Calibri" w:eastAsia="Times New Roman" w:hAnsi="Calibri" w:cs="Calibri"/>
+          <w:kern w:val="0"/>
+          <w:sz w:val="24"/>
+          <w:szCs w:val="24"/>
+          <w:lang w:eastAsia="pt-BR"/>
+          <w14:ligatures w14:val="none"/>
+        </w:rPr>
+        <w:t xml:space="preserve"> = 2048)</w:t>
+      </w:r>
+    </w:p>
+    <w:p>
+      <w:pPr>
+        <w:spacing w:before="100" w:beforeAutospacing="1" w:after="100" w:afterAutospacing="1" w:line="240" w:lineRule="auto"/>
+        <w:outlineLvl w:val="2"/>
+        <w:rPr>
+          <w:rFonts w:ascii="Calibri" w:eastAsia="Times New Roman" w:hAnsi="Calibri" w:cs="Calibri"/>
+          <w:kern w:val="0"/>
+          <w:sz w:val="24"/>
+          <w:szCs w:val="24"/>
+          <w:lang w:eastAsia="pt-BR"/>
+          <w14:ligatures w14:val="none"/>
+        </w:rPr>
+      </w:pPr>
+      <w:r>
+        <w:rPr>
+          <w:rFonts w:ascii="Calibri" w:eastAsia="Times New Roman" w:hAnsi="Calibri" w:cs="Calibri"/>
+          <w:kern w:val="0"/>
+          <w:sz w:val="24"/>
+          <w:szCs w:val="24"/>
+          <w:lang w:eastAsia="pt-BR"/>
+          <w14:ligatures w14:val="none"/>
+        </w:rPr>
+        <w:t>3 bits por página (2</w:t>
+      </w:r>
+      <w:r>
+        <w:rPr>
+          <w:rFonts w:ascii="Calibri" w:eastAsia="Times New Roman" w:hAnsi="Calibri" w:cs="Calibri"/>
+          <w:kern w:val="0"/>
+          <w:sz w:val="24"/>
+          <w:szCs w:val="24"/>
+          <w:vertAlign w:val="superscript"/>
+          <w:lang w:eastAsia="pt-BR"/>
+          <w14:ligatures w14:val="none"/>
+        </w:rPr>
+        <w:t>3</w:t>
+      </w:r>
+      <w:r>
+        <w:rPr>
+          <w:rFonts w:ascii="Calibri" w:eastAsia="Times New Roman" w:hAnsi="Calibri" w:cs="Calibri"/>
+          <w:kern w:val="0"/>
+          <w:sz w:val="24"/>
+          <w:szCs w:val="24"/>
+          <w:vertAlign w:val="subscript"/>
+          <w:lang w:eastAsia="pt-BR"/>
+          <w14:ligatures w14:val="none"/>
+        </w:rPr>
+        <w:t xml:space="preserve"> </w:t>
+      </w:r>
+      <w:r>
+        <w:rPr>
+          <w:rFonts w:ascii="Calibri" w:eastAsia="Times New Roman" w:hAnsi="Calibri" w:cs="Calibri"/>
+          <w:kern w:val="0"/>
+          <w:sz w:val="24"/>
+          <w:szCs w:val="24"/>
+          <w:lang w:eastAsia="pt-BR"/>
+          <w14:ligatures w14:val="none"/>
+        </w:rPr>
+        <w:t>= 8)</w:t>
+      </w:r>
+    </w:p>
+    <w:p>
+      <w:pPr>
+        <w:spacing w:before="100" w:beforeAutospacing="1" w:after="100" w:afterAutospacing="1" w:line="240" w:lineRule="auto"/>
+        <w:outlineLvl w:val="2"/>
+        <w:rPr>
+          <w:rFonts w:ascii="Calibri" w:eastAsia="Times New Roman" w:hAnsi="Calibri" w:cs="Calibri"/>
+          <w:kern w:val="0"/>
+          <w:sz w:val="24"/>
+          <w:szCs w:val="24"/>
+          <w:lang w:eastAsia="pt-BR"/>
+          <w14:ligatures w14:val="none"/>
+        </w:rPr>
+      </w:pPr>
+      <w:r>
+        <w:rPr>
+          <w:rFonts w:ascii="Calibri" w:eastAsia="Times New Roman" w:hAnsi="Calibri" w:cs="Calibri"/>
+          <w:kern w:val="0"/>
+          <w:sz w:val="24"/>
+          <w:szCs w:val="24"/>
+          <w:lang w:eastAsia="pt-BR"/>
+          <w14:ligatures w14:val="none"/>
+        </w:rPr>
+        <w:t>5 bits por moldura (2</w:t>
+      </w:r>
+      <w:r>
+        <w:rPr>
+          <w:rFonts w:ascii="Calibri" w:eastAsia="Times New Roman" w:hAnsi="Calibri" w:cs="Calibri"/>
+          <w:kern w:val="0"/>
+          <w:sz w:val="24"/>
+          <w:szCs w:val="24"/>
+          <w:vertAlign w:val="superscript"/>
+          <w:lang w:eastAsia="pt-BR"/>
+          <w14:ligatures w14:val="none"/>
+        </w:rPr>
+        <w:t>5</w:t>
+      </w:r>
+      <w:r>
+        <w:rPr>
+          <w:rFonts w:ascii="Calibri" w:eastAsia="Times New Roman" w:hAnsi="Calibri" w:cs="Calibri"/>
+          <w:kern w:val="0"/>
+          <w:sz w:val="24"/>
+          <w:szCs w:val="24"/>
+          <w:lang w:eastAsia="pt-BR"/>
+          <w14:ligatures w14:val="none"/>
+        </w:rPr>
+        <w:t xml:space="preserve"> = 32)</w:t>
+      </w:r>
+    </w:p>
+    <w:p>
+      <w:pPr>
+        <w:spacing w:before="100" w:beforeAutospacing="1" w:after="100" w:afterAutospacing="1" w:line="240" w:lineRule="auto"/>
+        <w:outlineLvl w:val="2"/>
+        <w:rPr>
+          <w:rFonts w:ascii="Calibri" w:eastAsia="Times New Roman" w:hAnsi="Calibri" w:cs="Calibri"/>
+          <w:kern w:val="0"/>
+          <w:sz w:val="24"/>
+          <w:szCs w:val="24"/>
+          <w:lang w:eastAsia="pt-BR"/>
+          <w14:ligatures w14:val="none"/>
+        </w:rPr>
+      </w:pPr>
+      <w:r>
+        <w:rPr>
+          <w:rFonts w:ascii="Calibri" w:eastAsia="Times New Roman" w:hAnsi="Calibri" w:cs="Calibri"/>
+          <w:kern w:val="0"/>
+          <w:sz w:val="24"/>
+          <w:szCs w:val="24"/>
+          <w:lang w:eastAsia="pt-BR"/>
+          <w14:ligatures w14:val="none"/>
+        </w:rPr>
+        <w:t>Endereçamento lógico = 3 bits + 11 bits = 14 bits</w:t>
+      </w:r>
+      <w:r>
+        <w:rPr>
+          <w:rFonts w:ascii="Calibri" w:eastAsia="Times New Roman" w:hAnsi="Calibri" w:cs="Calibri"/>
+          <w:kern w:val="0"/>
+          <w:sz w:val="24"/>
+          <w:szCs w:val="24"/>
+          <w:lang w:eastAsia="pt-BR"/>
+          <w14:ligatures w14:val="none"/>
+        </w:rPr>
+        <w:t xml:space="preserve"> (3 pág e 11 deslocamento)</w:t>
+      </w:r>
+    </w:p>
+    <w:p>
+      <w:pPr>
+        <w:spacing w:before="100" w:beforeAutospacing="1" w:after="100" w:afterAutospacing="1" w:line="240" w:lineRule="auto"/>
+        <w:outlineLvl w:val="2"/>
+        <w:rPr>
+          <w:rFonts w:ascii="Calibri" w:eastAsia="Times New Roman" w:hAnsi="Calibri" w:cs="Calibri"/>
+          <w:kern w:val="0"/>
+          <w:sz w:val="24"/>
+          <w:szCs w:val="24"/>
+          <w:lang w:eastAsia="pt-BR"/>
+          <w14:ligatures w14:val="none"/>
+        </w:rPr>
+      </w:pPr>
+      <w:r>
+        <w:rPr>
+          <w:rFonts w:ascii="Calibri" w:eastAsia="Times New Roman" w:hAnsi="Calibri" w:cs="Calibri"/>
+          <w:kern w:val="0"/>
+          <w:sz w:val="24"/>
+          <w:szCs w:val="24"/>
+          <w:lang w:eastAsia="pt-BR"/>
+          <w14:ligatures w14:val="none"/>
+        </w:rPr>
+        <w:t>Endereçamento físico = 5 bits + 11 bits = 16 bits</w:t>
+      </w:r>
+      <w:r>
+        <w:rPr>
+          <w:rFonts w:ascii="Calibri" w:eastAsia="Times New Roman" w:hAnsi="Calibri" w:cs="Calibri"/>
+          <w:kern w:val="0"/>
+          <w:sz w:val="24"/>
+          <w:szCs w:val="24"/>
+          <w:lang w:eastAsia="pt-BR"/>
+          <w14:ligatures w14:val="none"/>
+        </w:rPr>
+        <w:t xml:space="preserve"> (</w:t>
+      </w:r>
+      <w:r>
+        <w:rPr>
+          <w:rFonts w:ascii="Calibri" w:eastAsia="Times New Roman" w:hAnsi="Calibri" w:cs="Calibri"/>
+          <w:kern w:val="0"/>
+          <w:sz w:val="24"/>
+          <w:szCs w:val="24"/>
+          <w:lang w:eastAsia="pt-BR"/>
+          <w14:ligatures w14:val="none"/>
+        </w:rPr>
+        <w:t>5 molduras</w:t>
+      </w:r>
+      <w:r>
+        <w:rPr>
+          <w:rFonts w:ascii="Calibri" w:eastAsia="Times New Roman" w:hAnsi="Calibri" w:cs="Calibri"/>
+          <w:kern w:val="0"/>
+          <w:sz w:val="24"/>
+          <w:szCs w:val="24"/>
+          <w:lang w:eastAsia="pt-BR"/>
+          <w14:ligatures w14:val="none"/>
+        </w:rPr>
+        <w:t xml:space="preserve"> e 11 deslocamento)</w:t>
+      </w:r>
+    </w:p>
+    <w:p>
+      <w:pPr>
+        <w:spacing w:before="100" w:beforeAutospacing="1" w:after="100" w:afterAutospacing="1" w:line="240" w:lineRule="auto"/>
+        <w:outlineLvl w:val="2"/>
+        <w:rPr>
+          <w:rFonts w:ascii="Calibri" w:eastAsia="Times New Roman" w:hAnsi="Calibri" w:cs="Calibri"/>
+          <w:b/>
+          <w:bCs/>
+          <w:kern w:val="0"/>
+          <w:sz w:val="24"/>
+          <w:szCs w:val="24"/>
+          <w:lang w:eastAsia="pt-BR"/>
+          <w14:ligatures w14:val="none"/>
+        </w:rPr>
+      </w:pPr>
+      <w:r>
+        <w:rPr>
+          <w:rFonts w:ascii="Calibri" w:eastAsia="Times New Roman" w:hAnsi="Calibri" w:cs="Calibri"/>
+          <w:b/>
+          <w:bCs/>
+          <w:kern w:val="0"/>
+          <w:sz w:val="24"/>
+          <w:szCs w:val="24"/>
+          <w:lang w:eastAsia="pt-BR"/>
+          <w14:ligatures w14:val="none"/>
+        </w:rPr>
+        <w:t>6. Considere um sistema com páginas de 4K, endereçamento de 16 bits e memória física de 16K, cujo sistema operacional trabalhe com memória virtual paginada. Considere que nenhum programa esteja em execução e que todas as molduras estejam inicialmente livres. Por simplicidade, suponha que todas as molduras possam ser ocupadas pelo programa (embora isto seja irreal, já que pelo menos o Sistema Operacional deve estar em execução e ocupando espaço de memória). Suponha que um programa entre em execução e faça referência aos seguintes endereços virtuais, nesta ordem: 200, 8191, 4196, 16383, 8192, 65535.</w:t>
+      </w:r>
+    </w:p>
+    <w:p>
+      <w:pPr>
+        <w:spacing w:before="100" w:beforeAutospacing="1" w:after="100" w:afterAutospacing="1" w:line="240" w:lineRule="auto"/>
+        <w:outlineLvl w:val="2"/>
+        <w:rPr>
+          <w:rFonts w:ascii="Calibri" w:eastAsia="Times New Roman" w:hAnsi="Calibri" w:cs="Calibri"/>
+          <w:kern w:val="0"/>
+          <w:sz w:val="24"/>
+          <w:szCs w:val="24"/>
+          <w:lang w:eastAsia="pt-BR"/>
+          <w14:ligatures w14:val="none"/>
+        </w:rPr>
+      </w:pPr>
+      <w:r>
+        <w:rPr>
+          <w:rFonts w:ascii="Calibri" w:eastAsia="Times New Roman" w:hAnsi="Calibri" w:cs="Calibri"/>
+          <w:kern w:val="0"/>
+          <w:sz w:val="24"/>
+          <w:szCs w:val="24"/>
+          <w:lang w:eastAsia="pt-BR"/>
+          <w14:ligatures w14:val="none"/>
+        </w:rPr>
+        <w:t>Páginas de 4k = 4096 = 2</w:t>
+      </w:r>
+      <w:r>
+        <w:rPr>
+          <w:rFonts w:ascii="Calibri" w:eastAsia="Times New Roman" w:hAnsi="Calibri" w:cs="Calibri"/>
+          <w:kern w:val="0"/>
+          <w:sz w:val="24"/>
+          <w:szCs w:val="24"/>
+          <w:vertAlign w:val="superscript"/>
+          <w:lang w:eastAsia="pt-BR"/>
+          <w14:ligatures w14:val="none"/>
+        </w:rPr>
+        <w:t>12</w:t>
+      </w:r>
+      <w:r>
+        <w:rPr>
+          <w:rFonts w:ascii="Calibri" w:eastAsia="Times New Roman" w:hAnsi="Calibri" w:cs="Calibri"/>
+          <w:kern w:val="0"/>
+          <w:sz w:val="24"/>
+          <w:szCs w:val="24"/>
+          <w:lang w:eastAsia="pt-BR"/>
+          <w14:ligatures w14:val="none"/>
+        </w:rPr>
+        <w:t xml:space="preserve"> = 12 bits de deslocamento</w:t>
+      </w:r>
+    </w:p>
+    <w:p>
+      <w:pPr>
+        <w:spacing w:before="100" w:beforeAutospacing="1" w:after="100" w:afterAutospacing="1" w:line="240" w:lineRule="auto"/>
+        <w:outlineLvl w:val="2"/>
+        <w:rPr>
+          <w:rFonts w:ascii="Calibri" w:eastAsia="Times New Roman" w:hAnsi="Calibri" w:cs="Calibri"/>
+          <w:kern w:val="0"/>
+          <w:sz w:val="24"/>
+          <w:szCs w:val="24"/>
+          <w:lang w:eastAsia="pt-BR"/>
+          <w14:ligatures w14:val="none"/>
+        </w:rPr>
+      </w:pPr>
+      <w:r>
+        <w:rPr>
+          <w:rFonts w:ascii="Calibri" w:eastAsia="Times New Roman" w:hAnsi="Calibri" w:cs="Calibri"/>
+          <w:kern w:val="0"/>
+          <w:sz w:val="24"/>
+          <w:szCs w:val="24"/>
+          <w:lang w:eastAsia="pt-BR"/>
+          <w14:ligatures w14:val="none"/>
+        </w:rPr>
+        <w:t>Endereçamento de 16 bits = 2</w:t>
+      </w:r>
+      <w:r>
+        <w:rPr>
+          <w:rFonts w:ascii="Calibri" w:eastAsia="Times New Roman" w:hAnsi="Calibri" w:cs="Calibri"/>
+          <w:kern w:val="0"/>
+          <w:sz w:val="24"/>
+          <w:szCs w:val="24"/>
+          <w:vertAlign w:val="superscript"/>
+          <w:lang w:eastAsia="pt-BR"/>
+          <w14:ligatures w14:val="none"/>
+        </w:rPr>
+        <w:t>16</w:t>
+      </w:r>
+      <w:r>
+        <w:rPr>
+          <w:rFonts w:ascii="Calibri" w:eastAsia="Times New Roman" w:hAnsi="Calibri" w:cs="Calibri"/>
+          <w:kern w:val="0"/>
+          <w:sz w:val="24"/>
+          <w:szCs w:val="24"/>
+          <w:lang w:eastAsia="pt-BR"/>
+          <w14:ligatures w14:val="none"/>
+        </w:rPr>
+        <w:t xml:space="preserve"> = 65.536 = 64k tamanho do espaço de endereço</w:t>
+      </w:r>
+    </w:p>
+    <w:p>
+      <w:pPr>
+        <w:spacing w:before="100" w:beforeAutospacing="1" w:after="100" w:afterAutospacing="1" w:line="240" w:lineRule="auto"/>
+        <w:outlineLvl w:val="2"/>
+        <w:rPr>
+          <w:rFonts w:ascii="Calibri" w:eastAsia="Times New Roman" w:hAnsi="Calibri" w:cs="Calibri"/>
+          <w:kern w:val="0"/>
+          <w:sz w:val="24"/>
+          <w:szCs w:val="24"/>
+          <w:lang w:eastAsia="pt-BR"/>
+          <w14:ligatures w14:val="none"/>
+        </w:rPr>
+      </w:pPr>
+      <w:r>
+        <w:rPr>
+          <w:rFonts w:ascii="Calibri" w:eastAsia="Times New Roman" w:hAnsi="Calibri" w:cs="Calibri"/>
+          <w:kern w:val="0"/>
+          <w:sz w:val="24"/>
+          <w:szCs w:val="24"/>
+          <w:lang w:eastAsia="pt-BR"/>
+          <w14:ligatures w14:val="none"/>
+        </w:rPr>
+        <w:t xml:space="preserve">16 – 12 = 4 bits para representar endereço lógico </w:t>
+      </w:r>
+      <w:r>
+        <w:rPr>
+          <w:rFonts w:ascii="Calibri" w:eastAsia="Times New Roman" w:hAnsi="Calibri" w:cs="Calibri"/>
+          <w:kern w:val="0"/>
+          <w:sz w:val="24"/>
+          <w:szCs w:val="24"/>
+          <w:lang w:eastAsia="pt-BR"/>
+          <w14:ligatures w14:val="none"/>
+        </w:rPr>
+        <w:t>e 12 bits para deslocamento</w:t>
+      </w:r>
+    </w:p>
+    <w:p>
+      <w:pPr>
+        <w:spacing w:before="100" w:beforeAutospacing="1" w:after="100" w:afterAutospacing="1" w:line="240" w:lineRule="auto"/>
+        <w:outlineLvl w:val="2"/>
+        <w:rPr>
+          <w:rFonts w:ascii="Calibri" w:eastAsia="Times New Roman" w:hAnsi="Calibri" w:cs="Calibri"/>
+          <w:kern w:val="0"/>
+          <w:sz w:val="24"/>
+          <w:szCs w:val="24"/>
+          <w:lang w:eastAsia="pt-BR"/>
+          <w14:ligatures w14:val="none"/>
+        </w:rPr>
+      </w:pPr>
+      <w:r>
+        <w:rPr>
+          <w:rFonts w:ascii="Calibri" w:eastAsia="Times New Roman" w:hAnsi="Calibri" w:cs="Calibri"/>
+          <w:kern w:val="0"/>
+          <w:sz w:val="24"/>
+          <w:szCs w:val="24"/>
+          <w:lang w:eastAsia="pt-BR"/>
+          <w14:ligatures w14:val="none"/>
+        </w:rPr>
+        <w:t>2</w:t>
+      </w:r>
+      <w:r>
+        <w:rPr>
+          <w:rFonts w:ascii="Calibri" w:eastAsia="Times New Roman" w:hAnsi="Calibri" w:cs="Calibri"/>
+          <w:kern w:val="0"/>
+          <w:sz w:val="24"/>
+          <w:szCs w:val="24"/>
+          <w:vertAlign w:val="superscript"/>
+          <w:lang w:eastAsia="pt-BR"/>
+          <w14:ligatures w14:val="none"/>
+        </w:rPr>
+        <w:t>14</w:t>
+      </w:r>
+      <w:r>
+        <w:rPr>
+          <w:rFonts w:ascii="Calibri" w:eastAsia="Times New Roman" w:hAnsi="Calibri" w:cs="Calibri"/>
+          <w:kern w:val="0"/>
+          <w:sz w:val="24"/>
+          <w:szCs w:val="24"/>
+          <w:lang w:eastAsia="pt-BR"/>
+          <w14:ligatures w14:val="none"/>
+        </w:rPr>
+        <w:t xml:space="preserve"> = 16k = 2 bits para representar moldura e 12 bits para deslocamento</w:t>
+      </w:r>
     </w:p>
     <w:p>
       <w:pPr>
@@ -1241,608 +1888,80 @@
           <w14:ligatures w14:val="none"/>
         </w:rPr>
       </w:pPr>
-    </w:p>
-    <w:p>
-      <w:pPr>
-        <w:spacing w:before="100" w:beforeAutospacing="1" w:after="100" w:afterAutospacing="1" w:line="240" w:lineRule="auto"/>
-        <w:outlineLvl w:val="2"/>
-        <w:rPr>
-          <w:rFonts w:ascii="Calibri" w:eastAsia="Times New Roman" w:hAnsi="Calibri" w:cs="Calibri"/>
-          <w:b/>
-          <w:bCs/>
-          <w:kern w:val="0"/>
-          <w:sz w:val="24"/>
-          <w:szCs w:val="24"/>
-          <w:lang w:eastAsia="pt-BR"/>
-          <w14:ligatures w14:val="none"/>
-        </w:rPr>
-      </w:pPr>
-      <w:r>
-        <w:rPr>
-          <w:rFonts w:ascii="Calibri" w:eastAsia="Times New Roman" w:hAnsi="Calibri" w:cs="Calibri"/>
-          <w:b/>
-          <w:bCs/>
-          <w:kern w:val="0"/>
-          <w:sz w:val="24"/>
-          <w:szCs w:val="24"/>
-          <w:lang w:eastAsia="pt-BR"/>
-          <w14:ligatures w14:val="none"/>
-        </w:rPr>
-        <w:t>5. Considere um espaço de endereçamento lógico de oito páginas de 1024 palavras de 2 bytes cada, mapeado em uma memória física de 32 quadros. Quantos bits existem no endereço lógico? E no endereço físico?</w:t>
-      </w:r>
-    </w:p>
-    <w:p>
-      <w:pPr>
-        <w:spacing w:before="100" w:beforeAutospacing="1" w:after="100" w:afterAutospacing="1" w:line="240" w:lineRule="auto"/>
-        <w:outlineLvl w:val="2"/>
-        <w:rPr>
-          <w:rFonts w:ascii="Calibri" w:eastAsia="Times New Roman" w:hAnsi="Calibri" w:cs="Calibri"/>
-          <w:kern w:val="0"/>
-          <w:sz w:val="24"/>
-          <w:szCs w:val="24"/>
-          <w:lang w:eastAsia="pt-BR"/>
-          <w14:ligatures w14:val="none"/>
-        </w:rPr>
-      </w:pPr>
-      <w:r>
-        <w:rPr>
-          <w:rFonts w:ascii="Calibri" w:eastAsia="Times New Roman" w:hAnsi="Calibri" w:cs="Calibri"/>
-          <w:kern w:val="0"/>
-          <w:sz w:val="24"/>
-          <w:szCs w:val="24"/>
-          <w:lang w:eastAsia="pt-BR"/>
-          <w14:ligatures w14:val="none"/>
-        </w:rPr>
-        <w:t>Tamanho da página = 2kB (1024 x 2b = 2048)</w:t>
-      </w:r>
-    </w:p>
-    <w:p>
-      <w:pPr>
-        <w:spacing w:before="100" w:beforeAutospacing="1" w:after="100" w:afterAutospacing="1" w:line="240" w:lineRule="auto"/>
-        <w:outlineLvl w:val="2"/>
-        <w:rPr>
-          <w:rFonts w:ascii="Calibri" w:eastAsia="Times New Roman" w:hAnsi="Calibri" w:cs="Calibri"/>
-          <w:kern w:val="0"/>
-          <w:sz w:val="24"/>
-          <w:szCs w:val="24"/>
-          <w:lang w:eastAsia="pt-BR"/>
-          <w14:ligatures w14:val="none"/>
-        </w:rPr>
-      </w:pPr>
-      <w:r>
-        <w:rPr>
-          <w:rFonts w:ascii="Calibri" w:eastAsia="Times New Roman" w:hAnsi="Calibri" w:cs="Calibri"/>
-          <w:kern w:val="0"/>
-          <w:sz w:val="24"/>
-          <w:szCs w:val="24"/>
-          <w:lang w:eastAsia="pt-BR"/>
-          <w14:ligatures w14:val="none"/>
-        </w:rPr>
-        <w:t>2kB = 11 bits (2</w:t>
-      </w:r>
-      <w:r>
-        <w:rPr>
-          <w:rFonts w:ascii="Calibri" w:eastAsia="Times New Roman" w:hAnsi="Calibri" w:cs="Calibri"/>
-          <w:kern w:val="0"/>
-          <w:sz w:val="24"/>
-          <w:szCs w:val="24"/>
-          <w:vertAlign w:val="superscript"/>
-          <w:lang w:eastAsia="pt-BR"/>
-          <w14:ligatures w14:val="none"/>
-        </w:rPr>
-        <w:t>11</w:t>
-      </w:r>
-      <w:r>
-        <w:rPr>
-          <w:rFonts w:ascii="Calibri" w:eastAsia="Times New Roman" w:hAnsi="Calibri" w:cs="Calibri"/>
-          <w:kern w:val="0"/>
-          <w:sz w:val="24"/>
-          <w:szCs w:val="24"/>
-          <w:lang w:eastAsia="pt-BR"/>
-          <w14:ligatures w14:val="none"/>
-        </w:rPr>
-        <w:t xml:space="preserve"> = 2048)</w:t>
-      </w:r>
-    </w:p>
-    <w:p>
-      <w:pPr>
-        <w:spacing w:before="100" w:beforeAutospacing="1" w:after="100" w:afterAutospacing="1" w:line="240" w:lineRule="auto"/>
-        <w:outlineLvl w:val="2"/>
-        <w:rPr>
-          <w:rFonts w:ascii="Calibri" w:eastAsia="Times New Roman" w:hAnsi="Calibri" w:cs="Calibri"/>
-          <w:kern w:val="0"/>
-          <w:sz w:val="24"/>
-          <w:szCs w:val="24"/>
-          <w:lang w:eastAsia="pt-BR"/>
-          <w14:ligatures w14:val="none"/>
-        </w:rPr>
-      </w:pPr>
-      <w:r>
-        <w:rPr>
-          <w:rFonts w:ascii="Calibri" w:eastAsia="Times New Roman" w:hAnsi="Calibri" w:cs="Calibri"/>
-          <w:kern w:val="0"/>
-          <w:sz w:val="24"/>
-          <w:szCs w:val="24"/>
-          <w:lang w:eastAsia="pt-BR"/>
-          <w14:ligatures w14:val="none"/>
-        </w:rPr>
-        <w:t>3 bits por página (2</w:t>
-      </w:r>
-      <w:r>
-        <w:rPr>
-          <w:rFonts w:ascii="Calibri" w:eastAsia="Times New Roman" w:hAnsi="Calibri" w:cs="Calibri"/>
-          <w:kern w:val="0"/>
-          <w:sz w:val="24"/>
-          <w:szCs w:val="24"/>
-          <w:vertAlign w:val="superscript"/>
-          <w:lang w:eastAsia="pt-BR"/>
-          <w14:ligatures w14:val="none"/>
-        </w:rPr>
-        <w:t>3</w:t>
-      </w:r>
-      <w:r>
-        <w:rPr>
-          <w:rFonts w:ascii="Calibri" w:eastAsia="Times New Roman" w:hAnsi="Calibri" w:cs="Calibri"/>
-          <w:kern w:val="0"/>
-          <w:sz w:val="24"/>
-          <w:szCs w:val="24"/>
-          <w:vertAlign w:val="subscript"/>
-          <w:lang w:eastAsia="pt-BR"/>
-          <w14:ligatures w14:val="none"/>
-        </w:rPr>
-        <w:t xml:space="preserve"> </w:t>
-      </w:r>
-      <w:r>
-        <w:rPr>
-          <w:rFonts w:ascii="Calibri" w:eastAsia="Times New Roman" w:hAnsi="Calibri" w:cs="Calibri"/>
-          <w:kern w:val="0"/>
-          <w:sz w:val="24"/>
-          <w:szCs w:val="24"/>
-          <w:lang w:eastAsia="pt-BR"/>
-          <w14:ligatures w14:val="none"/>
-        </w:rPr>
-        <w:t>= 8)</w:t>
-      </w:r>
-    </w:p>
-    <w:p>
-      <w:pPr>
-        <w:spacing w:before="100" w:beforeAutospacing="1" w:after="100" w:afterAutospacing="1" w:line="240" w:lineRule="auto"/>
-        <w:outlineLvl w:val="2"/>
-        <w:rPr>
-          <w:rFonts w:ascii="Calibri" w:eastAsia="Times New Roman" w:hAnsi="Calibri" w:cs="Calibri"/>
-          <w:kern w:val="0"/>
-          <w:sz w:val="24"/>
-          <w:szCs w:val="24"/>
-          <w:lang w:eastAsia="pt-BR"/>
-          <w14:ligatures w14:val="none"/>
-        </w:rPr>
-      </w:pPr>
-      <w:r>
-        <w:rPr>
-          <w:rFonts w:ascii="Calibri" w:eastAsia="Times New Roman" w:hAnsi="Calibri" w:cs="Calibri"/>
-          <w:kern w:val="0"/>
-          <w:sz w:val="24"/>
-          <w:szCs w:val="24"/>
-          <w:lang w:eastAsia="pt-BR"/>
-          <w14:ligatures w14:val="none"/>
-        </w:rPr>
-        <w:t>5 bits por moldura (2</w:t>
-      </w:r>
-      <w:r>
-        <w:rPr>
-          <w:rFonts w:ascii="Calibri" w:eastAsia="Times New Roman" w:hAnsi="Calibri" w:cs="Calibri"/>
-          <w:kern w:val="0"/>
-          <w:sz w:val="24"/>
-          <w:szCs w:val="24"/>
-          <w:vertAlign w:val="superscript"/>
-          <w:lang w:eastAsia="pt-BR"/>
-          <w14:ligatures w14:val="none"/>
-        </w:rPr>
-        <w:t>5</w:t>
-      </w:r>
-      <w:r>
-        <w:rPr>
-          <w:rFonts w:ascii="Calibri" w:eastAsia="Times New Roman" w:hAnsi="Calibri" w:cs="Calibri"/>
-          <w:kern w:val="0"/>
-          <w:sz w:val="24"/>
-          <w:szCs w:val="24"/>
-          <w:lang w:eastAsia="pt-BR"/>
-          <w14:ligatures w14:val="none"/>
-        </w:rPr>
-        <w:t xml:space="preserve"> = 32)</w:t>
-      </w:r>
-    </w:p>
-    <w:p>
-      <w:pPr>
-        <w:spacing w:before="100" w:beforeAutospacing="1" w:after="100" w:afterAutospacing="1" w:line="240" w:lineRule="auto"/>
-        <w:outlineLvl w:val="2"/>
-        <w:rPr>
-          <w:rFonts w:ascii="Calibri" w:eastAsia="Times New Roman" w:hAnsi="Calibri" w:cs="Calibri"/>
-          <w:kern w:val="0"/>
-          <w:sz w:val="24"/>
-          <w:szCs w:val="24"/>
-          <w:lang w:eastAsia="pt-BR"/>
-          <w14:ligatures w14:val="none"/>
-        </w:rPr>
-      </w:pPr>
-      <w:r>
-        <w:rPr>
-          <w:rFonts w:ascii="Calibri" w:eastAsia="Times New Roman" w:hAnsi="Calibri" w:cs="Calibri"/>
-          <w:kern w:val="0"/>
-          <w:sz w:val="24"/>
-          <w:szCs w:val="24"/>
-          <w:lang w:eastAsia="pt-BR"/>
-          <w14:ligatures w14:val="none"/>
-        </w:rPr>
-        <w:t>Endereçamento lógico = 3 bits + 11 bits = 14 bits</w:t>
-      </w:r>
-      <w:r>
-        <w:rPr>
-          <w:rFonts w:ascii="Calibri" w:eastAsia="Times New Roman" w:hAnsi="Calibri" w:cs="Calibri"/>
-          <w:kern w:val="0"/>
-          <w:sz w:val="24"/>
-          <w:szCs w:val="24"/>
-          <w:lang w:eastAsia="pt-BR"/>
-          <w14:ligatures w14:val="none"/>
-        </w:rPr>
-        <w:t xml:space="preserve"> (3 pág e 11 deslocamento)</w:t>
-      </w:r>
-    </w:p>
-    <w:p>
-      <w:pPr>
-        <w:spacing w:before="100" w:beforeAutospacing="1" w:after="100" w:afterAutospacing="1" w:line="240" w:lineRule="auto"/>
-        <w:outlineLvl w:val="2"/>
-        <w:rPr>
-          <w:rFonts w:ascii="Calibri" w:eastAsia="Times New Roman" w:hAnsi="Calibri" w:cs="Calibri"/>
-          <w:kern w:val="0"/>
-          <w:sz w:val="24"/>
-          <w:szCs w:val="24"/>
-          <w:lang w:eastAsia="pt-BR"/>
-          <w14:ligatures w14:val="none"/>
-        </w:rPr>
-      </w:pPr>
-      <w:r>
-        <w:rPr>
-          <w:rFonts w:ascii="Calibri" w:eastAsia="Times New Roman" w:hAnsi="Calibri" w:cs="Calibri"/>
-          <w:kern w:val="0"/>
-          <w:sz w:val="24"/>
-          <w:szCs w:val="24"/>
-          <w:lang w:eastAsia="pt-BR"/>
-          <w14:ligatures w14:val="none"/>
-        </w:rPr>
-        <w:t>Endereçamento físico = 5 bits + 11 bits = 16 bits</w:t>
-      </w:r>
-      <w:r>
-        <w:rPr>
-          <w:rFonts w:ascii="Calibri" w:eastAsia="Times New Roman" w:hAnsi="Calibri" w:cs="Calibri"/>
-          <w:kern w:val="0"/>
-          <w:sz w:val="24"/>
-          <w:szCs w:val="24"/>
-          <w:lang w:eastAsia="pt-BR"/>
-          <w14:ligatures w14:val="none"/>
-        </w:rPr>
-        <w:t xml:space="preserve"> (</w:t>
-      </w:r>
-      <w:r>
-        <w:rPr>
-          <w:rFonts w:ascii="Calibri" w:eastAsia="Times New Roman" w:hAnsi="Calibri" w:cs="Calibri"/>
-          <w:kern w:val="0"/>
-          <w:sz w:val="24"/>
-          <w:szCs w:val="24"/>
-          <w:lang w:eastAsia="pt-BR"/>
-          <w14:ligatures w14:val="none"/>
-        </w:rPr>
-        <w:t>5 molduras</w:t>
-      </w:r>
-      <w:r>
-        <w:rPr>
-          <w:rFonts w:ascii="Calibri" w:eastAsia="Times New Roman" w:hAnsi="Calibri" w:cs="Calibri"/>
-          <w:kern w:val="0"/>
-          <w:sz w:val="24"/>
-          <w:szCs w:val="24"/>
-          <w:lang w:eastAsia="pt-BR"/>
-          <w14:ligatures w14:val="none"/>
-        </w:rPr>
-        <w:t xml:space="preserve"> e 11 deslocamento)</w:t>
-      </w:r>
-    </w:p>
-    <w:p>
-      <w:pPr>
-        <w:spacing w:before="100" w:beforeAutospacing="1" w:after="100" w:afterAutospacing="1" w:line="240" w:lineRule="auto"/>
-        <w:outlineLvl w:val="2"/>
-        <w:rPr>
-          <w:rFonts w:ascii="Calibri" w:eastAsia="Times New Roman" w:hAnsi="Calibri" w:cs="Calibri"/>
-          <w:b/>
-          <w:bCs/>
-          <w:kern w:val="0"/>
-          <w:sz w:val="24"/>
-          <w:szCs w:val="24"/>
-          <w:lang w:eastAsia="pt-BR"/>
-          <w14:ligatures w14:val="none"/>
-        </w:rPr>
-      </w:pPr>
-      <w:r>
-        <w:rPr>
-          <w:rFonts w:ascii="Calibri" w:eastAsia="Times New Roman" w:hAnsi="Calibri" w:cs="Calibri"/>
-          <w:b/>
-          <w:bCs/>
-          <w:kern w:val="0"/>
-          <w:sz w:val="24"/>
-          <w:szCs w:val="24"/>
-          <w:lang w:eastAsia="pt-BR"/>
-          <w14:ligatures w14:val="none"/>
-        </w:rPr>
-        <w:t>6. Considere um sistema com páginas de 4K, endereçamento de 16 bits e memória física de 16K, cujo sistema operacional trabalhe com memória virtual paginada. Considere que nenhum programa esteja em execução e que todas as molduras estejam inicialmente livres. Por simplicidade, suponha que todas as molduras possam ser ocupadas pelo programa (embora isto seja irreal, já que pelo menos o Sistema Operacional deve estar em execução e ocupando espaço de memória). Suponha que um programa entre em execução e faça referência aos seguintes endereços virtuais, nesta ordem: 200, 8191, 4196, 16383, 8192, 65535.</w:t>
-      </w:r>
-    </w:p>
-    <w:p>
-      <w:pPr>
-        <w:spacing w:before="100" w:beforeAutospacing="1" w:after="100" w:afterAutospacing="1" w:line="240" w:lineRule="auto"/>
-        <w:outlineLvl w:val="2"/>
-        <w:rPr>
-          <w:rFonts w:ascii="Calibri" w:eastAsia="Times New Roman" w:hAnsi="Calibri" w:cs="Calibri"/>
-          <w:kern w:val="0"/>
-          <w:sz w:val="24"/>
-          <w:szCs w:val="24"/>
-          <w:lang w:eastAsia="pt-BR"/>
-          <w14:ligatures w14:val="none"/>
-        </w:rPr>
-      </w:pPr>
-      <w:r>
-        <w:rPr>
-          <w:rFonts w:ascii="Calibri" w:eastAsia="Times New Roman" w:hAnsi="Calibri" w:cs="Calibri"/>
-          <w:kern w:val="0"/>
-          <w:sz w:val="24"/>
-          <w:szCs w:val="24"/>
-          <w:lang w:eastAsia="pt-BR"/>
-          <w14:ligatures w14:val="none"/>
-        </w:rPr>
-        <w:t>Páginas de 4k = 4096 = 2</w:t>
-      </w:r>
-      <w:r>
-        <w:rPr>
-          <w:rFonts w:ascii="Calibri" w:eastAsia="Times New Roman" w:hAnsi="Calibri" w:cs="Calibri"/>
-          <w:kern w:val="0"/>
-          <w:sz w:val="24"/>
-          <w:szCs w:val="24"/>
-          <w:vertAlign w:val="superscript"/>
-          <w:lang w:eastAsia="pt-BR"/>
-          <w14:ligatures w14:val="none"/>
-        </w:rPr>
-        <w:t>12</w:t>
-      </w:r>
-      <w:r>
-        <w:rPr>
-          <w:rFonts w:ascii="Calibri" w:eastAsia="Times New Roman" w:hAnsi="Calibri" w:cs="Calibri"/>
-          <w:kern w:val="0"/>
-          <w:sz w:val="24"/>
-          <w:szCs w:val="24"/>
-          <w:lang w:eastAsia="pt-BR"/>
-          <w14:ligatures w14:val="none"/>
-        </w:rPr>
-        <w:t xml:space="preserve"> = 12 bits de deslocamento</w:t>
-      </w:r>
-    </w:p>
-    <w:p>
-      <w:pPr>
-        <w:spacing w:before="100" w:beforeAutospacing="1" w:after="100" w:afterAutospacing="1" w:line="240" w:lineRule="auto"/>
-        <w:outlineLvl w:val="2"/>
-        <w:rPr>
-          <w:rFonts w:ascii="Calibri" w:eastAsia="Times New Roman" w:hAnsi="Calibri" w:cs="Calibri"/>
-          <w:kern w:val="0"/>
-          <w:sz w:val="24"/>
-          <w:szCs w:val="24"/>
-          <w:lang w:eastAsia="pt-BR"/>
-          <w14:ligatures w14:val="none"/>
-        </w:rPr>
-      </w:pPr>
-      <w:r>
-        <w:rPr>
-          <w:rFonts w:ascii="Calibri" w:eastAsia="Times New Roman" w:hAnsi="Calibri" w:cs="Calibri"/>
-          <w:kern w:val="0"/>
-          <w:sz w:val="24"/>
-          <w:szCs w:val="24"/>
-          <w:lang w:eastAsia="pt-BR"/>
-          <w14:ligatures w14:val="none"/>
-        </w:rPr>
-        <w:t>Endereçamento de 16 bits = 2</w:t>
-      </w:r>
-      <w:r>
-        <w:rPr>
-          <w:rFonts w:ascii="Calibri" w:eastAsia="Times New Roman" w:hAnsi="Calibri" w:cs="Calibri"/>
-          <w:kern w:val="0"/>
-          <w:sz w:val="24"/>
-          <w:szCs w:val="24"/>
-          <w:vertAlign w:val="superscript"/>
-          <w:lang w:eastAsia="pt-BR"/>
-          <w14:ligatures w14:val="none"/>
-        </w:rPr>
-        <w:t>16</w:t>
-      </w:r>
-      <w:r>
-        <w:rPr>
-          <w:rFonts w:ascii="Calibri" w:eastAsia="Times New Roman" w:hAnsi="Calibri" w:cs="Calibri"/>
-          <w:kern w:val="0"/>
-          <w:sz w:val="24"/>
-          <w:szCs w:val="24"/>
-          <w:lang w:eastAsia="pt-BR"/>
-          <w14:ligatures w14:val="none"/>
-        </w:rPr>
-        <w:t xml:space="preserve"> = 65.536 = 64k tamanho do espaço de endereço</w:t>
-      </w:r>
-    </w:p>
-    <w:p>
-      <w:pPr>
-        <w:spacing w:before="100" w:beforeAutospacing="1" w:after="100" w:afterAutospacing="1" w:line="240" w:lineRule="auto"/>
-        <w:outlineLvl w:val="2"/>
-        <w:rPr>
-          <w:rFonts w:ascii="Calibri" w:eastAsia="Times New Roman" w:hAnsi="Calibri" w:cs="Calibri"/>
-          <w:kern w:val="0"/>
-          <w:sz w:val="24"/>
-          <w:szCs w:val="24"/>
-          <w:lang w:eastAsia="pt-BR"/>
-          <w14:ligatures w14:val="none"/>
-        </w:rPr>
-      </w:pPr>
-      <w:r>
-        <w:rPr>
-          <w:rFonts w:ascii="Calibri" w:eastAsia="Times New Roman" w:hAnsi="Calibri" w:cs="Calibri"/>
-          <w:kern w:val="0"/>
-          <w:sz w:val="24"/>
-          <w:szCs w:val="24"/>
-          <w:lang w:eastAsia="pt-BR"/>
+      <w:r>
+        <w:rPr>
+          <w:rFonts w:ascii="Calibri" w:eastAsia="Times New Roman" w:hAnsi="Calibri" w:cs="Calibri"/>
+          <w:b/>
+          <w:bCs/>
+          <w:kern w:val="0"/>
+          <w:sz w:val="24"/>
+          <w:szCs w:val="24"/>
+          <w:lang w:eastAsia="pt-BR"/>
+          <w14:ligatures w14:val="none"/>
+        </w:rPr>
+        <w:t>a) Construa uma Tabela de Páginas (Convencional, ou Invertida ou Multinível) para este sistema, indicando os campos existentes na Tabela de Páginas.</w:t>
+      </w:r>
+    </w:p>
+    <w:p>
+      <w:pPr>
+        <w:spacing w:before="100" w:beforeAutospacing="1" w:after="100" w:afterAutospacing="1" w:line="240" w:lineRule="auto"/>
+        <w:outlineLvl w:val="3"/>
+        <w:rPr>
+          <w:rFonts w:ascii="Calibri" w:eastAsia="Times New Roman" w:hAnsi="Calibri" w:cs="Calibri"/>
+          <w:kern w:val="0"/>
+          <w:sz w:val="24"/>
+          <w:szCs w:val="24"/>
+          <w:lang w:val="en-US" w:eastAsia="pt-BR"/>
+          <w14:ligatures w14:val="none"/>
+        </w:rPr>
+      </w:pPr>
+      <w:r>
+        <w:rPr>
+          <w:rFonts w:ascii="Calibri" w:eastAsia="Times New Roman" w:hAnsi="Calibri" w:cs="Calibri"/>
+          <w:kern w:val="0"/>
+          <w:sz w:val="24"/>
+          <w:szCs w:val="24"/>
+          <w:lang w:val="en-US" w:eastAsia="pt-BR"/>
+          <w14:ligatures w14:val="none"/>
+        </w:rPr>
+        <w:t>200 = miss, 8191 = miss, 4196 = hit (8191), 16383 = miss, 8192 = mis</w:t>
+      </w:r>
+      <w:r>
+        <w:rPr>
+          <w:rFonts w:ascii="Calibri" w:eastAsia="Times New Roman" w:hAnsi="Calibri" w:cs="Calibri"/>
+          <w:kern w:val="0"/>
+          <w:sz w:val="24"/>
+          <w:szCs w:val="24"/>
+          <w:lang w:val="en-US" w:eastAsia="pt-BR"/>
+          <w14:ligatures w14:val="none"/>
+        </w:rPr>
+        <w:t>s, 65535 = miss</w:t>
+      </w:r>
+    </w:p>
+    <w:p>
+      <w:pPr>
+        <w:spacing w:before="100" w:beforeAutospacing="1" w:after="100" w:afterAutospacing="1" w:line="240" w:lineRule="auto"/>
+        <w:outlineLvl w:val="3"/>
+        <w:rPr>
+          <w:rFonts w:ascii="Calibri" w:eastAsia="Times New Roman" w:hAnsi="Calibri" w:cs="Calibri"/>
+          <w:kern w:val="0"/>
+          <w:sz w:val="24"/>
+          <w:szCs w:val="24"/>
+          <w:lang w:eastAsia="pt-BR"/>
+          <w14:ligatures w14:val="none"/>
+        </w:rPr>
+      </w:pPr>
+      <w:r>
+        <w:rPr>
+          <w:rFonts w:ascii="Calibri" w:eastAsia="Times New Roman" w:hAnsi="Calibri" w:cs="Calibri"/>
+          <w:noProof/>
+          <w:kern w:val="0"/>
+          <w:sz w:val="24"/>
+          <w:szCs w:val="24"/>
+          <w:lang w:val="en-US" w:eastAsia="pt-BR"/>
           <w14:ligatures w14:val="none"/>
         </w:rPr>
         <w:lastRenderedPageBreak/>
-        <w:t xml:space="preserve">16 – 12 = 4 bits para representar endereço lógico </w:t>
-      </w:r>
-      <w:r>
-        <w:rPr>
-          <w:rFonts w:ascii="Calibri" w:eastAsia="Times New Roman" w:hAnsi="Calibri" w:cs="Calibri"/>
-          <w:kern w:val="0"/>
-          <w:sz w:val="24"/>
-          <w:szCs w:val="24"/>
-          <w:lang w:eastAsia="pt-BR"/>
-          <w14:ligatures w14:val="none"/>
-        </w:rPr>
-        <w:t>e 12 bits para deslocamento</w:t>
-      </w:r>
-    </w:p>
-    <w:p>
-      <w:pPr>
-        <w:spacing w:before="100" w:beforeAutospacing="1" w:after="100" w:afterAutospacing="1" w:line="240" w:lineRule="auto"/>
-        <w:outlineLvl w:val="2"/>
-        <w:rPr>
-          <w:rFonts w:ascii="Calibri" w:eastAsia="Times New Roman" w:hAnsi="Calibri" w:cs="Calibri"/>
-          <w:kern w:val="0"/>
-          <w:sz w:val="24"/>
-          <w:szCs w:val="24"/>
-          <w:lang w:eastAsia="pt-BR"/>
-          <w14:ligatures w14:val="none"/>
-        </w:rPr>
-      </w:pPr>
-      <w:r>
-        <w:rPr>
-          <w:rFonts w:ascii="Calibri" w:eastAsia="Times New Roman" w:hAnsi="Calibri" w:cs="Calibri"/>
-          <w:kern w:val="0"/>
-          <w:sz w:val="24"/>
-          <w:szCs w:val="24"/>
-          <w:lang w:eastAsia="pt-BR"/>
-          <w14:ligatures w14:val="none"/>
-        </w:rPr>
-        <w:t>2</w:t>
-      </w:r>
-      <w:r>
-        <w:rPr>
-          <w:rFonts w:ascii="Calibri" w:eastAsia="Times New Roman" w:hAnsi="Calibri" w:cs="Calibri"/>
-          <w:kern w:val="0"/>
-          <w:sz w:val="24"/>
-          <w:szCs w:val="24"/>
-          <w:vertAlign w:val="superscript"/>
-          <w:lang w:eastAsia="pt-BR"/>
-          <w14:ligatures w14:val="none"/>
-        </w:rPr>
-        <w:t>14</w:t>
-      </w:r>
-      <w:r>
-        <w:rPr>
-          <w:rFonts w:ascii="Calibri" w:eastAsia="Times New Roman" w:hAnsi="Calibri" w:cs="Calibri"/>
-          <w:kern w:val="0"/>
-          <w:sz w:val="24"/>
-          <w:szCs w:val="24"/>
-          <w:lang w:eastAsia="pt-BR"/>
-          <w14:ligatures w14:val="none"/>
-        </w:rPr>
-        <w:t xml:space="preserve"> = 16k = 2 bits para representar moldura e 12 bits para deslocamento</w:t>
-      </w:r>
-    </w:p>
-    <w:p>
-      <w:pPr>
-        <w:spacing w:before="100" w:beforeAutospacing="1" w:after="100" w:afterAutospacing="1" w:line="240" w:lineRule="auto"/>
-        <w:outlineLvl w:val="3"/>
-        <w:rPr>
-          <w:rFonts w:ascii="Calibri" w:eastAsia="Times New Roman" w:hAnsi="Calibri" w:cs="Calibri"/>
-          <w:b/>
-          <w:bCs/>
-          <w:kern w:val="0"/>
-          <w:sz w:val="24"/>
-          <w:szCs w:val="24"/>
-          <w:lang w:eastAsia="pt-BR"/>
-          <w14:ligatures w14:val="none"/>
-        </w:rPr>
-      </w:pPr>
-      <w:r>
-        <w:rPr>
-          <w:rFonts w:ascii="Calibri" w:eastAsia="Times New Roman" w:hAnsi="Calibri" w:cs="Calibri"/>
-          <w:b/>
-          <w:bCs/>
-          <w:kern w:val="0"/>
-          <w:sz w:val="24"/>
-          <w:szCs w:val="24"/>
-          <w:lang w:eastAsia="pt-BR"/>
-          <w14:ligatures w14:val="none"/>
-        </w:rPr>
-        <w:t>a) Construa uma Tabela de Páginas (Convencional, ou Invertida ou Multinível) para este sistema, indicando os campos existentes na Tabela de Páginas.</w:t>
-      </w:r>
-    </w:p>
-    <w:p>
-      <w:pPr>
-        <w:spacing w:before="100" w:beforeAutospacing="1" w:after="100" w:afterAutospacing="1" w:line="240" w:lineRule="auto"/>
-        <w:outlineLvl w:val="3"/>
-        <w:rPr>
-          <w:rFonts w:ascii="Calibri" w:eastAsia="Times New Roman" w:hAnsi="Calibri" w:cs="Calibri"/>
-          <w:kern w:val="0"/>
-          <w:sz w:val="24"/>
-          <w:szCs w:val="24"/>
-          <w:lang w:val="en-US" w:eastAsia="pt-BR"/>
-          <w14:ligatures w14:val="none"/>
-        </w:rPr>
-      </w:pPr>
-      <w:r>
-        <w:rPr>
-          <w:rFonts w:ascii="Calibri" w:eastAsia="Times New Roman" w:hAnsi="Calibri" w:cs="Calibri"/>
-          <w:kern w:val="0"/>
-          <w:sz w:val="24"/>
-          <w:szCs w:val="24"/>
-          <w:lang w:val="en-US" w:eastAsia="pt-BR"/>
-          <w14:ligatures w14:val="none"/>
-        </w:rPr>
-        <w:t>200 = miss, 8191 = miss, 4196 = hit (8191), 16383 = miss, 8192 = mis</w:t>
-      </w:r>
-      <w:r>
-        <w:rPr>
-          <w:rFonts w:ascii="Calibri" w:eastAsia="Times New Roman" w:hAnsi="Calibri" w:cs="Calibri"/>
-          <w:kern w:val="0"/>
-          <w:sz w:val="24"/>
-          <w:szCs w:val="24"/>
-          <w:lang w:val="en-US" w:eastAsia="pt-BR"/>
-          <w14:ligatures w14:val="none"/>
-        </w:rPr>
-        <w:t>s, 65535 = miss</w:t>
-      </w:r>
-    </w:p>
-    <w:p>
-      <w:pPr>
-        <w:spacing w:before="100" w:beforeAutospacing="1" w:after="100" w:afterAutospacing="1" w:line="240" w:lineRule="auto"/>
-        <w:outlineLvl w:val="3"/>
-        <w:rPr>
-          <w:rFonts w:ascii="Calibri" w:eastAsia="Times New Roman" w:hAnsi="Calibri" w:cs="Calibri"/>
-          <w:kern w:val="0"/>
-          <w:sz w:val="24"/>
-          <w:szCs w:val="24"/>
-          <w:lang w:eastAsia="pt-BR"/>
-          <w14:ligatures w14:val="none"/>
-        </w:rPr>
-      </w:pPr>
-      <w:r>
-        <w:rPr>
-          <w:rFonts w:ascii="Calibri" w:eastAsia="Times New Roman" w:hAnsi="Calibri" w:cs="Calibri"/>
-          <w:kern w:val="0"/>
-          <w:sz w:val="24"/>
-          <w:szCs w:val="24"/>
-          <w:lang w:val="en-US" w:eastAsia="pt-BR"/>
-          <w14:ligatures w14:val="none"/>
-        </w:rPr>
         <w:drawing>
           <wp:inline distT="0" distB="0" distL="0" distR="0" wp14:anchorId="29A886D8" wp14:editId="48E1CFB8">
             <wp:extent cx="1952898" cy="3296110"/>
@@ -1859,7 +1978,7 @@
                     <pic:cNvPicPr/>
                   </pic:nvPicPr>
                   <pic:blipFill>
-                    <a:blip r:embed="rId6"/>
+                    <a:blip r:embed="rId8"/>
                     <a:stretch>
                       <a:fillRect/>
                     </a:stretch>
@@ -1918,6 +2037,7 @@
       <w:r>
         <w:rPr>
           <w:rFonts w:ascii="Calibri" w:eastAsia="Times New Roman" w:hAnsi="Calibri" w:cs="Calibri"/>
+          <w:noProof/>
           <w:kern w:val="0"/>
           <w:sz w:val="24"/>
           <w:szCs w:val="24"/>
@@ -1940,7 +2060,7 @@
                     <pic:cNvPicPr/>
                   </pic:nvPicPr>
                   <pic:blipFill>
-                    <a:blip r:embed="rId7"/>
+                    <a:blip r:embed="rId9"/>
                     <a:stretch>
                       <a:fillRect/>
                     </a:stretch>
@@ -2035,6 +2155,31 @@
           <w:kern w:val="0"/>
           <w:sz w:val="24"/>
           <w:szCs w:val="24"/>
+          <w:lang w:eastAsia="pt-BR"/>
+          <w14:ligatures w14:val="none"/>
+        </w:rPr>
+      </w:pPr>
+      <w:r>
+        <w:rPr>
+          <w:rFonts w:ascii="Calibri" w:eastAsia="Times New Roman" w:hAnsi="Calibri" w:cs="Calibri"/>
+          <w:kern w:val="0"/>
+          <w:sz w:val="24"/>
+          <w:szCs w:val="24"/>
+          <w:lang w:eastAsia="pt-BR"/>
+          <w14:ligatures w14:val="none"/>
+        </w:rPr>
+        <w:t>end 200 (page 0 -&gt; page fault -&gt; prox moldura 0 -&gt; end físico 200 (frame 0)</w:t>
+      </w:r>
+    </w:p>
+    <w:p>
+      <w:pPr>
+        <w:spacing w:before="100" w:beforeAutospacing="1" w:after="100" w:afterAutospacing="1" w:line="240" w:lineRule="auto"/>
+        <w:outlineLvl w:val="3"/>
+        <w:rPr>
+          <w:rFonts w:ascii="Calibri" w:eastAsia="Times New Roman" w:hAnsi="Calibri" w:cs="Calibri"/>
+          <w:kern w:val="0"/>
+          <w:sz w:val="24"/>
+          <w:szCs w:val="24"/>
           <w:lang w:val="en-US" w:eastAsia="pt-BR"/>
           <w14:ligatures w14:val="none"/>
         </w:rPr>
@@ -2048,8 +2193,9 @@
           <w:lang w:val="en-US" w:eastAsia="pt-BR"/>
           <w14:ligatures w14:val="none"/>
         </w:rPr>
-        <w:t>end 200 (page 0 -&gt; page fault -&gt; p</w:t>
-      </w:r>
+        <w:t xml:space="preserve">end 8191 (page 1 -&gt; page fault -&gt; </w:t>
+      </w:r>
+      <w:proofErr w:type="spellStart"/>
       <w:r>
         <w:rPr>
           <w:rFonts w:ascii="Calibri" w:eastAsia="Times New Roman" w:hAnsi="Calibri" w:cs="Calibri"/>
@@ -2059,7 +2205,54 @@
           <w:lang w:val="en-US" w:eastAsia="pt-BR"/>
           <w14:ligatures w14:val="none"/>
         </w:rPr>
-        <w:t>rox moldura 0 -&gt; end físico 200 (frame 0)</w:t>
+        <w:t>p</w:t>
+      </w:r>
+      <w:r>
+        <w:rPr>
+          <w:rFonts w:ascii="Calibri" w:eastAsia="Times New Roman" w:hAnsi="Calibri" w:cs="Calibri"/>
+          <w:kern w:val="0"/>
+          <w:sz w:val="24"/>
+          <w:szCs w:val="24"/>
+          <w:lang w:val="en-US" w:eastAsia="pt-BR"/>
+          <w14:ligatures w14:val="none"/>
+        </w:rPr>
+        <w:t>rox</w:t>
+      </w:r>
+      <w:proofErr w:type="spellEnd"/>
+      <w:r>
+        <w:rPr>
+          <w:rFonts w:ascii="Calibri" w:eastAsia="Times New Roman" w:hAnsi="Calibri" w:cs="Calibri"/>
+          <w:kern w:val="0"/>
+          <w:sz w:val="24"/>
+          <w:szCs w:val="24"/>
+          <w:lang w:val="en-US" w:eastAsia="pt-BR"/>
+          <w14:ligatures w14:val="none"/>
+        </w:rPr>
+        <w:t xml:space="preserve"> </w:t>
+      </w:r>
+      <w:proofErr w:type="spellStart"/>
+      <w:r>
+        <w:rPr>
+          <w:rFonts w:ascii="Calibri" w:eastAsia="Times New Roman" w:hAnsi="Calibri" w:cs="Calibri"/>
+          <w:kern w:val="0"/>
+          <w:sz w:val="24"/>
+          <w:szCs w:val="24"/>
+          <w:lang w:val="en-US" w:eastAsia="pt-BR"/>
+          <w14:ligatures w14:val="none"/>
+        </w:rPr>
+        <w:t>moldura</w:t>
+      </w:r>
+      <w:proofErr w:type="spellEnd"/>
+      <w:r>
+        <w:rPr>
+          <w:rFonts w:ascii="Calibri" w:eastAsia="Times New Roman" w:hAnsi="Calibri" w:cs="Calibri"/>
+          <w:kern w:val="0"/>
+          <w:sz w:val="24"/>
+          <w:szCs w:val="24"/>
+          <w:lang w:val="en-US" w:eastAsia="pt-BR"/>
+          <w14:ligatures w14:val="none"/>
+        </w:rPr>
+        <w:t xml:space="preserve"> 1 -&gt; 4096 + 4095 = 8191 (frame 1)</w:t>
       </w:r>
     </w:p>
     <w:p>
@@ -2084,8 +2277,9 @@
           <w:lang w:val="en-US" w:eastAsia="pt-BR"/>
           <w14:ligatures w14:val="none"/>
         </w:rPr>
-        <w:t>end 8191 (page 1 -&gt; page fault -&gt; p</w:t>
-      </w:r>
+        <w:t xml:space="preserve">end 4191 (page 1 -&gt; end </w:t>
+      </w:r>
+      <w:proofErr w:type="spellStart"/>
       <w:r>
         <w:rPr>
           <w:rFonts w:ascii="Calibri" w:eastAsia="Times New Roman" w:hAnsi="Calibri" w:cs="Calibri"/>
@@ -2095,7 +2289,52 @@
           <w:lang w:val="en-US" w:eastAsia="pt-BR"/>
           <w14:ligatures w14:val="none"/>
         </w:rPr>
-        <w:t>rox moldura 1 -&gt; 4096 + 4095 = 8191 (frame 1)</w:t>
+        <w:t>físico</w:t>
+      </w:r>
+      <w:proofErr w:type="spellEnd"/>
+      <w:r>
+        <w:rPr>
+          <w:rFonts w:ascii="Calibri" w:eastAsia="Times New Roman" w:hAnsi="Calibri" w:cs="Calibri"/>
+          <w:kern w:val="0"/>
+          <w:sz w:val="24"/>
+          <w:szCs w:val="24"/>
+          <w:lang w:val="en-US" w:eastAsia="pt-BR"/>
+          <w14:ligatures w14:val="none"/>
+        </w:rPr>
+        <w:t xml:space="preserve"> 4096 + (4191 m</w:t>
+      </w:r>
+      <w:r>
+        <w:rPr>
+          <w:rFonts w:ascii="Calibri" w:eastAsia="Times New Roman" w:hAnsi="Calibri" w:cs="Calibri"/>
+          <w:kern w:val="0"/>
+          <w:sz w:val="24"/>
+          <w:szCs w:val="24"/>
+          <w:lang w:val="en-US" w:eastAsia="pt-BR"/>
+          <w14:ligatures w14:val="none"/>
+        </w:rPr>
+        <w:t>od 4096</w:t>
+      </w:r>
+      <w:r>
+        <w:rPr>
+          <w:rFonts w:ascii="Calibri" w:eastAsia="Times New Roman" w:hAnsi="Calibri" w:cs="Calibri"/>
+          <w:kern w:val="0"/>
+          <w:sz w:val="24"/>
+          <w:szCs w:val="24"/>
+          <w:lang w:val="en-US" w:eastAsia="pt-BR"/>
+          <w14:ligatures w14:val="none"/>
+        </w:rPr>
+        <w:t xml:space="preserve"> = 100) =</w:t>
+      </w:r>
+      <w:r>
+        <w:rPr>
+          <w:rFonts w:ascii="Calibri" w:eastAsia="Times New Roman" w:hAnsi="Calibri" w:cs="Calibri"/>
+          <w:kern w:val="0"/>
+          <w:sz w:val="24"/>
+          <w:szCs w:val="24"/>
+          <w:lang w:val="en-US" w:eastAsia="pt-BR"/>
+          <w14:ligatures w14:val="none"/>
+        </w:rPr>
+        <w:t xml:space="preserve"> 4196 -&gt; (frame 1)</w:t>
       </w:r>
     </w:p>
     <w:p>
@@ -2107,6 +2346,373 @@
           <w:kern w:val="0"/>
           <w:sz w:val="24"/>
           <w:szCs w:val="24"/>
+          <w:lang w:eastAsia="pt-BR"/>
+          <w14:ligatures w14:val="none"/>
+        </w:rPr>
+      </w:pPr>
+      <w:r>
+        <w:rPr>
+          <w:rFonts w:ascii="Calibri" w:eastAsia="Times New Roman" w:hAnsi="Calibri" w:cs="Calibri"/>
+          <w:kern w:val="0"/>
+          <w:sz w:val="24"/>
+          <w:szCs w:val="24"/>
+          <w:lang w:eastAsia="pt-BR"/>
+          <w14:ligatures w14:val="none"/>
+        </w:rPr>
+        <w:t xml:space="preserve">end </w:t>
+      </w:r>
+      <w:r>
+        <w:rPr>
+          <w:rFonts w:ascii="Calibri" w:eastAsia="Times New Roman" w:hAnsi="Calibri" w:cs="Calibri"/>
+          <w:kern w:val="0"/>
+          <w:sz w:val="24"/>
+          <w:szCs w:val="24"/>
+          <w:lang w:eastAsia="pt-BR"/>
+          <w14:ligatures w14:val="none"/>
+        </w:rPr>
+        <w:t xml:space="preserve">16383 (page 3 -&gt; page fault -&gt; prox moldura </w:t>
+      </w:r>
+      <w:r>
+        <w:rPr>
+          <w:rFonts w:ascii="Calibri" w:eastAsia="Times New Roman" w:hAnsi="Calibri" w:cs="Calibri"/>
+          <w:kern w:val="0"/>
+          <w:sz w:val="24"/>
+          <w:szCs w:val="24"/>
+          <w:lang w:eastAsia="pt-BR"/>
+          <w14:ligatures w14:val="none"/>
+        </w:rPr>
+        <w:t>2</w:t>
+      </w:r>
+      <w:r>
+        <w:rPr>
+          <w:rFonts w:ascii="Calibri" w:eastAsia="Times New Roman" w:hAnsi="Calibri" w:cs="Calibri"/>
+          <w:kern w:val="0"/>
+          <w:sz w:val="24"/>
+          <w:szCs w:val="24"/>
+          <w:lang w:eastAsia="pt-BR"/>
+          <w14:ligatures w14:val="none"/>
+        </w:rPr>
+        <w:t xml:space="preserve"> -&gt; end físico </w:t>
+      </w:r>
+      <w:r>
+        <w:rPr>
+          <w:rFonts w:ascii="Calibri" w:eastAsia="Times New Roman" w:hAnsi="Calibri" w:cs="Calibri"/>
+          <w:kern w:val="0"/>
+          <w:sz w:val="24"/>
+          <w:szCs w:val="24"/>
+          <w:lang w:eastAsia="pt-BR"/>
+          <w14:ligatures w14:val="none"/>
+        </w:rPr>
+        <w:t>4096 x 2 +</w:t>
+      </w:r>
+    </w:p>
+    <w:p>
+      <w:pPr>
+        <w:spacing w:before="100" w:beforeAutospacing="1" w:after="100" w:afterAutospacing="1" w:line="240" w:lineRule="auto"/>
+        <w:outlineLvl w:val="2"/>
+        <w:rPr>
+          <w:rFonts w:ascii="Calibri" w:eastAsia="Times New Roman" w:hAnsi="Calibri" w:cs="Calibri"/>
+          <w:b/>
+          <w:bCs/>
+          <w:kern w:val="0"/>
+          <w:sz w:val="24"/>
+          <w:szCs w:val="24"/>
+          <w:lang w:eastAsia="pt-BR"/>
+          <w14:ligatures w14:val="none"/>
+        </w:rPr>
+      </w:pPr>
+      <w:r>
+        <w:rPr>
+          <w:rFonts w:ascii="Calibri" w:eastAsia="Times New Roman" w:hAnsi="Calibri" w:cs="Calibri"/>
+          <w:b/>
+          <w:bCs/>
+          <w:kern w:val="0"/>
+          <w:sz w:val="24"/>
+          <w:szCs w:val="24"/>
+          <w:lang w:eastAsia="pt-BR"/>
+          <w14:ligatures w14:val="none"/>
+        </w:rPr>
+        <w:t xml:space="preserve">7. </w:t>
+      </w:r>
+      <w:r>
+        <w:rPr>
+          <w:rFonts w:ascii="Calibri" w:eastAsia="Times New Roman" w:hAnsi="Calibri" w:cs="Calibri"/>
+          <w:b/>
+          <w:bCs/>
+          <w:kern w:val="0"/>
+          <w:sz w:val="24"/>
+          <w:szCs w:val="24"/>
+          <w:lang w:eastAsia="pt-BR"/>
+          <w14:ligatures w14:val="none"/>
+        </w:rPr>
+        <w:t>Em um sistema com paginação, um processo não pode acessar a memória que ele não possui. Por quê? Como o sistema operacional poderia permitir o acesso à outra área de memória? Por que deveria fazer isso? Faça uma representação onde dois processos compartilham um frame de memória através de paginação.</w:t>
+      </w:r>
+    </w:p>
+    <w:p>
+      <w:pPr>
+        <w:spacing w:before="100" w:beforeAutospacing="1" w:after="100" w:afterAutospacing="1" w:line="240" w:lineRule="auto"/>
+        <w:outlineLvl w:val="2"/>
+        <w:rPr>
+          <w:rFonts w:ascii="Calibri" w:eastAsia="Times New Roman" w:hAnsi="Calibri" w:cs="Calibri"/>
+          <w:kern w:val="0"/>
+          <w:sz w:val="24"/>
+          <w:szCs w:val="24"/>
+          <w:lang w:eastAsia="pt-BR"/>
+          <w14:ligatures w14:val="none"/>
+        </w:rPr>
+      </w:pPr>
+      <w:r>
+        <w:rPr>
+          <w:rFonts w:ascii="Calibri" w:eastAsia="Times New Roman" w:hAnsi="Calibri" w:cs="Calibri"/>
+          <w:kern w:val="0"/>
+          <w:sz w:val="24"/>
+          <w:szCs w:val="24"/>
+          <w:lang w:eastAsia="pt-BR"/>
+          <w14:ligatures w14:val="none"/>
+        </w:rPr>
+        <w:lastRenderedPageBreak/>
+        <w:t xml:space="preserve">Porque quando um processo tenta acessar uma memória, o MMU verifica a tabela de páginas e se não possui, ocorre uma page fault. </w:t>
+      </w:r>
+    </w:p>
+    <w:p>
+      <w:pPr>
+        <w:spacing w:before="100" w:beforeAutospacing="1" w:after="100" w:afterAutospacing="1" w:line="240" w:lineRule="auto"/>
+        <w:outlineLvl w:val="2"/>
+        <w:rPr>
+          <w:rFonts w:ascii="Calibri" w:eastAsia="Times New Roman" w:hAnsi="Calibri" w:cs="Calibri"/>
+          <w:b/>
+          <w:bCs/>
+          <w:kern w:val="0"/>
+          <w:sz w:val="24"/>
+          <w:szCs w:val="24"/>
+          <w:lang w:eastAsia="pt-BR"/>
+          <w14:ligatures w14:val="none"/>
+        </w:rPr>
+      </w:pPr>
+      <w:r>
+        <w:rPr>
+          <w:rFonts w:ascii="Calibri" w:eastAsia="Times New Roman" w:hAnsi="Calibri" w:cs="Calibri"/>
+          <w:b/>
+          <w:bCs/>
+          <w:kern w:val="0"/>
+          <w:sz w:val="24"/>
+          <w:szCs w:val="24"/>
+          <w:lang w:eastAsia="pt-BR"/>
+          <w14:ligatures w14:val="none"/>
+        </w:rPr>
+        <w:t>8. Explique o que é TLB e como ela é usada pelo SO. Faça uma figura que relaciona corretamente: endereço virtual gerado pela CPU, TLB, tabela de páginas e endereço físico.</w:t>
+      </w:r>
+    </w:p>
+    <w:p>
+      <w:pPr>
+        <w:spacing w:before="100" w:beforeAutospacing="1" w:after="100" w:afterAutospacing="1" w:line="240" w:lineRule="auto"/>
+        <w:outlineLvl w:val="2"/>
+        <w:rPr>
+          <w:rFonts w:ascii="Calibri" w:eastAsia="Times New Roman" w:hAnsi="Calibri" w:cs="Calibri"/>
+          <w:kern w:val="0"/>
+          <w:sz w:val="24"/>
+          <w:szCs w:val="24"/>
+          <w:lang w:eastAsia="pt-BR"/>
+          <w14:ligatures w14:val="none"/>
+        </w:rPr>
+      </w:pPr>
+      <w:r>
+        <w:rPr>
+          <w:rFonts w:ascii="Calibri" w:eastAsia="Times New Roman" w:hAnsi="Calibri" w:cs="Calibri"/>
+          <w:kern w:val="0"/>
+          <w:sz w:val="24"/>
+          <w:szCs w:val="24"/>
+          <w:lang w:eastAsia="pt-BR"/>
+          <w14:ligatures w14:val="none"/>
+        </w:rPr>
+        <w:t>TLB é um tradutor da Unidade de Gerência de Memória, serve para traduzir</w:t>
+      </w:r>
+      <w:r>
+        <w:rPr>
+          <w:rFonts w:ascii="Calibri" w:eastAsia="Times New Roman" w:hAnsi="Calibri" w:cs="Calibri"/>
+          <w:kern w:val="0"/>
+          <w:sz w:val="24"/>
+          <w:szCs w:val="24"/>
+          <w:lang w:eastAsia="pt-BR"/>
+          <w14:ligatures w14:val="none"/>
+        </w:rPr>
+        <w:t xml:space="preserve"> endereçamento virtual </w:t>
+      </w:r>
+      <w:r>
+        <w:rPr>
+          <w:rFonts w:ascii="Calibri" w:eastAsia="Times New Roman" w:hAnsi="Calibri" w:cs="Calibri"/>
+          <w:kern w:val="0"/>
+          <w:sz w:val="24"/>
+          <w:szCs w:val="24"/>
+          <w:lang w:eastAsia="pt-BR"/>
+          <w14:ligatures w14:val="none"/>
+        </w:rPr>
+        <w:t>sem precisar que o Sistema Operacional procure</w:t>
+      </w:r>
+      <w:r>
+        <w:rPr>
+          <w:rFonts w:ascii="Calibri" w:eastAsia="Times New Roman" w:hAnsi="Calibri" w:cs="Calibri"/>
+          <w:kern w:val="0"/>
+          <w:sz w:val="24"/>
+          <w:szCs w:val="24"/>
+          <w:lang w:eastAsia="pt-BR"/>
+          <w14:ligatures w14:val="none"/>
+        </w:rPr>
+        <w:t>-o</w:t>
+      </w:r>
+      <w:r>
+        <w:rPr>
+          <w:rFonts w:ascii="Calibri" w:eastAsia="Times New Roman" w:hAnsi="Calibri" w:cs="Calibri"/>
+          <w:kern w:val="0"/>
+          <w:sz w:val="24"/>
+          <w:szCs w:val="24"/>
+          <w:lang w:eastAsia="pt-BR"/>
+          <w14:ligatures w14:val="none"/>
+        </w:rPr>
+        <w:t xml:space="preserve"> pela tabela de páginas.</w:t>
+      </w:r>
+    </w:p>
+    <w:p>
+      <w:pPr>
+        <w:spacing w:before="100" w:beforeAutospacing="1" w:after="100" w:afterAutospacing="1" w:line="240" w:lineRule="auto"/>
+        <w:outlineLvl w:val="2"/>
+        <w:rPr>
+          <w:rFonts w:ascii="Calibri" w:eastAsia="Times New Roman" w:hAnsi="Calibri" w:cs="Calibri"/>
+          <w:kern w:val="0"/>
+          <w:sz w:val="24"/>
+          <w:szCs w:val="24"/>
+          <w:lang w:eastAsia="pt-BR"/>
+          <w14:ligatures w14:val="none"/>
+        </w:rPr>
+      </w:pPr>
+      <w:r>
+        <w:rPr>
+          <w:rFonts w:ascii="Calibri" w:eastAsia="Times New Roman" w:hAnsi="Calibri" w:cs="Calibri"/>
+          <w:kern w:val="0"/>
+          <w:sz w:val="24"/>
+          <w:szCs w:val="24"/>
+          <w:lang w:eastAsia="pt-BR"/>
+          <w14:ligatures w14:val="none"/>
+        </w:rPr>
+        <w:t xml:space="preserve">Endereço gerado </w:t>
+      </w:r>
+      <w:r>
+        <w:rPr>
+          <w:rFonts w:ascii="Calibri" w:eastAsia="Times New Roman" w:hAnsi="Calibri" w:cs="Calibri"/>
+          <w:kern w:val="0"/>
+          <w:sz w:val="24"/>
+          <w:szCs w:val="24"/>
+          <w:lang w:eastAsia="pt-BR"/>
+          <w14:ligatures w14:val="none"/>
+        </w:rPr>
+        <w:t xml:space="preserve">na CPU </w:t>
+      </w:r>
+      <w:r>
+        <w:rPr>
+          <w:rFonts w:ascii="Calibri" w:eastAsia="Times New Roman" w:hAnsi="Calibri" w:cs="Calibri"/>
+          <w:kern w:val="0"/>
+          <w:sz w:val="24"/>
+          <w:szCs w:val="24"/>
+          <w:lang w:eastAsia="pt-BR"/>
+          <w14:ligatures w14:val="none"/>
+        </w:rPr>
+        <w:t>-&gt; busca por tradução pela TLB no MMU -&gt; se possui, vai para o endereço físico e se não possui, procura pelo endereço na tabela de páginas e depois vai para o endereço físico.</w:t>
+      </w:r>
+    </w:p>
+    <w:p>
+      <w:pPr>
+        <w:spacing w:before="100" w:beforeAutospacing="1" w:after="100" w:afterAutospacing="1" w:line="240" w:lineRule="auto"/>
+        <w:outlineLvl w:val="2"/>
+        <w:rPr>
+          <w:rFonts w:ascii="Calibri" w:eastAsia="Times New Roman" w:hAnsi="Calibri" w:cs="Calibri"/>
+          <w:b/>
+          <w:bCs/>
+          <w:kern w:val="0"/>
+          <w:sz w:val="24"/>
+          <w:szCs w:val="24"/>
+          <w:lang w:eastAsia="pt-BR"/>
+          <w14:ligatures w14:val="none"/>
+        </w:rPr>
+      </w:pPr>
+      <w:r>
+        <w:rPr>
+          <w:rFonts w:ascii="Calibri" w:eastAsia="Times New Roman" w:hAnsi="Calibri" w:cs="Calibri"/>
+          <w:b/>
+          <w:bCs/>
+          <w:kern w:val="0"/>
+          <w:sz w:val="24"/>
+          <w:szCs w:val="24"/>
+          <w:lang w:eastAsia="pt-BR"/>
+          <w14:ligatures w14:val="none"/>
+        </w:rPr>
+        <w:t>9. Assuma que um programa está para acessar um endereço na memória virtual. Explique quando cada uma das situações abaixo pode acontecer.</w:t>
+      </w:r>
+    </w:p>
+    <w:p>
+      <w:pPr>
+        <w:spacing w:before="100" w:beforeAutospacing="1" w:after="100" w:afterAutospacing="1" w:line="240" w:lineRule="auto"/>
+        <w:outlineLvl w:val="3"/>
+        <w:rPr>
+          <w:rFonts w:ascii="Calibri" w:eastAsia="Times New Roman" w:hAnsi="Calibri" w:cs="Calibri"/>
+          <w:b/>
+          <w:bCs/>
+          <w:kern w:val="0"/>
+          <w:sz w:val="24"/>
+          <w:szCs w:val="24"/>
+          <w:lang w:eastAsia="pt-BR"/>
+          <w14:ligatures w14:val="none"/>
+        </w:rPr>
+      </w:pPr>
+      <w:r>
+        <w:rPr>
+          <w:rFonts w:ascii="Calibri" w:eastAsia="Times New Roman" w:hAnsi="Calibri" w:cs="Calibri"/>
+          <w:b/>
+          <w:bCs/>
+          <w:kern w:val="0"/>
+          <w:sz w:val="24"/>
+          <w:szCs w:val="24"/>
+          <w:lang w:eastAsia="pt-BR"/>
+          <w14:ligatures w14:val="none"/>
+        </w:rPr>
+        <w:t>a) TLB miss sem page fault.</w:t>
+      </w:r>
+    </w:p>
+    <w:p>
+      <w:pPr>
+        <w:spacing w:before="100" w:beforeAutospacing="1" w:after="100" w:afterAutospacing="1" w:line="240" w:lineRule="auto"/>
+        <w:outlineLvl w:val="3"/>
+        <w:rPr>
+          <w:rFonts w:ascii="Calibri" w:eastAsia="Times New Roman" w:hAnsi="Calibri" w:cs="Calibri"/>
+          <w:kern w:val="0"/>
+          <w:sz w:val="24"/>
+          <w:szCs w:val="24"/>
+          <w:lang w:eastAsia="pt-BR"/>
+          <w14:ligatures w14:val="none"/>
+        </w:rPr>
+      </w:pPr>
+      <w:r>
+        <w:rPr>
+          <w:rFonts w:ascii="Calibri" w:eastAsia="Times New Roman" w:hAnsi="Calibri" w:cs="Calibri"/>
+          <w:kern w:val="0"/>
+          <w:sz w:val="24"/>
+          <w:szCs w:val="24"/>
+          <w:lang w:eastAsia="pt-BR"/>
+          <w14:ligatures w14:val="none"/>
+        </w:rPr>
+        <w:t>Ocorre quando o TLB não possui a tradução deste endereço virtual, mas a tabela de páginas possui.</w:t>
+      </w:r>
+    </w:p>
+    <w:p>
+      <w:pPr>
+        <w:spacing w:before="100" w:beforeAutospacing="1" w:after="100" w:afterAutospacing="1" w:line="240" w:lineRule="auto"/>
+        <w:outlineLvl w:val="3"/>
+        <w:rPr>
+          <w:rFonts w:ascii="Calibri" w:eastAsia="Times New Roman" w:hAnsi="Calibri" w:cs="Calibri"/>
+          <w:b/>
+          <w:bCs/>
+          <w:kern w:val="0"/>
+          <w:sz w:val="24"/>
+          <w:szCs w:val="24"/>
           <w:lang w:val="en-US" w:eastAsia="pt-BR"/>
           <w14:ligatures w14:val="none"/>
         </w:rPr>
@@ -2114,801 +2720,404 @@
       <w:r>
         <w:rPr>
           <w:rFonts w:ascii="Calibri" w:eastAsia="Times New Roman" w:hAnsi="Calibri" w:cs="Calibri"/>
+          <w:b/>
+          <w:bCs/>
           <w:kern w:val="0"/>
           <w:sz w:val="24"/>
           <w:szCs w:val="24"/>
           <w:lang w:val="en-US" w:eastAsia="pt-BR"/>
           <w14:ligatures w14:val="none"/>
         </w:rPr>
+        <w:t>b) TLB miss e page fault.</w:t>
+      </w:r>
+    </w:p>
+    <w:p>
+      <w:pPr>
+        <w:spacing w:before="100" w:beforeAutospacing="1" w:after="100" w:afterAutospacing="1" w:line="240" w:lineRule="auto"/>
+        <w:outlineLvl w:val="3"/>
+        <w:rPr>
+          <w:rFonts w:ascii="Calibri" w:eastAsia="Times New Roman" w:hAnsi="Calibri" w:cs="Calibri"/>
+          <w:kern w:val="0"/>
+          <w:sz w:val="24"/>
+          <w:szCs w:val="24"/>
+          <w:lang w:eastAsia="pt-BR"/>
+          <w14:ligatures w14:val="none"/>
+        </w:rPr>
+      </w:pPr>
+      <w:r>
+        <w:rPr>
+          <w:rFonts w:ascii="Calibri" w:eastAsia="Times New Roman" w:hAnsi="Calibri" w:cs="Calibri"/>
+          <w:kern w:val="0"/>
+          <w:sz w:val="24"/>
+          <w:szCs w:val="24"/>
+          <w:lang w:eastAsia="pt-BR"/>
+          <w14:ligatures w14:val="none"/>
+        </w:rPr>
+        <w:t xml:space="preserve">Ocorre quando nem o TLB e a </w:t>
+      </w:r>
+      <w:r>
+        <w:rPr>
+          <w:rFonts w:ascii="Calibri" w:eastAsia="Times New Roman" w:hAnsi="Calibri" w:cs="Calibri"/>
+          <w:kern w:val="0"/>
+          <w:sz w:val="24"/>
+          <w:szCs w:val="24"/>
+          <w:lang w:eastAsia="pt-BR"/>
+          <w14:ligatures w14:val="none"/>
+        </w:rPr>
+        <w:t>t</w:t>
+      </w:r>
+      <w:r>
+        <w:rPr>
+          <w:rFonts w:ascii="Calibri" w:eastAsia="Times New Roman" w:hAnsi="Calibri" w:cs="Calibri"/>
+          <w:kern w:val="0"/>
+          <w:sz w:val="24"/>
+          <w:szCs w:val="24"/>
+          <w:lang w:eastAsia="pt-BR"/>
+          <w14:ligatures w14:val="none"/>
+        </w:rPr>
+        <w:t xml:space="preserve">abela de </w:t>
+      </w:r>
+      <w:r>
+        <w:rPr>
+          <w:rFonts w:ascii="Calibri" w:eastAsia="Times New Roman" w:hAnsi="Calibri" w:cs="Calibri"/>
+          <w:kern w:val="0"/>
+          <w:sz w:val="24"/>
+          <w:szCs w:val="24"/>
+          <w:lang w:eastAsia="pt-BR"/>
+          <w14:ligatures w14:val="none"/>
+        </w:rPr>
+        <w:t>p</w:t>
+      </w:r>
+      <w:r>
+        <w:rPr>
+          <w:rFonts w:ascii="Calibri" w:eastAsia="Times New Roman" w:hAnsi="Calibri" w:cs="Calibri"/>
+          <w:kern w:val="0"/>
+          <w:sz w:val="24"/>
+          <w:szCs w:val="24"/>
+          <w:lang w:eastAsia="pt-BR"/>
+          <w14:ligatures w14:val="none"/>
+        </w:rPr>
+        <w:t>áginas possuem tradução para este endereço virtual.</w:t>
+      </w:r>
+    </w:p>
+    <w:p>
+      <w:pPr>
+        <w:spacing w:before="100" w:beforeAutospacing="1" w:after="100" w:afterAutospacing="1" w:line="240" w:lineRule="auto"/>
+        <w:outlineLvl w:val="3"/>
+        <w:rPr>
+          <w:rFonts w:ascii="Calibri" w:eastAsia="Times New Roman" w:hAnsi="Calibri" w:cs="Calibri"/>
+          <w:b/>
+          <w:bCs/>
+          <w:kern w:val="0"/>
+          <w:sz w:val="24"/>
+          <w:szCs w:val="24"/>
+          <w:lang w:val="en-US" w:eastAsia="pt-BR"/>
+          <w14:ligatures w14:val="none"/>
+        </w:rPr>
+      </w:pPr>
+      <w:r>
+        <w:rPr>
+          <w:rFonts w:ascii="Calibri" w:eastAsia="Times New Roman" w:hAnsi="Calibri" w:cs="Calibri"/>
+          <w:b/>
+          <w:bCs/>
+          <w:kern w:val="0"/>
+          <w:sz w:val="24"/>
+          <w:szCs w:val="24"/>
+          <w:lang w:val="en-US" w:eastAsia="pt-BR"/>
+          <w14:ligatures w14:val="none"/>
+        </w:rPr>
+        <w:t xml:space="preserve">c) TLB hit </w:t>
+      </w:r>
+      <w:proofErr w:type="spellStart"/>
+      <w:r>
+        <w:rPr>
+          <w:rFonts w:ascii="Calibri" w:eastAsia="Times New Roman" w:hAnsi="Calibri" w:cs="Calibri"/>
+          <w:b/>
+          <w:bCs/>
+          <w:kern w:val="0"/>
+          <w:sz w:val="24"/>
+          <w:szCs w:val="24"/>
+          <w:lang w:val="en-US" w:eastAsia="pt-BR"/>
+          <w14:ligatures w14:val="none"/>
+        </w:rPr>
+        <w:t>sem</w:t>
+      </w:r>
+      <w:proofErr w:type="spellEnd"/>
+      <w:r>
+        <w:rPr>
+          <w:rFonts w:ascii="Calibri" w:eastAsia="Times New Roman" w:hAnsi="Calibri" w:cs="Calibri"/>
+          <w:b/>
+          <w:bCs/>
+          <w:kern w:val="0"/>
+          <w:sz w:val="24"/>
+          <w:szCs w:val="24"/>
+          <w:lang w:val="en-US" w:eastAsia="pt-BR"/>
+          <w14:ligatures w14:val="none"/>
+        </w:rPr>
+        <w:t xml:space="preserve"> page fault.</w:t>
+      </w:r>
+    </w:p>
+    <w:p>
+      <w:pPr>
+        <w:spacing w:before="100" w:beforeAutospacing="1" w:after="100" w:afterAutospacing="1" w:line="240" w:lineRule="auto"/>
+        <w:outlineLvl w:val="3"/>
+        <w:rPr>
+          <w:rFonts w:ascii="Calibri" w:eastAsia="Times New Roman" w:hAnsi="Calibri" w:cs="Calibri"/>
+          <w:kern w:val="0"/>
+          <w:sz w:val="24"/>
+          <w:szCs w:val="24"/>
+          <w:lang w:eastAsia="pt-BR"/>
+          <w14:ligatures w14:val="none"/>
+        </w:rPr>
+      </w:pPr>
+      <w:r>
+        <w:rPr>
+          <w:rFonts w:ascii="Calibri" w:eastAsia="Times New Roman" w:hAnsi="Calibri" w:cs="Calibri"/>
+          <w:kern w:val="0"/>
+          <w:sz w:val="24"/>
+          <w:szCs w:val="24"/>
+          <w:lang w:eastAsia="pt-BR"/>
+          <w14:ligatures w14:val="none"/>
+        </w:rPr>
+        <w:t>Ocorre quando o TLB p</w:t>
+      </w:r>
+      <w:r>
+        <w:rPr>
+          <w:rFonts w:ascii="Calibri" w:eastAsia="Times New Roman" w:hAnsi="Calibri" w:cs="Calibri"/>
+          <w:kern w:val="0"/>
+          <w:sz w:val="24"/>
+          <w:szCs w:val="24"/>
+          <w:lang w:eastAsia="pt-BR"/>
+          <w14:ligatures w14:val="none"/>
+        </w:rPr>
+        <w:t xml:space="preserve">ossui uma tradução para o </w:t>
+      </w:r>
+      <w:r>
+        <w:rPr>
+          <w:rFonts w:ascii="Calibri" w:eastAsia="Times New Roman" w:hAnsi="Calibri" w:cs="Calibri"/>
+          <w:kern w:val="0"/>
+          <w:sz w:val="24"/>
+          <w:szCs w:val="24"/>
+          <w:lang w:eastAsia="pt-BR"/>
+          <w14:ligatures w14:val="none"/>
+        </w:rPr>
+        <w:t>endereço virtual, não sendo necessário percorrer a tabela de páginas.</w:t>
+      </w:r>
+    </w:p>
+    <w:p>
+      <w:pPr>
+        <w:spacing w:before="100" w:beforeAutospacing="1" w:after="100" w:afterAutospacing="1" w:line="240" w:lineRule="auto"/>
+        <w:outlineLvl w:val="2"/>
+        <w:rPr>
+          <w:rFonts w:ascii="Calibri" w:eastAsia="Times New Roman" w:hAnsi="Calibri" w:cs="Calibri"/>
+          <w:b/>
+          <w:bCs/>
+          <w:kern w:val="0"/>
+          <w:sz w:val="24"/>
+          <w:szCs w:val="24"/>
+          <w:lang w:eastAsia="pt-BR"/>
+          <w14:ligatures w14:val="none"/>
+        </w:rPr>
+      </w:pPr>
+      <w:r>
+        <w:rPr>
+          <w:rFonts w:ascii="Calibri" w:eastAsia="Times New Roman" w:hAnsi="Calibri" w:cs="Calibri"/>
+          <w:b/>
+          <w:bCs/>
+          <w:kern w:val="0"/>
+          <w:sz w:val="24"/>
+          <w:szCs w:val="24"/>
+          <w:lang w:eastAsia="pt-BR"/>
+          <w14:ligatures w14:val="none"/>
+        </w:rPr>
+        <w:t>10. Descreva o funcionamento de um sistema de memória que utiliza segmentação. Apresente um exemplo mostrando como o endereço físico é calculado a partir de um endereço virtual e de uma tabela de segmentos.</w:t>
+      </w:r>
+    </w:p>
+    <w:p>
+      <w:pPr>
+        <w:spacing w:before="100" w:beforeAutospacing="1" w:after="100" w:afterAutospacing="1" w:line="240" w:lineRule="auto"/>
+        <w:outlineLvl w:val="2"/>
+        <w:rPr>
+          <w:rFonts w:ascii="Calibri" w:eastAsia="Times New Roman" w:hAnsi="Calibri" w:cs="Calibri"/>
+          <w:kern w:val="0"/>
+          <w:sz w:val="24"/>
+          <w:szCs w:val="24"/>
+          <w:lang w:eastAsia="pt-BR"/>
+          <w14:ligatures w14:val="none"/>
+        </w:rPr>
+      </w:pPr>
+      <w:r>
+        <w:rPr>
+          <w:rFonts w:ascii="Calibri" w:eastAsia="Times New Roman" w:hAnsi="Calibri" w:cs="Calibri"/>
+          <w:kern w:val="0"/>
+          <w:sz w:val="24"/>
+          <w:szCs w:val="24"/>
+          <w:lang w:eastAsia="pt-BR"/>
+          <w14:ligatures w14:val="none"/>
+        </w:rPr>
+        <w:t xml:space="preserve">Na segmentação </w:t>
+      </w:r>
+      <w:r>
+        <w:rPr>
+          <w:rFonts w:ascii="Calibri" w:eastAsia="Times New Roman" w:hAnsi="Calibri" w:cs="Calibri"/>
+          <w:kern w:val="0"/>
+          <w:sz w:val="24"/>
+          <w:szCs w:val="24"/>
+          <w:lang w:eastAsia="pt-BR"/>
+          <w14:ligatures w14:val="none"/>
+        </w:rPr>
+        <w:t>os programas são</w:t>
+      </w:r>
+      <w:r>
+        <w:rPr>
+          <w:rFonts w:ascii="Calibri" w:eastAsia="Times New Roman" w:hAnsi="Calibri" w:cs="Calibri"/>
+          <w:kern w:val="0"/>
+          <w:sz w:val="24"/>
+          <w:szCs w:val="24"/>
+          <w:lang w:eastAsia="pt-BR"/>
+          <w14:ligatures w14:val="none"/>
+        </w:rPr>
+        <w:t xml:space="preserve"> dividid</w:t>
+      </w:r>
+      <w:r>
+        <w:rPr>
+          <w:rFonts w:ascii="Calibri" w:eastAsia="Times New Roman" w:hAnsi="Calibri" w:cs="Calibri"/>
+          <w:kern w:val="0"/>
+          <w:sz w:val="24"/>
+          <w:szCs w:val="24"/>
+          <w:lang w:eastAsia="pt-BR"/>
+          <w14:ligatures w14:val="none"/>
+        </w:rPr>
+        <w:t xml:space="preserve">os </w:t>
+      </w:r>
+      <w:r>
+        <w:rPr>
+          <w:rFonts w:ascii="Calibri" w:eastAsia="Times New Roman" w:hAnsi="Calibri" w:cs="Calibri"/>
+          <w:kern w:val="0"/>
+          <w:sz w:val="24"/>
+          <w:szCs w:val="24"/>
+          <w:lang w:eastAsia="pt-BR"/>
+          <w14:ligatures w14:val="none"/>
+        </w:rPr>
+        <w:t>em partições de tamanhos diferentes,</w:t>
+      </w:r>
+      <w:r>
+        <w:rPr>
+          <w:rFonts w:ascii="Calibri" w:eastAsia="Times New Roman" w:hAnsi="Calibri" w:cs="Calibri"/>
+          <w:kern w:val="0"/>
+          <w:sz w:val="24"/>
+          <w:szCs w:val="24"/>
+          <w:lang w:eastAsia="pt-BR"/>
+          <w14:ligatures w14:val="none"/>
+        </w:rPr>
+        <w:t xml:space="preserve"> impossibilitando a fragmentação interna e facilitando para o Sistema Operacional alocá-los na memória.</w:t>
+      </w:r>
+    </w:p>
+    <w:p>
+      <w:pPr>
+        <w:spacing w:before="100" w:beforeAutospacing="1" w:after="100" w:afterAutospacing="1" w:line="240" w:lineRule="auto"/>
+        <w:outlineLvl w:val="2"/>
+        <w:rPr>
+          <w:rFonts w:ascii="Calibri" w:eastAsia="Times New Roman" w:hAnsi="Calibri" w:cs="Calibri"/>
+          <w:kern w:val="0"/>
+          <w:sz w:val="24"/>
+          <w:szCs w:val="24"/>
+          <w:lang w:eastAsia="pt-BR"/>
+          <w14:ligatures w14:val="none"/>
+        </w:rPr>
+      </w:pPr>
+      <w:r>
+        <w:rPr>
+          <w:rFonts w:ascii="Calibri" w:eastAsia="Times New Roman" w:hAnsi="Calibri" w:cs="Calibri"/>
+          <w:kern w:val="0"/>
+          <w:sz w:val="24"/>
+          <w:szCs w:val="24"/>
+          <w:lang w:eastAsia="pt-BR"/>
+          <w14:ligatures w14:val="none"/>
+        </w:rPr>
+        <w:t>O endereço virtual é dado como número do segmento e deslocamento, se o deslocamento for maior ou igual ao limite, ocorre uma falha.</w:t>
+      </w:r>
+    </w:p>
+    <w:p>
+      <w:pPr>
+        <w:spacing w:before="100" w:beforeAutospacing="1" w:after="100" w:afterAutospacing="1" w:line="240" w:lineRule="auto"/>
+        <w:outlineLvl w:val="2"/>
+        <w:rPr>
+          <w:rFonts w:ascii="Calibri" w:eastAsia="Times New Roman" w:hAnsi="Calibri" w:cs="Calibri"/>
+          <w:kern w:val="0"/>
+          <w:sz w:val="24"/>
+          <w:szCs w:val="24"/>
+          <w:lang w:eastAsia="pt-BR"/>
+          <w14:ligatures w14:val="none"/>
+        </w:rPr>
+      </w:pPr>
+      <w:r>
+        <w:rPr>
+          <w:rFonts w:ascii="Calibri" w:eastAsia="Times New Roman" w:hAnsi="Calibri" w:cs="Calibri"/>
+          <w:kern w:val="0"/>
+          <w:sz w:val="24"/>
+          <w:szCs w:val="24"/>
+          <w:lang w:eastAsia="pt-BR"/>
+          <w14:ligatures w14:val="none"/>
+        </w:rPr>
+        <w:t>O endereço físico é calculado pela soma do deslocamento com a base do segmento</w:t>
+      </w:r>
+      <w:r>
+        <w:rPr>
+          <w:rFonts w:ascii="Calibri" w:eastAsia="Times New Roman" w:hAnsi="Calibri" w:cs="Calibri"/>
+          <w:kern w:val="0"/>
+          <w:sz w:val="24"/>
+          <w:szCs w:val="24"/>
+          <w:lang w:eastAsia="pt-BR"/>
+          <w14:ligatures w14:val="none"/>
+        </w:rPr>
+        <w:t>.</w:t>
+      </w:r>
+    </w:p>
+    <w:p>
+      <w:pPr>
+        <w:spacing w:before="100" w:beforeAutospacing="1" w:after="100" w:afterAutospacing="1" w:line="240" w:lineRule="auto"/>
+        <w:rPr>
+          <w:rFonts w:ascii="Calibri" w:eastAsia="Times New Roman" w:hAnsi="Calibri" w:cs="Calibri"/>
+          <w:kern w:val="0"/>
+          <w:sz w:val="24"/>
+          <w:szCs w:val="24"/>
+          <w14:ligatures w14:val="none"/>
+        </w:rPr>
+      </w:pPr>
+      <w:r>
+        <w:rPr>
+          <w:rFonts w:ascii="Calibri" w:eastAsia="Times New Roman" w:hAnsi="Calibri" w:cs="Calibri"/>
+          <w:b/>
+          <w:bCs/>
+          <w:kern w:val="0"/>
+          <w:sz w:val="24"/>
+          <w:szCs w:val="24"/>
+          <w14:ligatures w14:val="none"/>
+        </w:rPr>
+        <w:t>Exemplo de cálculo:</w:t>
+      </w:r>
+    </w:p>
+    <w:p>
+      <w:pPr>
+        <w:spacing w:before="100" w:beforeAutospacing="1" w:after="100" w:afterAutospacing="1" w:line="240" w:lineRule="auto"/>
+        <w:rPr>
+          <w:rFonts w:ascii="Calibri" w:eastAsia="Times New Roman" w:hAnsi="Calibri" w:cs="Calibri"/>
+          <w:kern w:val="0"/>
+          <w:sz w:val="24"/>
+          <w:szCs w:val="24"/>
+          <w14:ligatures w14:val="none"/>
+        </w:rPr>
+      </w:pPr>
+      <w:r>
+        <w:rPr>
+          <w:rFonts w:ascii="Calibri" w:eastAsia="Times New Roman" w:hAnsi="Calibri" w:cs="Calibri"/>
+          <w:kern w:val="0"/>
+          <w:sz w:val="24"/>
+          <w:szCs w:val="24"/>
+          <w14:ligatures w14:val="none"/>
+        </w:rPr>
         <w:lastRenderedPageBreak/>
-        <w:t>end 4191 (page 1 -&gt; end físico 4096 + (4191 m</w:t>
-      </w:r>
-      <w:r>
-        <w:rPr>
-          <w:rFonts w:ascii="Calibri" w:eastAsia="Times New Roman" w:hAnsi="Calibri" w:cs="Calibri"/>
-          <w:kern w:val="0"/>
-          <w:sz w:val="24"/>
-          <w:szCs w:val="24"/>
-          <w:lang w:val="en-US" w:eastAsia="pt-BR"/>
-          <w14:ligatures w14:val="none"/>
-        </w:rPr>
-        <w:t>od 4096</w:t>
-      </w:r>
-      <w:r>
-        <w:rPr>
-          <w:rFonts w:ascii="Calibri" w:eastAsia="Times New Roman" w:hAnsi="Calibri" w:cs="Calibri"/>
-          <w:kern w:val="0"/>
-          <w:sz w:val="24"/>
-          <w:szCs w:val="24"/>
-          <w:lang w:val="en-US" w:eastAsia="pt-BR"/>
-          <w14:ligatures w14:val="none"/>
-        </w:rPr>
-        <w:t xml:space="preserve"> = 100) =</w:t>
-      </w:r>
-      <w:r>
-        <w:rPr>
-          <w:rFonts w:ascii="Calibri" w:eastAsia="Times New Roman" w:hAnsi="Calibri" w:cs="Calibri"/>
-          <w:kern w:val="0"/>
-          <w:sz w:val="24"/>
-          <w:szCs w:val="24"/>
-          <w:lang w:val="en-US" w:eastAsia="pt-BR"/>
-          <w14:ligatures w14:val="none"/>
-        </w:rPr>
-        <w:t xml:space="preserve"> 4196 -&gt; (frame 1)</w:t>
-      </w:r>
-    </w:p>
-    <w:p>
-      <w:pPr>
-        <w:spacing w:before="100" w:beforeAutospacing="1" w:after="100" w:afterAutospacing="1" w:line="240" w:lineRule="auto"/>
-        <w:outlineLvl w:val="3"/>
-        <w:rPr>
-          <w:rFonts w:ascii="Calibri" w:eastAsia="Times New Roman" w:hAnsi="Calibri" w:cs="Calibri"/>
-          <w:kern w:val="0"/>
-          <w:sz w:val="24"/>
-          <w:szCs w:val="24"/>
-          <w:lang w:eastAsia="pt-BR"/>
-          <w14:ligatures w14:val="none"/>
-        </w:rPr>
-      </w:pPr>
-      <w:r>
-        <w:rPr>
-          <w:rFonts w:ascii="Calibri" w:eastAsia="Times New Roman" w:hAnsi="Calibri" w:cs="Calibri"/>
-          <w:kern w:val="0"/>
-          <w:sz w:val="24"/>
-          <w:szCs w:val="24"/>
-          <w:lang w:eastAsia="pt-BR"/>
-          <w14:ligatures w14:val="none"/>
-        </w:rPr>
-        <w:t xml:space="preserve">end </w:t>
-      </w:r>
-      <w:r>
-        <w:rPr>
-          <w:rFonts w:ascii="Calibri" w:eastAsia="Times New Roman" w:hAnsi="Calibri" w:cs="Calibri"/>
-          <w:kern w:val="0"/>
-          <w:sz w:val="24"/>
-          <w:szCs w:val="24"/>
-          <w:lang w:eastAsia="pt-BR"/>
-          <w14:ligatures w14:val="none"/>
-        </w:rPr>
-        <w:t xml:space="preserve">16383 (page 3 -&gt; page fault -&gt; prox moldura </w:t>
-      </w:r>
-      <w:r>
-        <w:rPr>
-          <w:rFonts w:ascii="Calibri" w:eastAsia="Times New Roman" w:hAnsi="Calibri" w:cs="Calibri"/>
-          <w:kern w:val="0"/>
-          <w:sz w:val="24"/>
-          <w:szCs w:val="24"/>
-          <w:lang w:eastAsia="pt-BR"/>
-          <w14:ligatures w14:val="none"/>
-        </w:rPr>
-        <w:t>2</w:t>
-      </w:r>
-      <w:r>
-        <w:rPr>
-          <w:rFonts w:ascii="Calibri" w:eastAsia="Times New Roman" w:hAnsi="Calibri" w:cs="Calibri"/>
-          <w:kern w:val="0"/>
-          <w:sz w:val="24"/>
-          <w:szCs w:val="24"/>
-          <w:lang w:eastAsia="pt-BR"/>
-          <w14:ligatures w14:val="none"/>
-        </w:rPr>
-        <w:t xml:space="preserve"> -&gt; end físico </w:t>
-      </w:r>
-      <w:r>
-        <w:rPr>
-          <w:rFonts w:ascii="Calibri" w:eastAsia="Times New Roman" w:hAnsi="Calibri" w:cs="Calibri"/>
-          <w:kern w:val="0"/>
-          <w:sz w:val="24"/>
-          <w:szCs w:val="24"/>
-          <w:lang w:eastAsia="pt-BR"/>
-          <w14:ligatures w14:val="none"/>
-        </w:rPr>
-        <w:t>4096 x 2 +</w:t>
-      </w:r>
-    </w:p>
-    <w:p>
-      <w:pPr>
-        <w:spacing w:before="100" w:beforeAutospacing="1" w:after="100" w:afterAutospacing="1" w:line="240" w:lineRule="auto"/>
-        <w:outlineLvl w:val="2"/>
-        <w:rPr>
-          <w:rFonts w:ascii="Calibri" w:eastAsia="Times New Roman" w:hAnsi="Calibri" w:cs="Calibri"/>
-          <w:b/>
-          <w:bCs/>
-          <w:kern w:val="0"/>
-          <w:sz w:val="24"/>
-          <w:szCs w:val="24"/>
-          <w:lang w:eastAsia="pt-BR"/>
-          <w14:ligatures w14:val="none"/>
-        </w:rPr>
-      </w:pPr>
-      <w:r>
-        <w:rPr>
-          <w:rFonts w:ascii="Calibri" w:eastAsia="Times New Roman" w:hAnsi="Calibri" w:cs="Calibri"/>
-          <w:b/>
-          <w:bCs/>
-          <w:kern w:val="0"/>
-          <w:sz w:val="24"/>
-          <w:szCs w:val="24"/>
-          <w:lang w:eastAsia="pt-BR"/>
-          <w14:ligatures w14:val="none"/>
-        </w:rPr>
-        <w:t xml:space="preserve">7. </w:t>
-      </w:r>
-      <w:r>
-        <w:rPr>
-          <w:rFonts w:ascii="Calibri" w:eastAsia="Times New Roman" w:hAnsi="Calibri" w:cs="Calibri"/>
-          <w:b/>
-          <w:bCs/>
-          <w:kern w:val="0"/>
-          <w:sz w:val="24"/>
-          <w:szCs w:val="24"/>
-          <w:lang w:eastAsia="pt-BR"/>
-          <w14:ligatures w14:val="none"/>
-        </w:rPr>
-        <w:t>Em um sistema com paginação, um processo não pode acessar a memória que ele não possui. Por quê? Como o sistema operacional poderia permitir o acesso à outra área de memória? Por que deveria fazer isso? Faça uma representação onde dois processos compartilham um frame de memória através de paginação.</w:t>
-      </w:r>
-    </w:p>
-    <w:p>
-      <w:pPr>
-        <w:spacing w:before="100" w:beforeAutospacing="1" w:after="100" w:afterAutospacing="1" w:line="240" w:lineRule="auto"/>
-        <w:outlineLvl w:val="2"/>
-        <w:rPr>
-          <w:rFonts w:ascii="Calibri" w:eastAsia="Times New Roman" w:hAnsi="Calibri" w:cs="Calibri"/>
-          <w:kern w:val="0"/>
-          <w:sz w:val="24"/>
-          <w:szCs w:val="24"/>
-          <w:lang w:eastAsia="pt-BR"/>
-          <w14:ligatures w14:val="none"/>
-        </w:rPr>
-      </w:pPr>
-      <w:r>
-        <w:rPr>
-          <w:rFonts w:ascii="Calibri" w:eastAsia="Times New Roman" w:hAnsi="Calibri" w:cs="Calibri"/>
-          <w:kern w:val="0"/>
-          <w:sz w:val="24"/>
-          <w:szCs w:val="24"/>
-          <w:lang w:eastAsia="pt-BR"/>
-          <w14:ligatures w14:val="none"/>
-        </w:rPr>
-        <w:t xml:space="preserve">Porque quando um processo tenta acessar uma memória, o MMU verifica a tabela de páginas e se não possui, ocorre uma page fault. </w:t>
-      </w:r>
-    </w:p>
-    <w:p>
-      <w:pPr>
-        <w:spacing w:before="100" w:beforeAutospacing="1" w:after="100" w:afterAutospacing="1" w:line="240" w:lineRule="auto"/>
-        <w:outlineLvl w:val="2"/>
-        <w:rPr>
-          <w:rFonts w:ascii="Calibri" w:eastAsia="Times New Roman" w:hAnsi="Calibri" w:cs="Calibri"/>
-          <w:b/>
-          <w:bCs/>
-          <w:kern w:val="0"/>
-          <w:sz w:val="24"/>
-          <w:szCs w:val="24"/>
-          <w:lang w:eastAsia="pt-BR"/>
-          <w14:ligatures w14:val="none"/>
-        </w:rPr>
-      </w:pPr>
-      <w:r>
-        <w:rPr>
-          <w:rFonts w:ascii="Calibri" w:eastAsia="Times New Roman" w:hAnsi="Calibri" w:cs="Calibri"/>
-          <w:b/>
-          <w:bCs/>
-          <w:kern w:val="0"/>
-          <w:sz w:val="24"/>
-          <w:szCs w:val="24"/>
-          <w:lang w:eastAsia="pt-BR"/>
-          <w14:ligatures w14:val="none"/>
-        </w:rPr>
-        <w:t>8. Explique o que é TLB e como ela é usada pelo SO. Faça uma figura que relaciona corretamente: endereço virtual gerado pela CPU, TLB, tabela de páginas e endereço físico.</w:t>
-      </w:r>
-    </w:p>
-    <w:p>
-      <w:pPr>
-        <w:spacing w:before="100" w:beforeAutospacing="1" w:after="100" w:afterAutospacing="1" w:line="240" w:lineRule="auto"/>
-        <w:outlineLvl w:val="2"/>
-        <w:rPr>
-          <w:rFonts w:ascii="Calibri" w:eastAsia="Times New Roman" w:hAnsi="Calibri" w:cs="Calibri"/>
-          <w:kern w:val="0"/>
-          <w:sz w:val="24"/>
-          <w:szCs w:val="24"/>
-          <w:lang w:eastAsia="pt-BR"/>
-          <w14:ligatures w14:val="none"/>
-        </w:rPr>
-      </w:pPr>
-      <w:r>
-        <w:rPr>
-          <w:rFonts w:ascii="Calibri" w:eastAsia="Times New Roman" w:hAnsi="Calibri" w:cs="Calibri"/>
-          <w:kern w:val="0"/>
-          <w:sz w:val="24"/>
-          <w:szCs w:val="24"/>
-          <w:lang w:eastAsia="pt-BR"/>
-          <w14:ligatures w14:val="none"/>
-        </w:rPr>
-        <w:t>TLB é um tradutor da Unidade de Gerência de Memória, serve para traduzir</w:t>
-      </w:r>
-      <w:r>
-        <w:rPr>
-          <w:rFonts w:ascii="Calibri" w:eastAsia="Times New Roman" w:hAnsi="Calibri" w:cs="Calibri"/>
-          <w:kern w:val="0"/>
-          <w:sz w:val="24"/>
-          <w:szCs w:val="24"/>
-          <w:lang w:eastAsia="pt-BR"/>
-          <w14:ligatures w14:val="none"/>
-        </w:rPr>
-        <w:t xml:space="preserve"> endereçamento virtual </w:t>
-      </w:r>
-      <w:r>
-        <w:rPr>
-          <w:rFonts w:ascii="Calibri" w:eastAsia="Times New Roman" w:hAnsi="Calibri" w:cs="Calibri"/>
-          <w:kern w:val="0"/>
-          <w:sz w:val="24"/>
-          <w:szCs w:val="24"/>
-          <w:lang w:eastAsia="pt-BR"/>
-          <w14:ligatures w14:val="none"/>
-        </w:rPr>
-        <w:t>sem precisar que o Sistema Operacional procure</w:t>
-      </w:r>
-      <w:r>
-        <w:rPr>
-          <w:rFonts w:ascii="Calibri" w:eastAsia="Times New Roman" w:hAnsi="Calibri" w:cs="Calibri"/>
-          <w:kern w:val="0"/>
-          <w:sz w:val="24"/>
-          <w:szCs w:val="24"/>
-          <w:lang w:eastAsia="pt-BR"/>
-          <w14:ligatures w14:val="none"/>
-        </w:rPr>
-        <w:t>-o</w:t>
-      </w:r>
-      <w:r>
-        <w:rPr>
-          <w:rFonts w:ascii="Calibri" w:eastAsia="Times New Roman" w:hAnsi="Calibri" w:cs="Calibri"/>
-          <w:kern w:val="0"/>
-          <w:sz w:val="24"/>
-          <w:szCs w:val="24"/>
-          <w:lang w:eastAsia="pt-BR"/>
-          <w14:ligatures w14:val="none"/>
-        </w:rPr>
-        <w:t xml:space="preserve"> pela tabela de páginas.</w:t>
-      </w:r>
-    </w:p>
-    <w:p>
-      <w:pPr>
-        <w:spacing w:before="100" w:beforeAutospacing="1" w:after="100" w:afterAutospacing="1" w:line="240" w:lineRule="auto"/>
-        <w:outlineLvl w:val="2"/>
-        <w:rPr>
-          <w:rFonts w:ascii="Calibri" w:eastAsia="Times New Roman" w:hAnsi="Calibri" w:cs="Calibri"/>
-          <w:kern w:val="0"/>
-          <w:sz w:val="24"/>
-          <w:szCs w:val="24"/>
-          <w:lang w:eastAsia="pt-BR"/>
-          <w14:ligatures w14:val="none"/>
-        </w:rPr>
-      </w:pPr>
-      <w:r>
-        <w:rPr>
-          <w:rFonts w:ascii="Calibri" w:eastAsia="Times New Roman" w:hAnsi="Calibri" w:cs="Calibri"/>
-          <w:kern w:val="0"/>
-          <w:sz w:val="24"/>
-          <w:szCs w:val="24"/>
-          <w:lang w:eastAsia="pt-BR"/>
-          <w14:ligatures w14:val="none"/>
-        </w:rPr>
-        <w:t xml:space="preserve">Endereço gerado </w:t>
-      </w:r>
-      <w:r>
-        <w:rPr>
-          <w:rFonts w:ascii="Calibri" w:eastAsia="Times New Roman" w:hAnsi="Calibri" w:cs="Calibri"/>
-          <w:kern w:val="0"/>
-          <w:sz w:val="24"/>
-          <w:szCs w:val="24"/>
-          <w:lang w:eastAsia="pt-BR"/>
-          <w14:ligatures w14:val="none"/>
-        </w:rPr>
-        <w:t xml:space="preserve">na CPU </w:t>
-      </w:r>
-      <w:r>
-        <w:rPr>
-          <w:rFonts w:ascii="Calibri" w:eastAsia="Times New Roman" w:hAnsi="Calibri" w:cs="Calibri"/>
-          <w:kern w:val="0"/>
-          <w:sz w:val="24"/>
-          <w:szCs w:val="24"/>
-          <w:lang w:eastAsia="pt-BR"/>
-          <w14:ligatures w14:val="none"/>
-        </w:rPr>
-        <w:t>-&gt; busca por tradução pela TLB no MMU -&gt; se possui, vai para o endereço físico e se não possui, procura pelo endereço na tabela de páginas e depois vai para o endereço físico.</w:t>
-      </w:r>
-    </w:p>
-    <w:p>
-      <w:pPr>
-        <w:spacing w:before="100" w:beforeAutospacing="1" w:after="100" w:afterAutospacing="1" w:line="240" w:lineRule="auto"/>
-        <w:outlineLvl w:val="2"/>
-        <w:rPr>
-          <w:rFonts w:ascii="Calibri" w:eastAsia="Times New Roman" w:hAnsi="Calibri" w:cs="Calibri"/>
-          <w:b/>
-          <w:bCs/>
-          <w:kern w:val="0"/>
-          <w:sz w:val="24"/>
-          <w:szCs w:val="24"/>
-          <w:lang w:eastAsia="pt-BR"/>
-          <w14:ligatures w14:val="none"/>
-        </w:rPr>
-      </w:pPr>
-      <w:r>
-        <w:rPr>
-          <w:rFonts w:ascii="Calibri" w:eastAsia="Times New Roman" w:hAnsi="Calibri" w:cs="Calibri"/>
-          <w:b/>
-          <w:bCs/>
-          <w:kern w:val="0"/>
-          <w:sz w:val="24"/>
-          <w:szCs w:val="24"/>
-          <w:lang w:eastAsia="pt-BR"/>
-          <w14:ligatures w14:val="none"/>
-        </w:rPr>
-        <w:t>9. Assuma que um programa está para acessar um endereço na memória virtual. Explique quando cada uma das situações abaixo pode acontecer.</w:t>
-      </w:r>
-    </w:p>
-    <w:p>
-      <w:pPr>
-        <w:spacing w:before="100" w:beforeAutospacing="1" w:after="100" w:afterAutospacing="1" w:line="240" w:lineRule="auto"/>
-        <w:outlineLvl w:val="3"/>
-        <w:rPr>
-          <w:rFonts w:ascii="Calibri" w:eastAsia="Times New Roman" w:hAnsi="Calibri" w:cs="Calibri"/>
-          <w:b/>
-          <w:bCs/>
-          <w:kern w:val="0"/>
-          <w:sz w:val="24"/>
-          <w:szCs w:val="24"/>
-          <w:lang w:eastAsia="pt-BR"/>
-          <w14:ligatures w14:val="none"/>
-        </w:rPr>
-      </w:pPr>
-      <w:r>
-        <w:rPr>
-          <w:rFonts w:ascii="Calibri" w:eastAsia="Times New Roman" w:hAnsi="Calibri" w:cs="Calibri"/>
-          <w:b/>
-          <w:bCs/>
-          <w:kern w:val="0"/>
-          <w:sz w:val="24"/>
-          <w:szCs w:val="24"/>
-          <w:lang w:eastAsia="pt-BR"/>
-          <w14:ligatures w14:val="none"/>
-        </w:rPr>
-        <w:t>a) TLB miss sem page fault.</w:t>
-      </w:r>
-    </w:p>
-    <w:p>
-      <w:pPr>
-        <w:spacing w:before="100" w:beforeAutospacing="1" w:after="100" w:afterAutospacing="1" w:line="240" w:lineRule="auto"/>
-        <w:outlineLvl w:val="3"/>
-        <w:rPr>
-          <w:rFonts w:ascii="Calibri" w:eastAsia="Times New Roman" w:hAnsi="Calibri" w:cs="Calibri"/>
-          <w:kern w:val="0"/>
-          <w:sz w:val="24"/>
-          <w:szCs w:val="24"/>
-          <w:lang w:eastAsia="pt-BR"/>
-          <w14:ligatures w14:val="none"/>
-        </w:rPr>
-      </w:pPr>
-      <w:r>
-        <w:rPr>
-          <w:rFonts w:ascii="Calibri" w:eastAsia="Times New Roman" w:hAnsi="Calibri" w:cs="Calibri"/>
-          <w:kern w:val="0"/>
-          <w:sz w:val="24"/>
-          <w:szCs w:val="24"/>
-          <w:lang w:eastAsia="pt-BR"/>
-          <w14:ligatures w14:val="none"/>
-        </w:rPr>
-        <w:t>Ocorre quando o TLB não possui a tradução deste endereço virtual, mas a tabela de páginas possui.</w:t>
-      </w:r>
-    </w:p>
-    <w:p>
-      <w:pPr>
-        <w:spacing w:before="100" w:beforeAutospacing="1" w:after="100" w:afterAutospacing="1" w:line="240" w:lineRule="auto"/>
-        <w:outlineLvl w:val="3"/>
-        <w:rPr>
-          <w:rFonts w:ascii="Calibri" w:eastAsia="Times New Roman" w:hAnsi="Calibri" w:cs="Calibri"/>
-          <w:b/>
-          <w:bCs/>
-          <w:kern w:val="0"/>
-          <w:sz w:val="24"/>
-          <w:szCs w:val="24"/>
-          <w:lang w:val="en-US" w:eastAsia="pt-BR"/>
-          <w14:ligatures w14:val="none"/>
-        </w:rPr>
-      </w:pPr>
-      <w:r>
-        <w:rPr>
-          <w:rFonts w:ascii="Calibri" w:eastAsia="Times New Roman" w:hAnsi="Calibri" w:cs="Calibri"/>
-          <w:b/>
-          <w:bCs/>
-          <w:kern w:val="0"/>
-          <w:sz w:val="24"/>
-          <w:szCs w:val="24"/>
-          <w:lang w:val="en-US" w:eastAsia="pt-BR"/>
-          <w14:ligatures w14:val="none"/>
-        </w:rPr>
-        <w:t>b) TLB miss e page fault.</w:t>
-      </w:r>
-    </w:p>
-    <w:p>
-      <w:pPr>
-        <w:spacing w:before="100" w:beforeAutospacing="1" w:after="100" w:afterAutospacing="1" w:line="240" w:lineRule="auto"/>
-        <w:outlineLvl w:val="3"/>
-        <w:rPr>
-          <w:rFonts w:ascii="Calibri" w:eastAsia="Times New Roman" w:hAnsi="Calibri" w:cs="Calibri"/>
-          <w:kern w:val="0"/>
-          <w:sz w:val="24"/>
-          <w:szCs w:val="24"/>
-          <w:lang w:eastAsia="pt-BR"/>
-          <w14:ligatures w14:val="none"/>
-        </w:rPr>
-      </w:pPr>
-      <w:r>
-        <w:rPr>
-          <w:rFonts w:ascii="Calibri" w:eastAsia="Times New Roman" w:hAnsi="Calibri" w:cs="Calibri"/>
-          <w:kern w:val="0"/>
-          <w:sz w:val="24"/>
-          <w:szCs w:val="24"/>
-          <w:lang w:eastAsia="pt-BR"/>
-          <w14:ligatures w14:val="none"/>
-        </w:rPr>
-        <w:t xml:space="preserve">Ocorre quando nem o TLB e a </w:t>
-      </w:r>
-      <w:r>
-        <w:rPr>
-          <w:rFonts w:ascii="Calibri" w:eastAsia="Times New Roman" w:hAnsi="Calibri" w:cs="Calibri"/>
-          <w:kern w:val="0"/>
-          <w:sz w:val="24"/>
-          <w:szCs w:val="24"/>
-          <w:lang w:eastAsia="pt-BR"/>
-          <w14:ligatures w14:val="none"/>
-        </w:rPr>
-        <w:t>t</w:t>
-      </w:r>
-      <w:r>
-        <w:rPr>
-          <w:rFonts w:ascii="Calibri" w:eastAsia="Times New Roman" w:hAnsi="Calibri" w:cs="Calibri"/>
-          <w:kern w:val="0"/>
-          <w:sz w:val="24"/>
-          <w:szCs w:val="24"/>
-          <w:lang w:eastAsia="pt-BR"/>
-          <w14:ligatures w14:val="none"/>
-        </w:rPr>
-        <w:t xml:space="preserve">abela de </w:t>
-      </w:r>
-      <w:r>
-        <w:rPr>
-          <w:rFonts w:ascii="Calibri" w:eastAsia="Times New Roman" w:hAnsi="Calibri" w:cs="Calibri"/>
-          <w:kern w:val="0"/>
-          <w:sz w:val="24"/>
-          <w:szCs w:val="24"/>
-          <w:lang w:eastAsia="pt-BR"/>
-          <w14:ligatures w14:val="none"/>
-        </w:rPr>
-        <w:t>p</w:t>
-      </w:r>
-      <w:r>
-        <w:rPr>
-          <w:rFonts w:ascii="Calibri" w:eastAsia="Times New Roman" w:hAnsi="Calibri" w:cs="Calibri"/>
-          <w:kern w:val="0"/>
-          <w:sz w:val="24"/>
-          <w:szCs w:val="24"/>
-          <w:lang w:eastAsia="pt-BR"/>
-          <w14:ligatures w14:val="none"/>
-        </w:rPr>
-        <w:t>áginas possuem tradução para este endereço virtual.</w:t>
-      </w:r>
-    </w:p>
-    <w:p>
-      <w:pPr>
-        <w:spacing w:before="100" w:beforeAutospacing="1" w:after="100" w:afterAutospacing="1" w:line="240" w:lineRule="auto"/>
-        <w:outlineLvl w:val="3"/>
-        <w:rPr>
-          <w:rFonts w:ascii="Calibri" w:eastAsia="Times New Roman" w:hAnsi="Calibri" w:cs="Calibri"/>
-          <w:b/>
-          <w:bCs/>
-          <w:kern w:val="0"/>
-          <w:sz w:val="24"/>
-          <w:szCs w:val="24"/>
-          <w:lang w:val="en-US" w:eastAsia="pt-BR"/>
-          <w14:ligatures w14:val="none"/>
-        </w:rPr>
-      </w:pPr>
-      <w:r>
-        <w:rPr>
-          <w:rFonts w:ascii="Calibri" w:eastAsia="Times New Roman" w:hAnsi="Calibri" w:cs="Calibri"/>
-          <w:b/>
-          <w:bCs/>
-          <w:kern w:val="0"/>
-          <w:sz w:val="24"/>
-          <w:szCs w:val="24"/>
-          <w:lang w:val="en-US" w:eastAsia="pt-BR"/>
-          <w14:ligatures w14:val="none"/>
-        </w:rPr>
-        <w:t>c) TLB hit sem page fault.</w:t>
-      </w:r>
-    </w:p>
-    <w:p>
-      <w:pPr>
-        <w:spacing w:before="100" w:beforeAutospacing="1" w:after="100" w:afterAutospacing="1" w:line="240" w:lineRule="auto"/>
-        <w:outlineLvl w:val="3"/>
-        <w:rPr>
-          <w:rFonts w:ascii="Calibri" w:eastAsia="Times New Roman" w:hAnsi="Calibri" w:cs="Calibri"/>
-          <w:kern w:val="0"/>
-          <w:sz w:val="24"/>
-          <w:szCs w:val="24"/>
-          <w:lang w:eastAsia="pt-BR"/>
-          <w14:ligatures w14:val="none"/>
-        </w:rPr>
-      </w:pPr>
-      <w:r>
-        <w:rPr>
-          <w:rFonts w:ascii="Calibri" w:eastAsia="Times New Roman" w:hAnsi="Calibri" w:cs="Calibri"/>
-          <w:kern w:val="0"/>
-          <w:sz w:val="24"/>
-          <w:szCs w:val="24"/>
-          <w:lang w:eastAsia="pt-BR"/>
-          <w14:ligatures w14:val="none"/>
-        </w:rPr>
-        <w:t>Ocorre quando o TLB p</w:t>
-      </w:r>
-      <w:r>
-        <w:rPr>
-          <w:rFonts w:ascii="Calibri" w:eastAsia="Times New Roman" w:hAnsi="Calibri" w:cs="Calibri"/>
-          <w:kern w:val="0"/>
-          <w:sz w:val="24"/>
-          <w:szCs w:val="24"/>
-          <w:lang w:eastAsia="pt-BR"/>
-          <w14:ligatures w14:val="none"/>
-        </w:rPr>
-        <w:t xml:space="preserve">ossui uma tradução para o </w:t>
-      </w:r>
-      <w:r>
-        <w:rPr>
-          <w:rFonts w:ascii="Calibri" w:eastAsia="Times New Roman" w:hAnsi="Calibri" w:cs="Calibri"/>
-          <w:kern w:val="0"/>
-          <w:sz w:val="24"/>
-          <w:szCs w:val="24"/>
-          <w:lang w:eastAsia="pt-BR"/>
-          <w14:ligatures w14:val="none"/>
-        </w:rPr>
-        <w:t>endereço virtual, não sendo necessário percorrer a tabela de páginas.</w:t>
-      </w:r>
-    </w:p>
-    <w:p>
-      <w:pPr>
-        <w:spacing w:before="100" w:beforeAutospacing="1" w:after="100" w:afterAutospacing="1" w:line="240" w:lineRule="auto"/>
-        <w:outlineLvl w:val="2"/>
-        <w:rPr>
-          <w:rFonts w:ascii="Calibri" w:eastAsia="Times New Roman" w:hAnsi="Calibri" w:cs="Calibri"/>
-          <w:b/>
-          <w:bCs/>
-          <w:kern w:val="0"/>
-          <w:sz w:val="24"/>
-          <w:szCs w:val="24"/>
-          <w:lang w:eastAsia="pt-BR"/>
-          <w14:ligatures w14:val="none"/>
-        </w:rPr>
-      </w:pPr>
-      <w:r>
-        <w:rPr>
-          <w:rFonts w:ascii="Calibri" w:eastAsia="Times New Roman" w:hAnsi="Calibri" w:cs="Calibri"/>
-          <w:b/>
-          <w:bCs/>
-          <w:kern w:val="0"/>
-          <w:sz w:val="24"/>
-          <w:szCs w:val="24"/>
-          <w:lang w:eastAsia="pt-BR"/>
-          <w14:ligatures w14:val="none"/>
-        </w:rPr>
-        <w:t>10. Descreva o funcionamento de um sistema de memória que utiliza segmentação. Apresente um exemplo mostrando como o endereço físico é calculado a partir de um endereço virtual e de uma tabela de segmentos.</w:t>
-      </w:r>
-    </w:p>
-    <w:p>
-      <w:pPr>
-        <w:spacing w:before="100" w:beforeAutospacing="1" w:after="100" w:afterAutospacing="1" w:line="240" w:lineRule="auto"/>
-        <w:outlineLvl w:val="2"/>
-        <w:rPr>
-          <w:rFonts w:ascii="Calibri" w:eastAsia="Times New Roman" w:hAnsi="Calibri" w:cs="Calibri"/>
-          <w:kern w:val="0"/>
-          <w:sz w:val="24"/>
-          <w:szCs w:val="24"/>
-          <w:lang w:eastAsia="pt-BR"/>
-          <w14:ligatures w14:val="none"/>
-        </w:rPr>
-      </w:pPr>
-      <w:r>
-        <w:rPr>
-          <w:rFonts w:ascii="Calibri" w:eastAsia="Times New Roman" w:hAnsi="Calibri" w:cs="Calibri"/>
-          <w:kern w:val="0"/>
-          <w:sz w:val="24"/>
-          <w:szCs w:val="24"/>
-          <w:lang w:eastAsia="pt-BR"/>
-          <w14:ligatures w14:val="none"/>
-        </w:rPr>
-        <w:lastRenderedPageBreak/>
-        <w:t xml:space="preserve">Na segmentação </w:t>
-      </w:r>
-      <w:r>
-        <w:rPr>
-          <w:rFonts w:ascii="Calibri" w:eastAsia="Times New Roman" w:hAnsi="Calibri" w:cs="Calibri"/>
-          <w:kern w:val="0"/>
-          <w:sz w:val="24"/>
-          <w:szCs w:val="24"/>
-          <w:lang w:eastAsia="pt-BR"/>
-          <w14:ligatures w14:val="none"/>
-        </w:rPr>
-        <w:t>os programas são</w:t>
-      </w:r>
-      <w:r>
-        <w:rPr>
-          <w:rFonts w:ascii="Calibri" w:eastAsia="Times New Roman" w:hAnsi="Calibri" w:cs="Calibri"/>
-          <w:kern w:val="0"/>
-          <w:sz w:val="24"/>
-          <w:szCs w:val="24"/>
-          <w:lang w:eastAsia="pt-BR"/>
-          <w14:ligatures w14:val="none"/>
-        </w:rPr>
-        <w:t xml:space="preserve"> dividid</w:t>
-      </w:r>
-      <w:r>
-        <w:rPr>
-          <w:rFonts w:ascii="Calibri" w:eastAsia="Times New Roman" w:hAnsi="Calibri" w:cs="Calibri"/>
-          <w:kern w:val="0"/>
-          <w:sz w:val="24"/>
-          <w:szCs w:val="24"/>
-          <w:lang w:eastAsia="pt-BR"/>
-          <w14:ligatures w14:val="none"/>
-        </w:rPr>
-        <w:t xml:space="preserve">os </w:t>
-      </w:r>
-      <w:r>
-        <w:rPr>
-          <w:rFonts w:ascii="Calibri" w:eastAsia="Times New Roman" w:hAnsi="Calibri" w:cs="Calibri"/>
-          <w:kern w:val="0"/>
-          <w:sz w:val="24"/>
-          <w:szCs w:val="24"/>
-          <w:lang w:eastAsia="pt-BR"/>
-          <w14:ligatures w14:val="none"/>
-        </w:rPr>
-        <w:t>em partições de tamanhos diferentes,</w:t>
-      </w:r>
-      <w:r>
-        <w:rPr>
-          <w:rFonts w:ascii="Calibri" w:eastAsia="Times New Roman" w:hAnsi="Calibri" w:cs="Calibri"/>
-          <w:kern w:val="0"/>
-          <w:sz w:val="24"/>
-          <w:szCs w:val="24"/>
-          <w:lang w:eastAsia="pt-BR"/>
-          <w14:ligatures w14:val="none"/>
-        </w:rPr>
-        <w:t xml:space="preserve"> impossibilitando a fragmentação interna e facilitando para o Sistema Operacional alocá-los na memória.</w:t>
-      </w:r>
-    </w:p>
-    <w:p>
-      <w:pPr>
-        <w:spacing w:before="100" w:beforeAutospacing="1" w:after="100" w:afterAutospacing="1" w:line="240" w:lineRule="auto"/>
-        <w:outlineLvl w:val="2"/>
-        <w:rPr>
-          <w:rFonts w:ascii="Calibri" w:eastAsia="Times New Roman" w:hAnsi="Calibri" w:cs="Calibri"/>
-          <w:kern w:val="0"/>
-          <w:sz w:val="24"/>
-          <w:szCs w:val="24"/>
-          <w:lang w:eastAsia="pt-BR"/>
-          <w14:ligatures w14:val="none"/>
-        </w:rPr>
-      </w:pPr>
-      <w:r>
-        <w:rPr>
-          <w:rFonts w:ascii="Calibri" w:eastAsia="Times New Roman" w:hAnsi="Calibri" w:cs="Calibri"/>
-          <w:kern w:val="0"/>
-          <w:sz w:val="24"/>
-          <w:szCs w:val="24"/>
-          <w:lang w:eastAsia="pt-BR"/>
-          <w14:ligatures w14:val="none"/>
-        </w:rPr>
-        <w:t>O endereço virtual é dado como número do segmento e deslocamento, se o deslocamento for maior ou igual ao limite, ocorre uma falha.</w:t>
-      </w:r>
-    </w:p>
-    <w:p>
-      <w:pPr>
-        <w:spacing w:before="100" w:beforeAutospacing="1" w:after="100" w:afterAutospacing="1" w:line="240" w:lineRule="auto"/>
-        <w:outlineLvl w:val="2"/>
-        <w:rPr>
-          <w:rFonts w:ascii="Calibri" w:eastAsia="Times New Roman" w:hAnsi="Calibri" w:cs="Calibri"/>
-          <w:kern w:val="0"/>
-          <w:sz w:val="24"/>
-          <w:szCs w:val="24"/>
-          <w:lang w:eastAsia="pt-BR"/>
-          <w14:ligatures w14:val="none"/>
-        </w:rPr>
-      </w:pPr>
-      <w:r>
-        <w:rPr>
-          <w:rFonts w:ascii="Calibri" w:eastAsia="Times New Roman" w:hAnsi="Calibri" w:cs="Calibri"/>
-          <w:kern w:val="0"/>
-          <w:sz w:val="24"/>
-          <w:szCs w:val="24"/>
-          <w:lang w:eastAsia="pt-BR"/>
-          <w14:ligatures w14:val="none"/>
-        </w:rPr>
-        <w:t>O endereço físico é calculado pela soma do deslocamento com a base do segmento</w:t>
-      </w:r>
-      <w:r>
-        <w:rPr>
-          <w:rFonts w:ascii="Calibri" w:eastAsia="Times New Roman" w:hAnsi="Calibri" w:cs="Calibri"/>
-          <w:kern w:val="0"/>
-          <w:sz w:val="24"/>
-          <w:szCs w:val="24"/>
-          <w:lang w:eastAsia="pt-BR"/>
-          <w14:ligatures w14:val="none"/>
-        </w:rPr>
-        <w:t>.</w:t>
-      </w:r>
-    </w:p>
-    <w:p>
-      <w:pPr>
-        <w:spacing w:before="100" w:beforeAutospacing="1" w:after="100" w:afterAutospacing="1" w:line="240" w:lineRule="auto"/>
-        <w:rPr>
-          <w:rFonts w:ascii="Calibri" w:eastAsia="Times New Roman" w:hAnsi="Calibri" w:cs="Calibri"/>
-          <w:kern w:val="0"/>
-          <w:sz w:val="24"/>
-          <w:szCs w:val="24"/>
-          <w14:ligatures w14:val="none"/>
-        </w:rPr>
-      </w:pPr>
-      <w:r>
-        <w:rPr>
-          <w:rFonts w:ascii="Calibri" w:eastAsia="Times New Roman" w:hAnsi="Calibri" w:cs="Calibri"/>
-          <w:b/>
-          <w:bCs/>
-          <w:kern w:val="0"/>
-          <w:sz w:val="24"/>
-          <w:szCs w:val="24"/>
-          <w14:ligatures w14:val="none"/>
-        </w:rPr>
-        <w:t>Exemplo de cálculo:</w:t>
-      </w:r>
-    </w:p>
-    <w:p>
-      <w:pPr>
-        <w:spacing w:before="100" w:beforeAutospacing="1" w:after="100" w:afterAutospacing="1" w:line="240" w:lineRule="auto"/>
-        <w:rPr>
-          <w:rFonts w:ascii="Calibri" w:eastAsia="Times New Roman" w:hAnsi="Calibri" w:cs="Calibri"/>
-          <w:kern w:val="0"/>
-          <w:sz w:val="24"/>
-          <w:szCs w:val="24"/>
-          <w14:ligatures w14:val="none"/>
-        </w:rPr>
-      </w:pPr>
-      <w:r>
-        <w:rPr>
-          <w:rFonts w:ascii="Calibri" w:eastAsia="Times New Roman" w:hAnsi="Calibri" w:cs="Calibri"/>
-          <w:kern w:val="0"/>
-          <w:sz w:val="24"/>
-          <w:szCs w:val="24"/>
-          <w14:ligatures w14:val="none"/>
-        </w:rPr>
         <w:t>Vamos considerar um endereço virtual (1, 450):</w:t>
       </w:r>
     </w:p>
@@ -2999,7 +3208,55 @@
           <w:lang w:val="en-US"/>
           <w14:ligatures w14:val="none"/>
         </w:rPr>
-        <w:t>O endereço físico é 2000 + 450 = 2450.</w:t>
+        <w:t xml:space="preserve">O </w:t>
+      </w:r>
+      <w:proofErr w:type="spellStart"/>
+      <w:r>
+        <w:rPr>
+          <w:rFonts w:ascii="Calibri" w:eastAsia="Times New Roman" w:hAnsi="Calibri" w:cs="Calibri"/>
+          <w:kern w:val="0"/>
+          <w:sz w:val="24"/>
+          <w:szCs w:val="24"/>
+          <w:lang w:val="en-US"/>
+          <w14:ligatures w14:val="none"/>
+        </w:rPr>
+        <w:t>endereço</w:t>
+      </w:r>
+      <w:proofErr w:type="spellEnd"/>
+      <w:r>
+        <w:rPr>
+          <w:rFonts w:ascii="Calibri" w:eastAsia="Times New Roman" w:hAnsi="Calibri" w:cs="Calibri"/>
+          <w:kern w:val="0"/>
+          <w:sz w:val="24"/>
+          <w:szCs w:val="24"/>
+          <w:lang w:val="en-US"/>
+          <w14:ligatures w14:val="none"/>
+        </w:rPr>
+        <w:t xml:space="preserve"> </w:t>
+      </w:r>
+      <w:proofErr w:type="spellStart"/>
+      <w:r>
+        <w:rPr>
+          <w:rFonts w:ascii="Calibri" w:eastAsia="Times New Roman" w:hAnsi="Calibri" w:cs="Calibri"/>
+          <w:kern w:val="0"/>
+          <w:sz w:val="24"/>
+          <w:szCs w:val="24"/>
+          <w:lang w:val="en-US"/>
+          <w14:ligatures w14:val="none"/>
+        </w:rPr>
+        <w:t>físico</w:t>
+      </w:r>
+      <w:proofErr w:type="spellEnd"/>
+      <w:r>
+        <w:rPr>
+          <w:rFonts w:ascii="Calibri" w:eastAsia="Times New Roman" w:hAnsi="Calibri" w:cs="Calibri"/>
+          <w:kern w:val="0"/>
+          <w:sz w:val="24"/>
+          <w:szCs w:val="24"/>
+          <w:lang w:val="en-US"/>
+          <w14:ligatures w14:val="none"/>
+        </w:rPr>
+        <w:t xml:space="preserve"> é 2000 + 450 = 2450.</w:t>
       </w:r>
     </w:p>
     <w:p>
@@ -3781,11 +4038,11 @@
     <w:qFormat/>
     <w:rsid w:val="0072736B"/>
   </w:style>
-  <w:style w:type="paragraph" w:styleId="Ttulo1">
+  <w:style w:type="paragraph" w:styleId="Heading1">
     <w:name w:val="heading 1"/>
     <w:basedOn w:val="Normal"/>
     <w:next w:val="Normal"/>
-    <w:link w:val="Ttulo1Char"/>
+    <w:link w:val="Heading1Char"/>
     <w:uiPriority w:val="9"/>
     <w:qFormat/>
     <w:rsid w:val="00EE71C9"/>
@@ -3802,11 +4059,11 @@
       <w:szCs w:val="40"/>
     </w:rPr>
   </w:style>
-  <w:style w:type="paragraph" w:styleId="Ttulo2">
+  <w:style w:type="paragraph" w:styleId="Heading2">
     <w:name w:val="heading 2"/>
     <w:basedOn w:val="Normal"/>
     <w:next w:val="Normal"/>
-    <w:link w:val="Ttulo2Char"/>
+    <w:link w:val="Heading2Char"/>
     <w:uiPriority w:val="9"/>
     <w:semiHidden/>
     <w:unhideWhenUsed/>
@@ -3825,11 +4082,11 @@
       <w:szCs w:val="32"/>
     </w:rPr>
   </w:style>
-  <w:style w:type="paragraph" w:styleId="Ttulo3">
+  <w:style w:type="paragraph" w:styleId="Heading3">
     <w:name w:val="heading 3"/>
     <w:basedOn w:val="Normal"/>
     <w:next w:val="Normal"/>
-    <w:link w:val="Ttulo3Char"/>
+    <w:link w:val="Heading3Char"/>
     <w:uiPriority w:val="9"/>
     <w:unhideWhenUsed/>
     <w:qFormat/>
@@ -3847,11 +4104,11 @@
       <w:szCs w:val="28"/>
     </w:rPr>
   </w:style>
-  <w:style w:type="paragraph" w:styleId="Ttulo4">
+  <w:style w:type="paragraph" w:styleId="Heading4">
     <w:name w:val="heading 4"/>
     <w:basedOn w:val="Normal"/>
     <w:next w:val="Normal"/>
-    <w:link w:val="Ttulo4Char"/>
+    <w:link w:val="Heading4Char"/>
     <w:uiPriority w:val="9"/>
     <w:unhideWhenUsed/>
     <w:qFormat/>
@@ -3869,11 +4126,11 @@
       <w:color w:val="0F4761" w:themeColor="accent1" w:themeShade="BF"/>
     </w:rPr>
   </w:style>
-  <w:style w:type="paragraph" w:styleId="Ttulo5">
+  <w:style w:type="paragraph" w:styleId="Heading5">
     <w:name w:val="heading 5"/>
     <w:basedOn w:val="Normal"/>
     <w:next w:val="Normal"/>
-    <w:link w:val="Ttulo5Char"/>
+    <w:link w:val="Heading5Char"/>
     <w:uiPriority w:val="9"/>
     <w:semiHidden/>
     <w:unhideWhenUsed/>
@@ -3890,11 +4147,11 @@
       <w:color w:val="0F4761" w:themeColor="accent1" w:themeShade="BF"/>
     </w:rPr>
   </w:style>
-  <w:style w:type="paragraph" w:styleId="Ttulo6">
+  <w:style w:type="paragraph" w:styleId="Heading6">
     <w:name w:val="heading 6"/>
     <w:basedOn w:val="Normal"/>
     <w:next w:val="Normal"/>
-    <w:link w:val="Ttulo6Char"/>
+    <w:link w:val="Heading6Char"/>
     <w:uiPriority w:val="9"/>
     <w:semiHidden/>
     <w:unhideWhenUsed/>
@@ -3913,11 +4170,11 @@
       <w:color w:val="595959" w:themeColor="text1" w:themeTint="A6"/>
     </w:rPr>
   </w:style>
-  <w:style w:type="paragraph" w:styleId="Ttulo7">
+  <w:style w:type="paragraph" w:styleId="Heading7">
     <w:name w:val="heading 7"/>
     <w:basedOn w:val="Normal"/>
     <w:next w:val="Normal"/>
-    <w:link w:val="Ttulo7Char"/>
+    <w:link w:val="Heading7Char"/>
     <w:uiPriority w:val="9"/>
     <w:semiHidden/>
     <w:unhideWhenUsed/>
@@ -3934,11 +4191,11 @@
       <w:color w:val="595959" w:themeColor="text1" w:themeTint="A6"/>
     </w:rPr>
   </w:style>
-  <w:style w:type="paragraph" w:styleId="Ttulo8">
+  <w:style w:type="paragraph" w:styleId="Heading8">
     <w:name w:val="heading 8"/>
     <w:basedOn w:val="Normal"/>
     <w:next w:val="Normal"/>
-    <w:link w:val="Ttulo8Char"/>
+    <w:link w:val="Heading8Char"/>
     <w:uiPriority w:val="9"/>
     <w:semiHidden/>
     <w:unhideWhenUsed/>
@@ -3957,11 +4214,11 @@
       <w:color w:val="272727" w:themeColor="text1" w:themeTint="D8"/>
     </w:rPr>
   </w:style>
-  <w:style w:type="paragraph" w:styleId="Ttulo9">
+  <w:style w:type="paragraph" w:styleId="Heading9">
     <w:name w:val="heading 9"/>
     <w:basedOn w:val="Normal"/>
     <w:next w:val="Normal"/>
-    <w:link w:val="Ttulo9Char"/>
+    <w:link w:val="Heading9Char"/>
     <w:uiPriority w:val="9"/>
     <w:semiHidden/>
     <w:unhideWhenUsed/>
@@ -3978,13 +4235,13 @@
       <w:color w:val="272727" w:themeColor="text1" w:themeTint="D8"/>
     </w:rPr>
   </w:style>
-  <w:style w:type="character" w:default="1" w:styleId="Fontepargpadro">
+  <w:style w:type="character" w:default="1" w:styleId="DefaultParagraphFont">
     <w:name w:val="Default Paragraph Font"/>
     <w:uiPriority w:val="1"/>
     <w:semiHidden/>
     <w:unhideWhenUsed/>
   </w:style>
-  <w:style w:type="table" w:default="1" w:styleId="Tabelanormal">
+  <w:style w:type="table" w:default="1" w:styleId="TableNormal">
     <w:name w:val="Normal Table"/>
     <w:uiPriority w:val="99"/>
     <w:semiHidden/>
@@ -3999,16 +4256,16 @@
       </w:tblCellMar>
     </w:tblPr>
   </w:style>
-  <w:style w:type="numbering" w:default="1" w:styleId="Semlista">
+  <w:style w:type="numbering" w:default="1" w:styleId="NoList">
     <w:name w:val="No List"/>
     <w:uiPriority w:val="99"/>
     <w:semiHidden/>
     <w:unhideWhenUsed/>
   </w:style>
-  <w:style w:type="character" w:customStyle="1" w:styleId="Ttulo1Char">
-    <w:name w:val="Título 1 Char"/>
-    <w:basedOn w:val="Fontepargpadro"/>
-    <w:link w:val="Ttulo1"/>
+  <w:style w:type="character" w:customStyle="1" w:styleId="Heading1Char">
+    <w:name w:val="Heading 1 Char"/>
+    <w:basedOn w:val="DefaultParagraphFont"/>
+    <w:link w:val="Heading1"/>
     <w:uiPriority w:val="9"/>
     <w:rsid w:val="00EE71C9"/>
     <w:rPr>
@@ -4018,10 +4275,10 @@
       <w:szCs w:val="40"/>
     </w:rPr>
   </w:style>
-  <w:style w:type="character" w:customStyle="1" w:styleId="Ttulo2Char">
-    <w:name w:val="Título 2 Char"/>
-    <w:basedOn w:val="Fontepargpadro"/>
-    <w:link w:val="Ttulo2"/>
+  <w:style w:type="character" w:customStyle="1" w:styleId="Heading2Char">
+    <w:name w:val="Heading 2 Char"/>
+    <w:basedOn w:val="DefaultParagraphFont"/>
+    <w:link w:val="Heading2"/>
     <w:uiPriority w:val="9"/>
     <w:semiHidden/>
     <w:rsid w:val="00EE71C9"/>
@@ -4032,10 +4289,10 @@
       <w:szCs w:val="32"/>
     </w:rPr>
   </w:style>
-  <w:style w:type="character" w:customStyle="1" w:styleId="Ttulo3Char">
-    <w:name w:val="Título 3 Char"/>
-    <w:basedOn w:val="Fontepargpadro"/>
-    <w:link w:val="Ttulo3"/>
+  <w:style w:type="character" w:customStyle="1" w:styleId="Heading3Char">
+    <w:name w:val="Heading 3 Char"/>
+    <w:basedOn w:val="DefaultParagraphFont"/>
+    <w:link w:val="Heading3"/>
     <w:uiPriority w:val="9"/>
     <w:rsid w:val="00EE71C9"/>
     <w:rPr>
@@ -4045,10 +4302,10 @@
       <w:szCs w:val="28"/>
     </w:rPr>
   </w:style>
-  <w:style w:type="character" w:customStyle="1" w:styleId="Ttulo4Char">
-    <w:name w:val="Título 4 Char"/>
-    <w:basedOn w:val="Fontepargpadro"/>
-    <w:link w:val="Ttulo4"/>
+  <w:style w:type="character" w:customStyle="1" w:styleId="Heading4Char">
+    <w:name w:val="Heading 4 Char"/>
+    <w:basedOn w:val="DefaultParagraphFont"/>
+    <w:link w:val="Heading4"/>
     <w:uiPriority w:val="9"/>
     <w:rsid w:val="00EE71C9"/>
     <w:rPr>
@@ -4058,10 +4315,10 @@
       <w:color w:val="0F4761" w:themeColor="accent1" w:themeShade="BF"/>
     </w:rPr>
   </w:style>
-  <w:style w:type="character" w:customStyle="1" w:styleId="Ttulo5Char">
-    <w:name w:val="Título 5 Char"/>
-    <w:basedOn w:val="Fontepargpadro"/>
-    <w:link w:val="Ttulo5"/>
+  <w:style w:type="character" w:customStyle="1" w:styleId="Heading5Char">
+    <w:name w:val="Heading 5 Char"/>
+    <w:basedOn w:val="DefaultParagraphFont"/>
+    <w:link w:val="Heading5"/>
     <w:uiPriority w:val="9"/>
     <w:semiHidden/>
     <w:rsid w:val="00EE71C9"/>
@@ -4070,10 +4327,10 @@
       <w:color w:val="0F4761" w:themeColor="accent1" w:themeShade="BF"/>
     </w:rPr>
   </w:style>
-  <w:style w:type="character" w:customStyle="1" w:styleId="Ttulo6Char">
-    <w:name w:val="Título 6 Char"/>
-    <w:basedOn w:val="Fontepargpadro"/>
-    <w:link w:val="Ttulo6"/>
+  <w:style w:type="character" w:customStyle="1" w:styleId="Heading6Char">
+    <w:name w:val="Heading 6 Char"/>
+    <w:basedOn w:val="DefaultParagraphFont"/>
+    <w:link w:val="Heading6"/>
     <w:uiPriority w:val="9"/>
     <w:semiHidden/>
     <w:rsid w:val="00EE71C9"/>
@@ -4084,10 +4341,10 @@
       <w:color w:val="595959" w:themeColor="text1" w:themeTint="A6"/>
     </w:rPr>
   </w:style>
-  <w:style w:type="character" w:customStyle="1" w:styleId="Ttulo7Char">
-    <w:name w:val="Título 7 Char"/>
-    <w:basedOn w:val="Fontepargpadro"/>
-    <w:link w:val="Ttulo7"/>
+  <w:style w:type="character" w:customStyle="1" w:styleId="Heading7Char">
+    <w:name w:val="Heading 7 Char"/>
+    <w:basedOn w:val="DefaultParagraphFont"/>
+    <w:link w:val="Heading7"/>
     <w:uiPriority w:val="9"/>
     <w:semiHidden/>
     <w:rsid w:val="00EE71C9"/>
@@ -4096,10 +4353,10 @@
       <w:color w:val="595959" w:themeColor="text1" w:themeTint="A6"/>
     </w:rPr>
   </w:style>
-  <w:style w:type="character" w:customStyle="1" w:styleId="Ttulo8Char">
-    <w:name w:val="Título 8 Char"/>
-    <w:basedOn w:val="Fontepargpadro"/>
-    <w:link w:val="Ttulo8"/>
+  <w:style w:type="character" w:customStyle="1" w:styleId="Heading8Char">
+    <w:name w:val="Heading 8 Char"/>
+    <w:basedOn w:val="DefaultParagraphFont"/>
+    <w:link w:val="Heading8"/>
     <w:uiPriority w:val="9"/>
     <w:semiHidden/>
     <w:rsid w:val="00EE71C9"/>
@@ -4110,10 +4367,10 @@
       <w:color w:val="272727" w:themeColor="text1" w:themeTint="D8"/>
     </w:rPr>
   </w:style>
-  <w:style w:type="character" w:customStyle="1" w:styleId="Ttulo9Char">
-    <w:name w:val="Título 9 Char"/>
-    <w:basedOn w:val="Fontepargpadro"/>
-    <w:link w:val="Ttulo9"/>
+  <w:style w:type="character" w:customStyle="1" w:styleId="Heading9Char">
+    <w:name w:val="Heading 9 Char"/>
+    <w:basedOn w:val="DefaultParagraphFont"/>
+    <w:link w:val="Heading9"/>
     <w:uiPriority w:val="9"/>
     <w:semiHidden/>
     <w:rsid w:val="00EE71C9"/>
@@ -4122,11 +4379,11 @@
       <w:color w:val="272727" w:themeColor="text1" w:themeTint="D8"/>
     </w:rPr>
   </w:style>
-  <w:style w:type="paragraph" w:styleId="Ttulo">
+  <w:style w:type="paragraph" w:styleId="Title">
     <w:name w:val="Title"/>
     <w:basedOn w:val="Normal"/>
     <w:next w:val="Normal"/>
-    <w:link w:val="TtuloChar"/>
+    <w:link w:val="TitleChar"/>
     <w:uiPriority w:val="10"/>
     <w:qFormat/>
     <w:rsid w:val="00EE71C9"/>
@@ -4142,10 +4399,10 @@
       <w:szCs w:val="56"/>
     </w:rPr>
   </w:style>
-  <w:style w:type="character" w:customStyle="1" w:styleId="TtuloChar">
-    <w:name w:val="Título Char"/>
-    <w:basedOn w:val="Fontepargpadro"/>
-    <w:link w:val="Ttulo"/>
+  <w:style w:type="character" w:customStyle="1" w:styleId="TitleChar">
+    <w:name w:val="Title Char"/>
+    <w:basedOn w:val="DefaultParagraphFont"/>
+    <w:link w:val="Title"/>
     <w:uiPriority w:val="10"/>
     <w:rsid w:val="00EE71C9"/>
     <w:rPr>
@@ -4156,11 +4413,11 @@
       <w:szCs w:val="56"/>
     </w:rPr>
   </w:style>
-  <w:style w:type="paragraph" w:styleId="Subttulo">
+  <w:style w:type="paragraph" w:styleId="Subtitle">
     <w:name w:val="Subtitle"/>
     <w:basedOn w:val="Normal"/>
     <w:next w:val="Normal"/>
-    <w:link w:val="SubttuloChar"/>
+    <w:link w:val="SubtitleChar"/>
     <w:uiPriority w:val="11"/>
     <w:qFormat/>
     <w:rsid w:val="00EE71C9"/>
@@ -4177,10 +4434,10 @@
       <w:szCs w:val="28"/>
     </w:rPr>
   </w:style>
-  <w:style w:type="character" w:customStyle="1" w:styleId="SubttuloChar">
-    <w:name w:val="Subtítulo Char"/>
-    <w:basedOn w:val="Fontepargpadro"/>
-    <w:link w:val="Subttulo"/>
+  <w:style w:type="character" w:customStyle="1" w:styleId="SubtitleChar">
+    <w:name w:val="Subtitle Char"/>
+    <w:basedOn w:val="DefaultParagraphFont"/>
+    <w:link w:val="Subtitle"/>
     <w:uiPriority w:val="11"/>
     <w:rsid w:val="00EE71C9"/>
     <w:rPr>
@@ -4191,11 +4448,11 @@
       <w:szCs w:val="28"/>
     </w:rPr>
   </w:style>
-  <w:style w:type="paragraph" w:styleId="Citao">
+  <w:style w:type="paragraph" w:styleId="Quote">
     <w:name w:val="Quote"/>
     <w:basedOn w:val="Normal"/>
     <w:next w:val="Normal"/>
-    <w:link w:val="CitaoChar"/>
+    <w:link w:val="QuoteChar"/>
     <w:uiPriority w:val="29"/>
     <w:qFormat/>
     <w:rsid w:val="00EE71C9"/>
@@ -4209,10 +4466,10 @@
       <w:color w:val="404040" w:themeColor="text1" w:themeTint="BF"/>
     </w:rPr>
   </w:style>
-  <w:style w:type="character" w:customStyle="1" w:styleId="CitaoChar">
-    <w:name w:val="Citação Char"/>
-    <w:basedOn w:val="Fontepargpadro"/>
-    <w:link w:val="Citao"/>
+  <w:style w:type="character" w:customStyle="1" w:styleId="QuoteChar">
+    <w:name w:val="Quote Char"/>
+    <w:basedOn w:val="DefaultParagraphFont"/>
+    <w:link w:val="Quote"/>
     <w:uiPriority w:val="29"/>
     <w:rsid w:val="00EE71C9"/>
     <w:rPr>
@@ -4221,7 +4478,7 @@
       <w:color w:val="404040" w:themeColor="text1" w:themeTint="BF"/>
     </w:rPr>
   </w:style>
-  <w:style w:type="paragraph" w:styleId="PargrafodaLista">
+  <w:style w:type="paragraph" w:styleId="ListParagraph">
     <w:name w:val="List Paragraph"/>
     <w:basedOn w:val="Normal"/>
     <w:uiPriority w:val="34"/>
@@ -4232,9 +4489,9 @@
       <w:contextualSpacing/>
     </w:pPr>
   </w:style>
-  <w:style w:type="character" w:styleId="nfaseIntensa">
+  <w:style w:type="character" w:styleId="IntenseEmphasis">
     <w:name w:val="Intense Emphasis"/>
-    <w:basedOn w:val="Fontepargpadro"/>
+    <w:basedOn w:val="DefaultParagraphFont"/>
     <w:uiPriority w:val="21"/>
     <w:qFormat/>
     <w:rsid w:val="00EE71C9"/>
@@ -4244,11 +4501,11 @@
       <w:color w:val="0F4761" w:themeColor="accent1" w:themeShade="BF"/>
     </w:rPr>
   </w:style>
-  <w:style w:type="paragraph" w:styleId="CitaoIntensa">
+  <w:style w:type="paragraph" w:styleId="IntenseQuote">
     <w:name w:val="Intense Quote"/>
     <w:basedOn w:val="Normal"/>
     <w:next w:val="Normal"/>
-    <w:link w:val="CitaoIntensaChar"/>
+    <w:link w:val="IntenseQuoteChar"/>
     <w:uiPriority w:val="30"/>
     <w:qFormat/>
     <w:rsid w:val="00EE71C9"/>
@@ -4267,10 +4524,10 @@
       <w:color w:val="0F4761" w:themeColor="accent1" w:themeShade="BF"/>
     </w:rPr>
   </w:style>
-  <w:style w:type="character" w:customStyle="1" w:styleId="CitaoIntensaChar">
-    <w:name w:val="Citação Intensa Char"/>
-    <w:basedOn w:val="Fontepargpadro"/>
-    <w:link w:val="CitaoIntensa"/>
+  <w:style w:type="character" w:customStyle="1" w:styleId="IntenseQuoteChar">
+    <w:name w:val="Intense Quote Char"/>
+    <w:basedOn w:val="DefaultParagraphFont"/>
+    <w:link w:val="IntenseQuote"/>
     <w:uiPriority w:val="30"/>
     <w:rsid w:val="00EE71C9"/>
     <w:rPr>
@@ -4279,9 +4536,9 @@
       <w:color w:val="0F4761" w:themeColor="accent1" w:themeShade="BF"/>
     </w:rPr>
   </w:style>
-  <w:style w:type="character" w:styleId="RefernciaIntensa">
+  <w:style w:type="character" w:styleId="IntenseReference">
     <w:name w:val="Intense Reference"/>
-    <w:basedOn w:val="Fontepargpadro"/>
+    <w:basedOn w:val="DefaultParagraphFont"/>
     <w:uiPriority w:val="32"/>
     <w:qFormat/>
     <w:rsid w:val="00EE71C9"/>
@@ -4312,9 +4569,9 @@
       <w14:ligatures w14:val="none"/>
     </w:rPr>
   </w:style>
-  <w:style w:type="character" w:styleId="Forte">
+  <w:style w:type="character" w:styleId="Strong">
     <w:name w:val="Strong"/>
-    <w:basedOn w:val="Fontepargpadro"/>
+    <w:basedOn w:val="DefaultParagraphFont"/>
     <w:uiPriority w:val="22"/>
     <w:qFormat/>
     <w:rsid w:val="002B5A69"/>

</xml_diff>